<commit_message>
Creación del modelo relacional
</commit_message>
<xml_diff>
--- a/RETO BD Documentacion.docx
+++ b/RETO BD Documentacion.docx
@@ -62,19 +62,7 @@
         <w:rPr>
           <w:lang w:eastAsia="es-CO"/>
         </w:rPr>
-        <w:t xml:space="preserve">A </w:t>
-      </w:r>
-      <w:r>
-        <w:rPr>
-          <w:lang w:eastAsia="es-CO"/>
-        </w:rPr>
-        <w:t>continuación,</w:t>
-      </w:r>
-      <w:r>
-        <w:rPr>
-          <w:lang w:eastAsia="es-CO"/>
-        </w:rPr>
-        <w:t xml:space="preserve"> se muestra la conversación que se tuvo con don pepe:</w:t>
+        <w:t>A continuación, se muestra la conversación que se tuvo con don pepe:</w:t>
       </w:r>
     </w:p>
     <w:p>
@@ -92,37 +80,7 @@
         <w:rPr>
           <w:lang w:eastAsia="es-CO"/>
         </w:rPr>
-        <w:t xml:space="preserve">¡Veee mijo! yo quiero que </w:t>
-      </w:r>
-      <w:r>
-        <w:rPr>
-          <w:lang w:eastAsia="es-CO"/>
-        </w:rPr>
-        <w:t>más</w:t>
-      </w:r>
-      <w:r>
-        <w:rPr>
-          <w:lang w:eastAsia="es-CO"/>
-        </w:rPr>
-        <w:t xml:space="preserve"> gente me compre los producticos, cuando </w:t>
-      </w:r>
-      <w:r>
-        <w:rPr>
-          <w:lang w:eastAsia="es-CO"/>
-        </w:rPr>
-        <w:t>llega</w:t>
-      </w:r>
-      <w:r>
-        <w:rPr>
-          <w:lang w:eastAsia="es-CO"/>
-        </w:rPr>
-        <w:t xml:space="preserve"> un vecino nuevo a la cuadra yo lo apunto en un cuadernito. </w:t>
-      </w:r>
-      <w:r>
-        <w:rPr>
-          <w:lang w:eastAsia="es-CO"/>
-        </w:rPr>
-        <w:t>¿Entiendo don pepe, y no le gustaría que le comprarán por internet?</w:t>
+        <w:t>¡Veee mijo! yo quiero que más gente me compre los producticos, cuando llega un vecino nuevo a la cuadra yo lo apunto en un cuadernito. ¿Entiendo don pepe, y no le gustaría que le comprarán por internet?</w:t>
       </w:r>
     </w:p>
     <w:p>
@@ -176,25 +134,7 @@
         <w:rPr>
           <w:lang w:eastAsia="es-CO"/>
         </w:rPr>
-        <w:t xml:space="preserve">¡eeeee yo no te creo! </w:t>
-      </w:r>
-      <w:r>
-        <w:rPr>
-          <w:lang w:eastAsia="es-CO"/>
-        </w:rPr>
-        <w:t>¿Así de fácil?</w:t>
-      </w:r>
-      <w:r>
-        <w:rPr>
-          <w:lang w:eastAsia="es-CO"/>
-        </w:rPr>
-        <w:t xml:space="preserve"> </w:t>
-      </w:r>
-      <w:r>
-        <w:rPr>
-          <w:lang w:eastAsia="es-CO"/>
-        </w:rPr>
-        <w:t>¿Como motilando calvos?</w:t>
+        <w:t>¡eeeee yo no te creo! ¿Así de fácil? ¿Como motilando calvos?</w:t>
       </w:r>
     </w:p>
     <w:p>
@@ -212,55 +152,7 @@
         <w:rPr>
           <w:lang w:eastAsia="es-CO"/>
         </w:rPr>
-        <w:t xml:space="preserve">Don pepe </w:t>
-      </w:r>
-      <w:r>
-        <w:rPr>
-          <w:lang w:eastAsia="es-CO"/>
-        </w:rPr>
-        <w:t>ojalá</w:t>
-      </w:r>
-      <w:r>
-        <w:rPr>
-          <w:lang w:eastAsia="es-CO"/>
-        </w:rPr>
-        <w:t xml:space="preserve"> fuera así de sencillo </w:t>
-      </w:r>
-      <w:r>
-        <w:rPr>
-          <w:lang w:eastAsia="es-CO"/>
-        </w:rPr>
-        <w:t>déjeme</w:t>
-      </w:r>
-      <w:r>
-        <w:rPr>
-          <w:lang w:eastAsia="es-CO"/>
-        </w:rPr>
-        <w:t xml:space="preserve"> le cuento mejor, Los productos que oferta el supermercado deben estar divididos en diversas categorías. Los datos necesarios para cada categoría son: nombre de la categoría, condiciones de almacenamiento (frío, congelado, seco) y observaciones. </w:t>
-      </w:r>
-      <w:r>
-        <w:rPr>
-          <w:lang w:eastAsia="es-CO"/>
-        </w:rPr>
-        <w:t>También</w:t>
-      </w:r>
-      <w:r>
-        <w:rPr>
-          <w:lang w:eastAsia="es-CO"/>
-        </w:rPr>
-        <w:t xml:space="preserve"> debemos detallar la información de los productos (nombre, marca, origen, dimensiones (volumen y peso), una fotografía, la categoría y unidades disponibles)</w:t>
-      </w:r>
-      <w:r>
-        <w:rPr>
-          <w:lang w:eastAsia="es-CO"/>
-        </w:rPr>
-        <w:t>. ¡</w:t>
-      </w:r>
-      <w:r>
-        <w:rPr>
-          <w:lang w:eastAsia="es-CO"/>
-        </w:rPr>
-        <w:t>no mijo eso me va salir muy caro con tanto detalle!</w:t>
+        <w:t>Don pepe ojalá fuera así de sencillo déjeme le cuento mejor, Los productos que oferta el supermercado deben estar divididos en diversas categorías. Los datos necesarios para cada categoría son: nombre de la categoría, condiciones de almacenamiento (frío, congelado, seco) y observaciones. También debemos detallar la información de los productos (nombre, marca, origen, dimensiones (volumen y peso), una fotografía, la categoría y unidades disponibles). ¡no mijo eso me va salir muy caro con tanto detalle!</w:t>
       </w:r>
     </w:p>
     <w:p>
@@ -278,43 +170,7 @@
         <w:rPr>
           <w:lang w:eastAsia="es-CO"/>
         </w:rPr>
-        <w:t xml:space="preserve">don pepe todo lo contrario va aumentar mucho sus ganancias </w:t>
-      </w:r>
-      <w:r>
-        <w:rPr>
-          <w:lang w:eastAsia="es-CO"/>
-        </w:rPr>
-        <w:t>espéreme</w:t>
-      </w:r>
-      <w:r>
-        <w:rPr>
-          <w:lang w:eastAsia="es-CO"/>
-        </w:rPr>
-        <w:t xml:space="preserve"> le cuento algo </w:t>
-      </w:r>
-      <w:r>
-        <w:rPr>
-          <w:lang w:eastAsia="es-CO"/>
-        </w:rPr>
-        <w:t>más</w:t>
-      </w:r>
-      <w:r>
-        <w:rPr>
-          <w:lang w:eastAsia="es-CO"/>
-        </w:rPr>
-        <w:t xml:space="preserve">, la aplicación permitirá visualizar un listado de productos ordenado por categoría, permitiendo seleccionar los productos que desee comprar mediante una caja de texto donde se indicará el número de unidades seleccionadas. La aplicación llevará la cuenta (cesta de la compra) de los productos que el cliente ha ido seleccionando. La aplicación permitirá también efectuar un pedido con todos los productos que lleve almacenados en su cesta de la compra. Los datos del pedido son: código del pedido, fecha del pedido, cliente, dirección de entrega, productos pedidos, importe total del pedido y datos de pago (número de tarjeta y fecha de </w:t>
-      </w:r>
-      <w:r>
-        <w:rPr>
-          <w:lang w:eastAsia="es-CO"/>
-        </w:rPr>
-        <w:t>caducidad)</w:t>
-      </w:r>
-      <w:r>
-        <w:rPr>
-          <w:lang w:eastAsia="es-CO"/>
-        </w:rPr>
-        <w:t>.</w:t>
+        <w:t>don pepe todo lo contrario va aumentar mucho sus ganancias espéreme le cuento algo más, la aplicación permitirá visualizar un listado de productos ordenado por categoría, permitiendo seleccionar los productos que desee comprar mediante una caja de texto donde se indicará el número de unidades seleccionadas. La aplicación llevará la cuenta (cesta de la compra) de los productos que el cliente ha ido seleccionando. La aplicación permitirá también efectuar un pedido con todos los productos que lleve almacenados en su cesta de la compra. Los datos del pedido son: código del pedido, fecha del pedido, cliente, dirección de entrega, productos pedidos, importe total del pedido y datos de pago (número de tarjeta y fecha de caducidad).</w:t>
       </w:r>
     </w:p>
     <w:p>
@@ -629,19 +485,7 @@
         <w:rPr>
           <w:lang w:eastAsia="es-CO"/>
         </w:rPr>
-        <w:t xml:space="preserve">documente muy bien su proceso (paso a paso) en un archivo PDF escriba todas las </w:t>
-      </w:r>
-      <w:r>
-        <w:rPr>
-          <w:lang w:eastAsia="es-CO"/>
-        </w:rPr>
-        <w:t>aclaraciones</w:t>
-      </w:r>
-      <w:r>
-        <w:rPr>
-          <w:lang w:eastAsia="es-CO"/>
-        </w:rPr>
-        <w:t xml:space="preserve"> o especificaciones necesarias para realizar el ejercicio.</w:t>
+        <w:t>documente muy bien su proceso (paso a paso) en un archivo PDF escriba todas las aclaraciones o especificaciones necesarias para realizar el ejercicio.</w:t>
       </w:r>
     </w:p>
     <w:p>
@@ -909,31 +753,7 @@
           <w:lang w:eastAsia="es-CO"/>
         </w:rPr>
         <w:lastRenderedPageBreak/>
-        <w:t xml:space="preserve">Un </w:t>
-      </w:r>
-      <w:r>
-        <w:rPr>
-          <w:lang w:eastAsia="es-CO"/>
-        </w:rPr>
-        <w:t>domiciliario</w:t>
-      </w:r>
-      <w:r>
-        <w:rPr>
-          <w:lang w:eastAsia="es-CO"/>
-        </w:rPr>
-        <w:t xml:space="preserve"> puede estar en una zona, y una zona puede tener uno o muchos </w:t>
-      </w:r>
-      <w:r>
-        <w:rPr>
-          <w:lang w:eastAsia="es-CO"/>
-        </w:rPr>
-        <w:t>domiciliarios</w:t>
-      </w:r>
-      <w:r>
-        <w:rPr>
-          <w:lang w:eastAsia="es-CO"/>
-        </w:rPr>
-        <w:t xml:space="preserve"> (1 N).</w:t>
+        <w:t>Un domiciliario puede estar en una zona, y una zona puede tener uno o muchos domiciliarios (1 N).</w:t>
       </w:r>
     </w:p>
     <w:p>
@@ -987,6 +807,9 @@
     </w:p>
     <w:p>
       <w:r>
+        <w:rPr>
+          <w:noProof/>
+        </w:rPr>
         <w:drawing>
           <wp:inline distT="0" distB="0" distL="0" distR="0" wp14:anchorId="0189FF6D" wp14:editId="74EA3291">
             <wp:extent cx="5612130" cy="2503170"/>
@@ -1051,6 +874,7 @@
       </w:pPr>
       <w:r>
         <w:rPr>
+          <w:noProof/>
           <w:lang w:eastAsia="es-CO"/>
         </w:rPr>
         <w:drawing>
@@ -1096,15 +920,114 @@
           <w:lang w:eastAsia="es-CO"/>
         </w:rPr>
       </w:pPr>
-    </w:p>
-    <w:p>
-      <w:pPr>
-        <w:rPr>
-          <w:b/>
-          <w:bCs/>
-        </w:rPr>
-      </w:pPr>
-    </w:p>
+      <w:r>
+        <w:rPr>
+          <w:lang w:eastAsia="es-CO"/>
+        </w:rPr>
+        <w:lastRenderedPageBreak/>
+        <w:t>Una vez pensado y creado el Diagrama Entidad-Relación, se procederá a crear el modelo relacional de la base de datos, en esta ocasión se decidió utilizar MySQL Workbench por su practicidad.</w:t>
+      </w:r>
+    </w:p>
+    <w:p>
+      <w:r>
+        <w:t>Se crean las distintas tablas de la base de datos:</w:t>
+      </w:r>
+      <w:r>
+        <w:br/>
+      </w:r>
+      <w:r>
+        <w:drawing>
+          <wp:inline distT="0" distB="0" distL="0" distR="0" wp14:anchorId="382B2E18" wp14:editId="453BCE06">
+            <wp:extent cx="5612130" cy="4662170"/>
+            <wp:effectExtent l="0" t="0" r="7620" b="5080"/>
+            <wp:docPr id="3" name="Imagen 3"/>
+            <wp:cNvGraphicFramePr>
+              <a:graphicFrameLocks xmlns:a="http://schemas.openxmlformats.org/drawingml/2006/main" noChangeAspect="1"/>
+            </wp:cNvGraphicFramePr>
+            <a:graphic xmlns:a="http://schemas.openxmlformats.org/drawingml/2006/main">
+              <a:graphicData uri="http://schemas.openxmlformats.org/drawingml/2006/picture">
+                <pic:pic xmlns:pic="http://schemas.openxmlformats.org/drawingml/2006/picture">
+                  <pic:nvPicPr>
+                    <pic:cNvPr id="1" name=""/>
+                    <pic:cNvPicPr/>
+                  </pic:nvPicPr>
+                  <pic:blipFill>
+                    <a:blip r:embed="rId7"/>
+                    <a:stretch>
+                      <a:fillRect/>
+                    </a:stretch>
+                  </pic:blipFill>
+                  <pic:spPr>
+                    <a:xfrm>
+                      <a:off x="0" y="0"/>
+                      <a:ext cx="5612130" cy="4662170"/>
+                    </a:xfrm>
+                    <a:prstGeom prst="rect">
+                      <a:avLst/>
+                    </a:prstGeom>
+                  </pic:spPr>
+                </pic:pic>
+              </a:graphicData>
+            </a:graphic>
+          </wp:inline>
+        </w:drawing>
+      </w:r>
+    </w:p>
+    <w:p/>
+    <w:p/>
+    <w:p/>
+    <w:p/>
+    <w:p/>
+    <w:p/>
+    <w:p/>
+    <w:p/>
+    <w:p/>
+    <w:p>
+      <w:r>
+        <w:lastRenderedPageBreak/>
+        <w:t>Una vez representadas las tablas con sus atributos, el siguiente paso es representar las relaciones y colocar las llaves foráneas en su lugar para materializarlas, así mismo se crean tablas adicionales para las relaciones de muchos a muchos en este caso productos y cesta de compras esta tabla tomara el atributo unidades seleccionadas de tal manera que cuando se seleccione un producto se especifique cuantas unidades se tomaron de las disponibles, y por ultimo se crea una tabla adicional para los teléfonos del cliente, resultando de esta manera:</w:t>
+      </w:r>
+    </w:p>
+    <w:p>
+      <w:r>
+        <w:drawing>
+          <wp:inline distT="0" distB="0" distL="0" distR="0" wp14:anchorId="75FD40BA" wp14:editId="2AAC527D">
+            <wp:extent cx="5612130" cy="3383915"/>
+            <wp:effectExtent l="0" t="0" r="7620" b="6985"/>
+            <wp:docPr id="4" name="Imagen 4"/>
+            <wp:cNvGraphicFramePr>
+              <a:graphicFrameLocks xmlns:a="http://schemas.openxmlformats.org/drawingml/2006/main" noChangeAspect="1"/>
+            </wp:cNvGraphicFramePr>
+            <a:graphic xmlns:a="http://schemas.openxmlformats.org/drawingml/2006/main">
+              <a:graphicData uri="http://schemas.openxmlformats.org/drawingml/2006/picture">
+                <pic:pic xmlns:pic="http://schemas.openxmlformats.org/drawingml/2006/picture">
+                  <pic:nvPicPr>
+                    <pic:cNvPr id="1" name=""/>
+                    <pic:cNvPicPr/>
+                  </pic:nvPicPr>
+                  <pic:blipFill>
+                    <a:blip r:embed="rId8"/>
+                    <a:stretch>
+                      <a:fillRect/>
+                    </a:stretch>
+                  </pic:blipFill>
+                  <pic:spPr>
+                    <a:xfrm>
+                      <a:off x="0" y="0"/>
+                      <a:ext cx="5612130" cy="3383915"/>
+                    </a:xfrm>
+                    <a:prstGeom prst="rect">
+                      <a:avLst/>
+                    </a:prstGeom>
+                  </pic:spPr>
+                </pic:pic>
+              </a:graphicData>
+            </a:graphic>
+          </wp:inline>
+        </w:drawing>
+      </w:r>
+    </w:p>
+    <w:p/>
     <w:sectPr>
       <w:pgSz w:w="12240" w:h="15840"/>
       <w:pgMar w:top="1417" w:right="1701" w:bottom="1417" w:left="1701" w:header="708" w:footer="708" w:gutter="0"/>

</xml_diff>

<commit_message>
Se crea la base de datos Tienda don pepe
</commit_message>
<xml_diff>
--- a/RETO BD Documentacion.docx
+++ b/RETO BD Documentacion.docx
@@ -80,7 +80,21 @@
         <w:rPr>
           <w:lang w:eastAsia="es-CO"/>
         </w:rPr>
-        <w:t>¡Veee mijo! yo quiero que más gente me compre los producticos, cuando llega un vecino nuevo a la cuadra yo lo apunto en un cuadernito. ¿Entiendo don pepe, y no le gustaría que le comprarán por internet?</w:t>
+        <w:t>¡</w:t>
+      </w:r>
+      <w:proofErr w:type="spellStart"/>
+      <w:r>
+        <w:rPr>
+          <w:lang w:eastAsia="es-CO"/>
+        </w:rPr>
+        <w:t>Veee</w:t>
+      </w:r>
+      <w:proofErr w:type="spellEnd"/>
+      <w:r>
+        <w:rPr>
+          <w:lang w:eastAsia="es-CO"/>
+        </w:rPr>
+        <w:t xml:space="preserve"> mijo! yo quiero que más gente me compre los producticos, cuando llega un vecino nuevo a la cuadra yo lo apunto en un cuadernito. ¿Entiendo don pepe, y no le gustaría que le comprarán por internet?</w:t>
       </w:r>
     </w:p>
     <w:p>
@@ -94,11 +108,19 @@
           <w:lang w:eastAsia="es-CO"/>
         </w:rPr>
       </w:pPr>
-      <w:r>
-        <w:rPr>
-          <w:lang w:eastAsia="es-CO"/>
-        </w:rPr>
-        <w:t>Ehhh mijo pues no es mala idea y que hago con mi clientela?</w:t>
+      <w:proofErr w:type="spellStart"/>
+      <w:r>
+        <w:rPr>
+          <w:lang w:eastAsia="es-CO"/>
+        </w:rPr>
+        <w:t>Ehhh</w:t>
+      </w:r>
+      <w:proofErr w:type="spellEnd"/>
+      <w:r>
+        <w:rPr>
+          <w:lang w:eastAsia="es-CO"/>
+        </w:rPr>
+        <w:t xml:space="preserve"> mijo pues no es mala idea y que hago con mi clientela?</w:t>
       </w:r>
     </w:p>
     <w:p>
@@ -116,7 +138,35 @@
         <w:rPr>
           <w:lang w:eastAsia="es-CO"/>
         </w:rPr>
-        <w:t>Pues don pepe hacemos un video tutorial para usar la aplicación, y le pedimos una información a sus clientes indicando sus datos personales (ID, cedula, Nombre, Dirección, Teléfono, email y password) a través de un formulario de registro. Una vez registrado podrá acceder a la realización de pedidos con su email y su password.</w:t>
+        <w:t xml:space="preserve">Pues don pepe hacemos un video tutorial para usar la aplicación, y le pedimos una información a sus clientes indicando sus datos personales (ID, cedula, Nombre, Dirección, Teléfono, email y </w:t>
+      </w:r>
+      <w:proofErr w:type="spellStart"/>
+      <w:r>
+        <w:rPr>
+          <w:lang w:eastAsia="es-CO"/>
+        </w:rPr>
+        <w:t>password</w:t>
+      </w:r>
+      <w:proofErr w:type="spellEnd"/>
+      <w:r>
+        <w:rPr>
+          <w:lang w:eastAsia="es-CO"/>
+        </w:rPr>
+        <w:t xml:space="preserve">) a través de un formulario de registro. Una vez registrado podrá acceder a la realización de pedidos con su email y su </w:t>
+      </w:r>
+      <w:proofErr w:type="spellStart"/>
+      <w:r>
+        <w:rPr>
+          <w:lang w:eastAsia="es-CO"/>
+        </w:rPr>
+        <w:t>password</w:t>
+      </w:r>
+      <w:proofErr w:type="spellEnd"/>
+      <w:r>
+        <w:rPr>
+          <w:lang w:eastAsia="es-CO"/>
+        </w:rPr>
+        <w:t>.</w:t>
       </w:r>
     </w:p>
     <w:p>
@@ -134,7 +184,21 @@
         <w:rPr>
           <w:lang w:eastAsia="es-CO"/>
         </w:rPr>
-        <w:t>¡eeeee yo no te creo! ¿Así de fácil? ¿Como motilando calvos?</w:t>
+        <w:t>¡</w:t>
+      </w:r>
+      <w:proofErr w:type="spellStart"/>
+      <w:r>
+        <w:rPr>
+          <w:lang w:eastAsia="es-CO"/>
+        </w:rPr>
+        <w:t>eeeee</w:t>
+      </w:r>
+      <w:proofErr w:type="spellEnd"/>
+      <w:r>
+        <w:rPr>
+          <w:lang w:eastAsia="es-CO"/>
+        </w:rPr>
+        <w:t xml:space="preserve"> yo no te creo! ¿Así de fácil? ¿Como motilando calvos?</w:t>
       </w:r>
     </w:p>
     <w:p>
@@ -431,8 +495,16 @@
         <w:rPr>
           <w:lang w:eastAsia="es-CO"/>
         </w:rPr>
-        <w:t>Generar al menos 4 triggers</w:t>
-      </w:r>
+        <w:t xml:space="preserve">Generar al menos 4 </w:t>
+      </w:r>
+      <w:proofErr w:type="spellStart"/>
+      <w:r>
+        <w:rPr>
+          <w:lang w:eastAsia="es-CO"/>
+        </w:rPr>
+        <w:t>triggers</w:t>
+      </w:r>
+      <w:proofErr w:type="spellEnd"/>
     </w:p>
     <w:p>
       <w:pPr>
@@ -936,6 +1008,9 @@
         <w:br/>
       </w:r>
       <w:r>
+        <w:rPr>
+          <w:noProof/>
+        </w:rPr>
         <w:drawing>
           <wp:inline distT="0" distB="0" distL="0" distR="0" wp14:anchorId="382B2E18" wp14:editId="453BCE06">
             <wp:extent cx="5612130" cy="4662170"/>
@@ -985,11 +1060,22 @@
     <w:p>
       <w:r>
         <w:lastRenderedPageBreak/>
-        <w:t>Una vez representadas las tablas con sus atributos, el siguiente paso es representar las relaciones y colocar las llaves foráneas en su lugar para materializarlas, así mismo se crean tablas adicionales para las relaciones de muchos a muchos en este caso productos y cesta de compras esta tabla tomara el atributo unidades seleccionadas de tal manera que cuando se seleccione un producto se especifique cuantas unidades se tomaron de las disponibles, y por ultimo se crea una tabla adicional para los teléfonos del cliente, resultando de esta manera:</w:t>
-      </w:r>
-    </w:p>
-    <w:p>
-      <w:r>
+        <w:t xml:space="preserve">Una vez representadas las tablas con sus atributos, el siguiente paso es representar las relaciones y colocar las llaves foráneas en su lugar para materializarlas, así mismo se crean tablas adicionales para las relaciones de muchos a muchos en este caso productos y cesta de compras esta tabla tomara el atributo unidades seleccionadas de tal manera que cuando se seleccione un producto se especifique cuantas unidades se tomaron de las disponibles, y por </w:t>
+      </w:r>
+      <w:proofErr w:type="spellStart"/>
+      <w:r>
+        <w:t>ultimo</w:t>
+      </w:r>
+      <w:proofErr w:type="spellEnd"/>
+      <w:r>
+        <w:t xml:space="preserve"> se crea una tabla adicional para los teléfonos del cliente, resultando de esta manera:</w:t>
+      </w:r>
+    </w:p>
+    <w:p>
+      <w:r>
+        <w:rPr>
+          <w:noProof/>
+        </w:rPr>
         <w:drawing>
           <wp:inline distT="0" distB="0" distL="0" distR="0" wp14:anchorId="75FD40BA" wp14:editId="2AAC527D">
             <wp:extent cx="5612130" cy="3383915"/>
@@ -1015,6 +1101,807 @@
                     <a:xfrm>
                       <a:off x="0" y="0"/>
                       <a:ext cx="5612130" cy="3383915"/>
+                    </a:xfrm>
+                    <a:prstGeom prst="rect">
+                      <a:avLst/>
+                    </a:prstGeom>
+                  </pic:spPr>
+                </pic:pic>
+              </a:graphicData>
+            </a:graphic>
+          </wp:inline>
+        </w:drawing>
+      </w:r>
+    </w:p>
+    <w:p>
+      <w:r>
+        <w:t>Una vez hecho este proceso, procedo a pasar el chequeo de normalización con cada una de las formas normales, evaluando el modelo relacional, en este caso se cumplen los requisitos.</w:t>
+      </w:r>
+    </w:p>
+    <w:p>
+      <w:pPr>
+        <w:rPr>
+          <w:b/>
+          <w:bCs/>
+          <w:u w:val="single"/>
+        </w:rPr>
+      </w:pPr>
+      <w:r>
+        <w:rPr>
+          <w:b/>
+          <w:bCs/>
+          <w:u w:val="single"/>
+        </w:rPr>
+        <w:t>Normalización:</w:t>
+      </w:r>
+    </w:p>
+    <w:p>
+      <w:r>
+        <w:rPr>
+          <w:b/>
+          <w:bCs/>
+          <w:u w:val="single"/>
+        </w:rPr>
+        <w:t xml:space="preserve">N1: </w:t>
+      </w:r>
+    </w:p>
+    <w:tbl>
+      <w:tblPr>
+        <w:tblStyle w:val="Tabladecuadrcula4"/>
+        <w:tblW w:w="0" w:type="auto"/>
+        <w:tblLook w:val="04A0" w:firstRow="1" w:lastRow="0" w:firstColumn="1" w:lastColumn="0" w:noHBand="0" w:noVBand="1"/>
+      </w:tblPr>
+      <w:tblGrid>
+        <w:gridCol w:w="4414"/>
+        <w:gridCol w:w="4414"/>
+      </w:tblGrid>
+      <w:tr>
+        <w:trPr>
+          <w:cnfStyle w:val="100000000000" w:firstRow="1" w:lastRow="0" w:firstColumn="0" w:lastColumn="0" w:oddVBand="0" w:evenVBand="0" w:oddHBand="0" w:evenHBand="0" w:firstRowFirstColumn="0" w:firstRowLastColumn="0" w:lastRowFirstColumn="0" w:lastRowLastColumn="0"/>
+        </w:trPr>
+        <w:tc>
+          <w:tcPr>
+            <w:cnfStyle w:val="001000000000" w:firstRow="0" w:lastRow="0" w:firstColumn="1" w:lastColumn="0" w:oddVBand="0" w:evenVBand="0" w:oddHBand="0" w:evenHBand="0" w:firstRowFirstColumn="0" w:firstRowLastColumn="0" w:lastRowFirstColumn="0" w:lastRowLastColumn="0"/>
+            <w:tcW w:w="4414" w:type="dxa"/>
+          </w:tcPr>
+          <w:p>
+            <w:r>
+              <w:t>Normas</w:t>
+            </w:r>
+          </w:p>
+        </w:tc>
+        <w:tc>
+          <w:tcPr>
+            <w:tcW w:w="4414" w:type="dxa"/>
+          </w:tcPr>
+          <w:p>
+            <w:pPr>
+              <w:cnfStyle w:val="100000000000" w:firstRow="1" w:lastRow="0" w:firstColumn="0" w:lastColumn="0" w:oddVBand="0" w:evenVBand="0" w:oddHBand="0" w:evenHBand="0" w:firstRowFirstColumn="0" w:firstRowLastColumn="0" w:lastRowFirstColumn="0" w:lastRowLastColumn="0"/>
+            </w:pPr>
+            <w:r>
+              <w:t>Estado</w:t>
+            </w:r>
+          </w:p>
+        </w:tc>
+      </w:tr>
+      <w:tr>
+        <w:trPr>
+          <w:cnfStyle w:val="000000100000" w:firstRow="0" w:lastRow="0" w:firstColumn="0" w:lastColumn="0" w:oddVBand="0" w:evenVBand="0" w:oddHBand="1" w:evenHBand="0" w:firstRowFirstColumn="0" w:firstRowLastColumn="0" w:lastRowFirstColumn="0" w:lastRowLastColumn="0"/>
+        </w:trPr>
+        <w:tc>
+          <w:tcPr>
+            <w:cnfStyle w:val="001000000000" w:firstRow="0" w:lastRow="0" w:firstColumn="1" w:lastColumn="0" w:oddVBand="0" w:evenVBand="0" w:oddHBand="0" w:evenHBand="0" w:firstRowFirstColumn="0" w:firstRowLastColumn="0" w:lastRowFirstColumn="0" w:lastRowLastColumn="0"/>
+            <w:tcW w:w="4414" w:type="dxa"/>
+          </w:tcPr>
+          <w:p>
+            <w:pPr>
+              <w:rPr>
+                <w:b w:val="0"/>
+                <w:bCs w:val="0"/>
+              </w:rPr>
+            </w:pPr>
+            <w:r>
+              <w:rPr>
+                <w:b w:val="0"/>
+                <w:bCs w:val="0"/>
+              </w:rPr>
+              <w:t>Todos los atributos tienen valores atómicos</w:t>
+            </w:r>
+          </w:p>
+        </w:tc>
+        <w:tc>
+          <w:tcPr>
+            <w:tcW w:w="4414" w:type="dxa"/>
+          </w:tcPr>
+          <w:p>
+            <w:pPr>
+              <w:cnfStyle w:val="000000100000" w:firstRow="0" w:lastRow="0" w:firstColumn="0" w:lastColumn="0" w:oddVBand="0" w:evenVBand="0" w:oddHBand="1" w:evenHBand="0" w:firstRowFirstColumn="0" w:firstRowLastColumn="0" w:lastRowFirstColumn="0" w:lastRowLastColumn="0"/>
+            </w:pPr>
+            <w:r>
+              <w:t>Cumple</w:t>
+            </w:r>
+          </w:p>
+        </w:tc>
+      </w:tr>
+      <w:tr>
+        <w:tc>
+          <w:tcPr>
+            <w:cnfStyle w:val="001000000000" w:firstRow="0" w:lastRow="0" w:firstColumn="1" w:lastColumn="0" w:oddVBand="0" w:evenVBand="0" w:oddHBand="0" w:evenHBand="0" w:firstRowFirstColumn="0" w:firstRowLastColumn="0" w:lastRowFirstColumn="0" w:lastRowLastColumn="0"/>
+            <w:tcW w:w="4414" w:type="dxa"/>
+          </w:tcPr>
+          <w:p>
+            <w:pPr>
+              <w:rPr>
+                <w:b w:val="0"/>
+                <w:bCs w:val="0"/>
+              </w:rPr>
+            </w:pPr>
+            <w:r>
+              <w:rPr>
+                <w:b w:val="0"/>
+                <w:bCs w:val="0"/>
+              </w:rPr>
+              <w:t>No hay atributos multivaluados</w:t>
+            </w:r>
+          </w:p>
+        </w:tc>
+        <w:tc>
+          <w:tcPr>
+            <w:tcW w:w="4414" w:type="dxa"/>
+          </w:tcPr>
+          <w:p>
+            <w:pPr>
+              <w:cnfStyle w:val="000000000000" w:firstRow="0" w:lastRow="0" w:firstColumn="0" w:lastColumn="0" w:oddVBand="0" w:evenVBand="0" w:oddHBand="0" w:evenHBand="0" w:firstRowFirstColumn="0" w:firstRowLastColumn="0" w:lastRowFirstColumn="0" w:lastRowLastColumn="0"/>
+            </w:pPr>
+            <w:r>
+              <w:t>Cumple</w:t>
+            </w:r>
+          </w:p>
+        </w:tc>
+      </w:tr>
+      <w:tr>
+        <w:trPr>
+          <w:cnfStyle w:val="000000100000" w:firstRow="0" w:lastRow="0" w:firstColumn="0" w:lastColumn="0" w:oddVBand="0" w:evenVBand="0" w:oddHBand="1" w:evenHBand="0" w:firstRowFirstColumn="0" w:firstRowLastColumn="0" w:lastRowFirstColumn="0" w:lastRowLastColumn="0"/>
+        </w:trPr>
+        <w:tc>
+          <w:tcPr>
+            <w:cnfStyle w:val="001000000000" w:firstRow="0" w:lastRow="0" w:firstColumn="1" w:lastColumn="0" w:oddVBand="0" w:evenVBand="0" w:oddHBand="0" w:evenHBand="0" w:firstRowFirstColumn="0" w:firstRowLastColumn="0" w:lastRowFirstColumn="0" w:lastRowLastColumn="0"/>
+            <w:tcW w:w="4414" w:type="dxa"/>
+          </w:tcPr>
+          <w:p>
+            <w:pPr>
+              <w:rPr>
+                <w:b w:val="0"/>
+                <w:bCs w:val="0"/>
+              </w:rPr>
+            </w:pPr>
+            <w:r>
+              <w:rPr>
+                <w:b w:val="0"/>
+                <w:bCs w:val="0"/>
+              </w:rPr>
+              <w:t>No existen registros duplicados</w:t>
+            </w:r>
+          </w:p>
+        </w:tc>
+        <w:tc>
+          <w:tcPr>
+            <w:tcW w:w="4414" w:type="dxa"/>
+          </w:tcPr>
+          <w:p>
+            <w:pPr>
+              <w:cnfStyle w:val="000000100000" w:firstRow="0" w:lastRow="0" w:firstColumn="0" w:lastColumn="0" w:oddVBand="0" w:evenVBand="0" w:oddHBand="1" w:evenHBand="0" w:firstRowFirstColumn="0" w:firstRowLastColumn="0" w:lastRowFirstColumn="0" w:lastRowLastColumn="0"/>
+            </w:pPr>
+            <w:r>
+              <w:t>Cumple</w:t>
+            </w:r>
+          </w:p>
+        </w:tc>
+      </w:tr>
+      <w:tr>
+        <w:tc>
+          <w:tcPr>
+            <w:cnfStyle w:val="001000000000" w:firstRow="0" w:lastRow="0" w:firstColumn="1" w:lastColumn="0" w:oddVBand="0" w:evenVBand="0" w:oddHBand="0" w:evenHBand="0" w:firstRowFirstColumn="0" w:firstRowLastColumn="0" w:lastRowFirstColumn="0" w:lastRowLastColumn="0"/>
+            <w:tcW w:w="4414" w:type="dxa"/>
+          </w:tcPr>
+          <w:p>
+            <w:pPr>
+              <w:rPr>
+                <w:b w:val="0"/>
+                <w:bCs w:val="0"/>
+              </w:rPr>
+            </w:pPr>
+            <w:r>
+              <w:rPr>
+                <w:b w:val="0"/>
+                <w:bCs w:val="0"/>
+              </w:rPr>
+              <w:t>Se eliminaron todas las columnas repetidas</w:t>
+            </w:r>
+          </w:p>
+        </w:tc>
+        <w:tc>
+          <w:tcPr>
+            <w:tcW w:w="4414" w:type="dxa"/>
+          </w:tcPr>
+          <w:p>
+            <w:pPr>
+              <w:cnfStyle w:val="000000000000" w:firstRow="0" w:lastRow="0" w:firstColumn="0" w:lastColumn="0" w:oddVBand="0" w:evenVBand="0" w:oddHBand="0" w:evenHBand="0" w:firstRowFirstColumn="0" w:firstRowLastColumn="0" w:lastRowFirstColumn="0" w:lastRowLastColumn="0"/>
+            </w:pPr>
+            <w:r>
+              <w:t>Cumple</w:t>
+            </w:r>
+          </w:p>
+        </w:tc>
+      </w:tr>
+      <w:tr>
+        <w:trPr>
+          <w:cnfStyle w:val="000000100000" w:firstRow="0" w:lastRow="0" w:firstColumn="0" w:lastColumn="0" w:oddVBand="0" w:evenVBand="0" w:oddHBand="1" w:evenHBand="0" w:firstRowFirstColumn="0" w:firstRowLastColumn="0" w:lastRowFirstColumn="0" w:lastRowLastColumn="0"/>
+        </w:trPr>
+        <w:tc>
+          <w:tcPr>
+            <w:cnfStyle w:val="001000000000" w:firstRow="0" w:lastRow="0" w:firstColumn="1" w:lastColumn="0" w:oddVBand="0" w:evenVBand="0" w:oddHBand="0" w:evenHBand="0" w:firstRowFirstColumn="0" w:firstRowLastColumn="0" w:lastRowFirstColumn="0" w:lastRowLastColumn="0"/>
+            <w:tcW w:w="4414" w:type="dxa"/>
+          </w:tcPr>
+          <w:p>
+            <w:pPr>
+              <w:rPr>
+                <w:b w:val="0"/>
+                <w:bCs w:val="0"/>
+              </w:rPr>
+            </w:pPr>
+            <w:r>
+              <w:rPr>
+                <w:b w:val="0"/>
+                <w:bCs w:val="0"/>
+              </w:rPr>
+              <w:t>Definir clave principal</w:t>
+            </w:r>
+          </w:p>
+        </w:tc>
+        <w:tc>
+          <w:tcPr>
+            <w:tcW w:w="4414" w:type="dxa"/>
+          </w:tcPr>
+          <w:p>
+            <w:pPr>
+              <w:cnfStyle w:val="000000100000" w:firstRow="0" w:lastRow="0" w:firstColumn="0" w:lastColumn="0" w:oddVBand="0" w:evenVBand="0" w:oddHBand="1" w:evenHBand="0" w:firstRowFirstColumn="0" w:firstRowLastColumn="0" w:lastRowFirstColumn="0" w:lastRowLastColumn="0"/>
+            </w:pPr>
+            <w:r>
+              <w:t>Cumple</w:t>
+            </w:r>
+          </w:p>
+        </w:tc>
+      </w:tr>
+    </w:tbl>
+    <w:p/>
+    <w:p/>
+    <w:p/>
+    <w:p/>
+    <w:p/>
+    <w:p>
+      <w:pPr>
+        <w:rPr>
+          <w:b/>
+          <w:bCs/>
+          <w:u w:val="single"/>
+        </w:rPr>
+      </w:pPr>
+      <w:r>
+        <w:rPr>
+          <w:b/>
+          <w:bCs/>
+          <w:u w:val="single"/>
+        </w:rPr>
+        <w:lastRenderedPageBreak/>
+        <w:t>N2:</w:t>
+      </w:r>
+    </w:p>
+    <w:tbl>
+      <w:tblPr>
+        <w:tblStyle w:val="Tabladecuadrcula4"/>
+        <w:tblW w:w="0" w:type="auto"/>
+        <w:tblLook w:val="04A0" w:firstRow="1" w:lastRow="0" w:firstColumn="1" w:lastColumn="0" w:noHBand="0" w:noVBand="1"/>
+      </w:tblPr>
+      <w:tblGrid>
+        <w:gridCol w:w="4414"/>
+        <w:gridCol w:w="4414"/>
+      </w:tblGrid>
+      <w:tr>
+        <w:trPr>
+          <w:cnfStyle w:val="100000000000" w:firstRow="1" w:lastRow="0" w:firstColumn="0" w:lastColumn="0" w:oddVBand="0" w:evenVBand="0" w:oddHBand="0" w:evenHBand="0" w:firstRowFirstColumn="0" w:firstRowLastColumn="0" w:lastRowFirstColumn="0" w:lastRowLastColumn="0"/>
+        </w:trPr>
+        <w:tc>
+          <w:tcPr>
+            <w:cnfStyle w:val="001000000000" w:firstRow="0" w:lastRow="0" w:firstColumn="1" w:lastColumn="0" w:oddVBand="0" w:evenVBand="0" w:oddHBand="0" w:evenHBand="0" w:firstRowFirstColumn="0" w:firstRowLastColumn="0" w:lastRowFirstColumn="0" w:lastRowLastColumn="0"/>
+            <w:tcW w:w="4414" w:type="dxa"/>
+          </w:tcPr>
+          <w:p>
+            <w:r>
+              <w:t>Normas</w:t>
+            </w:r>
+          </w:p>
+        </w:tc>
+        <w:tc>
+          <w:tcPr>
+            <w:tcW w:w="4414" w:type="dxa"/>
+          </w:tcPr>
+          <w:p>
+            <w:pPr>
+              <w:cnfStyle w:val="100000000000" w:firstRow="1" w:lastRow="0" w:firstColumn="0" w:lastColumn="0" w:oddVBand="0" w:evenVBand="0" w:oddHBand="0" w:evenHBand="0" w:firstRowFirstColumn="0" w:firstRowLastColumn="0" w:lastRowFirstColumn="0" w:lastRowLastColumn="0"/>
+            </w:pPr>
+            <w:r>
+              <w:t>Estado</w:t>
+            </w:r>
+          </w:p>
+        </w:tc>
+      </w:tr>
+      <w:tr>
+        <w:trPr>
+          <w:cnfStyle w:val="000000100000" w:firstRow="0" w:lastRow="0" w:firstColumn="0" w:lastColumn="0" w:oddVBand="0" w:evenVBand="0" w:oddHBand="1" w:evenHBand="0" w:firstRowFirstColumn="0" w:firstRowLastColumn="0" w:lastRowFirstColumn="0" w:lastRowLastColumn="0"/>
+        </w:trPr>
+        <w:tc>
+          <w:tcPr>
+            <w:cnfStyle w:val="001000000000" w:firstRow="0" w:lastRow="0" w:firstColumn="1" w:lastColumn="0" w:oddVBand="0" w:evenVBand="0" w:oddHBand="0" w:evenHBand="0" w:firstRowFirstColumn="0" w:firstRowLastColumn="0" w:lastRowFirstColumn="0" w:lastRowLastColumn="0"/>
+            <w:tcW w:w="4414" w:type="dxa"/>
+          </w:tcPr>
+          <w:p>
+            <w:pPr>
+              <w:rPr>
+                <w:b w:val="0"/>
+                <w:bCs w:val="0"/>
+              </w:rPr>
+            </w:pPr>
+            <w:r>
+              <w:rPr>
+                <w:b w:val="0"/>
+                <w:bCs w:val="0"/>
+              </w:rPr>
+              <w:t>Cumple con la norma 1</w:t>
+            </w:r>
+          </w:p>
+        </w:tc>
+        <w:tc>
+          <w:tcPr>
+            <w:tcW w:w="4414" w:type="dxa"/>
+          </w:tcPr>
+          <w:p>
+            <w:pPr>
+              <w:cnfStyle w:val="000000100000" w:firstRow="0" w:lastRow="0" w:firstColumn="0" w:lastColumn="0" w:oddVBand="0" w:evenVBand="0" w:oddHBand="1" w:evenHBand="0" w:firstRowFirstColumn="0" w:firstRowLastColumn="0" w:lastRowFirstColumn="0" w:lastRowLastColumn="0"/>
+            </w:pPr>
+            <w:r>
+              <w:t>Cumple</w:t>
+            </w:r>
+          </w:p>
+        </w:tc>
+      </w:tr>
+      <w:tr>
+        <w:tc>
+          <w:tcPr>
+            <w:cnfStyle w:val="001000000000" w:firstRow="0" w:lastRow="0" w:firstColumn="1" w:lastColumn="0" w:oddVBand="0" w:evenVBand="0" w:oddHBand="0" w:evenHBand="0" w:firstRowFirstColumn="0" w:firstRowLastColumn="0" w:lastRowFirstColumn="0" w:lastRowLastColumn="0"/>
+            <w:tcW w:w="4414" w:type="dxa"/>
+          </w:tcPr>
+          <w:p>
+            <w:pPr>
+              <w:rPr>
+                <w:b w:val="0"/>
+                <w:bCs w:val="0"/>
+              </w:rPr>
+            </w:pPr>
+            <w:r>
+              <w:rPr>
+                <w:b w:val="0"/>
+                <w:bCs w:val="0"/>
+              </w:rPr>
+              <w:t>Los valores de las columnas dependen solo de la llave primaria</w:t>
+            </w:r>
+          </w:p>
+        </w:tc>
+        <w:tc>
+          <w:tcPr>
+            <w:tcW w:w="4414" w:type="dxa"/>
+          </w:tcPr>
+          <w:p>
+            <w:pPr>
+              <w:cnfStyle w:val="000000000000" w:firstRow="0" w:lastRow="0" w:firstColumn="0" w:lastColumn="0" w:oddVBand="0" w:evenVBand="0" w:oddHBand="0" w:evenHBand="0" w:firstRowFirstColumn="0" w:firstRowLastColumn="0" w:lastRowFirstColumn="0" w:lastRowLastColumn="0"/>
+            </w:pPr>
+            <w:r>
+              <w:t>Cumple</w:t>
+            </w:r>
+          </w:p>
+        </w:tc>
+      </w:tr>
+      <w:tr>
+        <w:trPr>
+          <w:cnfStyle w:val="000000100000" w:firstRow="0" w:lastRow="0" w:firstColumn="0" w:lastColumn="0" w:oddVBand="0" w:evenVBand="0" w:oddHBand="1" w:evenHBand="0" w:firstRowFirstColumn="0" w:firstRowLastColumn="0" w:lastRowFirstColumn="0" w:lastRowLastColumn="0"/>
+        </w:trPr>
+        <w:tc>
+          <w:tcPr>
+            <w:cnfStyle w:val="001000000000" w:firstRow="0" w:lastRow="0" w:firstColumn="1" w:lastColumn="0" w:oddVBand="0" w:evenVBand="0" w:oddHBand="0" w:evenHBand="0" w:firstRowFirstColumn="0" w:firstRowLastColumn="0" w:lastRowFirstColumn="0" w:lastRowLastColumn="0"/>
+            <w:tcW w:w="4414" w:type="dxa"/>
+          </w:tcPr>
+          <w:p>
+            <w:pPr>
+              <w:rPr>
+                <w:b w:val="0"/>
+                <w:bCs w:val="0"/>
+              </w:rPr>
+            </w:pPr>
+            <w:r>
+              <w:rPr>
+                <w:b w:val="0"/>
+                <w:bCs w:val="0"/>
+              </w:rPr>
+              <w:t>Las tablas tienen una única llave primaria que las identifique</w:t>
+            </w:r>
+          </w:p>
+        </w:tc>
+        <w:tc>
+          <w:tcPr>
+            <w:tcW w:w="4414" w:type="dxa"/>
+          </w:tcPr>
+          <w:p>
+            <w:pPr>
+              <w:cnfStyle w:val="000000100000" w:firstRow="0" w:lastRow="0" w:firstColumn="0" w:lastColumn="0" w:oddVBand="0" w:evenVBand="0" w:oddHBand="1" w:evenHBand="0" w:firstRowFirstColumn="0" w:firstRowLastColumn="0" w:lastRowFirstColumn="0" w:lastRowLastColumn="0"/>
+            </w:pPr>
+            <w:r>
+              <w:t>Cumple</w:t>
+            </w:r>
+          </w:p>
+        </w:tc>
+      </w:tr>
+    </w:tbl>
+    <w:p>
+      <w:pPr>
+        <w:rPr>
+          <w:b/>
+          <w:bCs/>
+          <w:u w:val="single"/>
+        </w:rPr>
+      </w:pPr>
+    </w:p>
+    <w:p>
+      <w:pPr>
+        <w:rPr>
+          <w:b/>
+          <w:bCs/>
+          <w:u w:val="single"/>
+        </w:rPr>
+      </w:pPr>
+      <w:r>
+        <w:rPr>
+          <w:b/>
+          <w:bCs/>
+          <w:u w:val="single"/>
+        </w:rPr>
+        <w:t>N3:</w:t>
+      </w:r>
+    </w:p>
+    <w:tbl>
+      <w:tblPr>
+        <w:tblStyle w:val="Tabladecuadrcula4"/>
+        <w:tblW w:w="0" w:type="auto"/>
+        <w:tblLook w:val="04A0" w:firstRow="1" w:lastRow="0" w:firstColumn="1" w:lastColumn="0" w:noHBand="0" w:noVBand="1"/>
+      </w:tblPr>
+      <w:tblGrid>
+        <w:gridCol w:w="4414"/>
+        <w:gridCol w:w="4414"/>
+      </w:tblGrid>
+      <w:tr>
+        <w:trPr>
+          <w:cnfStyle w:val="100000000000" w:firstRow="1" w:lastRow="0" w:firstColumn="0" w:lastColumn="0" w:oddVBand="0" w:evenVBand="0" w:oddHBand="0" w:evenHBand="0" w:firstRowFirstColumn="0" w:firstRowLastColumn="0" w:lastRowFirstColumn="0" w:lastRowLastColumn="0"/>
+        </w:trPr>
+        <w:tc>
+          <w:tcPr>
+            <w:cnfStyle w:val="001000000000" w:firstRow="0" w:lastRow="0" w:firstColumn="1" w:lastColumn="0" w:oddVBand="0" w:evenVBand="0" w:oddHBand="0" w:evenHBand="0" w:firstRowFirstColumn="0" w:firstRowLastColumn="0" w:lastRowFirstColumn="0" w:lastRowLastColumn="0"/>
+            <w:tcW w:w="4414" w:type="dxa"/>
+          </w:tcPr>
+          <w:p>
+            <w:r>
+              <w:t>Normas</w:t>
+            </w:r>
+          </w:p>
+        </w:tc>
+        <w:tc>
+          <w:tcPr>
+            <w:tcW w:w="4414" w:type="dxa"/>
+          </w:tcPr>
+          <w:p>
+            <w:pPr>
+              <w:cnfStyle w:val="100000000000" w:firstRow="1" w:lastRow="0" w:firstColumn="0" w:lastColumn="0" w:oddVBand="0" w:evenVBand="0" w:oddHBand="0" w:evenHBand="0" w:firstRowFirstColumn="0" w:firstRowLastColumn="0" w:lastRowFirstColumn="0" w:lastRowLastColumn="0"/>
+            </w:pPr>
+            <w:r>
+              <w:t>Estado</w:t>
+            </w:r>
+          </w:p>
+        </w:tc>
+      </w:tr>
+      <w:tr>
+        <w:trPr>
+          <w:cnfStyle w:val="000000100000" w:firstRow="0" w:lastRow="0" w:firstColumn="0" w:lastColumn="0" w:oddVBand="0" w:evenVBand="0" w:oddHBand="1" w:evenHBand="0" w:firstRowFirstColumn="0" w:firstRowLastColumn="0" w:lastRowFirstColumn="0" w:lastRowLastColumn="0"/>
+        </w:trPr>
+        <w:tc>
+          <w:tcPr>
+            <w:cnfStyle w:val="001000000000" w:firstRow="0" w:lastRow="0" w:firstColumn="1" w:lastColumn="0" w:oddVBand="0" w:evenVBand="0" w:oddHBand="0" w:evenHBand="0" w:firstRowFirstColumn="0" w:firstRowLastColumn="0" w:lastRowFirstColumn="0" w:lastRowLastColumn="0"/>
+            <w:tcW w:w="4414" w:type="dxa"/>
+          </w:tcPr>
+          <w:p>
+            <w:pPr>
+              <w:rPr>
+                <w:b w:val="0"/>
+                <w:bCs w:val="0"/>
+              </w:rPr>
+            </w:pPr>
+            <w:r>
+              <w:rPr>
+                <w:b w:val="0"/>
+                <w:bCs w:val="0"/>
+              </w:rPr>
+              <w:t>Cumple la norma 2</w:t>
+            </w:r>
+          </w:p>
+        </w:tc>
+        <w:tc>
+          <w:tcPr>
+            <w:tcW w:w="4414" w:type="dxa"/>
+          </w:tcPr>
+          <w:p>
+            <w:pPr>
+              <w:cnfStyle w:val="000000100000" w:firstRow="0" w:lastRow="0" w:firstColumn="0" w:lastColumn="0" w:oddVBand="0" w:evenVBand="0" w:oddHBand="1" w:evenHBand="0" w:firstRowFirstColumn="0" w:firstRowLastColumn="0" w:lastRowFirstColumn="0" w:lastRowLastColumn="0"/>
+            </w:pPr>
+            <w:r>
+              <w:t>Cumple</w:t>
+            </w:r>
+          </w:p>
+        </w:tc>
+      </w:tr>
+      <w:tr>
+        <w:tc>
+          <w:tcPr>
+            <w:cnfStyle w:val="001000000000" w:firstRow="0" w:lastRow="0" w:firstColumn="1" w:lastColumn="0" w:oddVBand="0" w:evenVBand="0" w:oddHBand="0" w:evenHBand="0" w:firstRowFirstColumn="0" w:firstRowLastColumn="0" w:lastRowFirstColumn="0" w:lastRowLastColumn="0"/>
+            <w:tcW w:w="4414" w:type="dxa"/>
+          </w:tcPr>
+          <w:p>
+            <w:pPr>
+              <w:rPr>
+                <w:b w:val="0"/>
+                <w:bCs w:val="0"/>
+              </w:rPr>
+            </w:pPr>
+            <w:r>
+              <w:rPr>
+                <w:b w:val="0"/>
+                <w:bCs w:val="0"/>
+              </w:rPr>
+              <w:t>Los atributos no incluidos en la clave primaria no dependen transitivamente la clave primaria</w:t>
+            </w:r>
+          </w:p>
+        </w:tc>
+        <w:tc>
+          <w:tcPr>
+            <w:tcW w:w="4414" w:type="dxa"/>
+          </w:tcPr>
+          <w:p>
+            <w:pPr>
+              <w:cnfStyle w:val="000000000000" w:firstRow="0" w:lastRow="0" w:firstColumn="0" w:lastColumn="0" w:oddVBand="0" w:evenVBand="0" w:oddHBand="0" w:evenHBand="0" w:firstRowFirstColumn="0" w:firstRowLastColumn="0" w:lastRowFirstColumn="0" w:lastRowLastColumn="0"/>
+            </w:pPr>
+            <w:r>
+              <w:t>Cumple</w:t>
+            </w:r>
+          </w:p>
+        </w:tc>
+      </w:tr>
+    </w:tbl>
+    <w:p/>
+    <w:p>
+      <w:r>
+        <w:t>Siguiendo las indicaciones del ejercicio, Procedo a escribir las sentencias SQL, que me permiten definir mi base de datos conforme el modelo relacional planteado.</w:t>
+      </w:r>
+    </w:p>
+    <w:p>
+      <w:r>
+        <w:drawing>
+          <wp:inline distT="0" distB="0" distL="0" distR="0" wp14:anchorId="1F355132" wp14:editId="5B78BC89">
+            <wp:extent cx="5090601" cy="4549534"/>
+            <wp:effectExtent l="0" t="0" r="0" b="3810"/>
+            <wp:docPr id="5" name="Imagen 5"/>
+            <wp:cNvGraphicFramePr>
+              <a:graphicFrameLocks xmlns:a="http://schemas.openxmlformats.org/drawingml/2006/main" noChangeAspect="1"/>
+            </wp:cNvGraphicFramePr>
+            <a:graphic xmlns:a="http://schemas.openxmlformats.org/drawingml/2006/main">
+              <a:graphicData uri="http://schemas.openxmlformats.org/drawingml/2006/picture">
+                <pic:pic xmlns:pic="http://schemas.openxmlformats.org/drawingml/2006/picture">
+                  <pic:nvPicPr>
+                    <pic:cNvPr id="1" name=""/>
+                    <pic:cNvPicPr/>
+                  </pic:nvPicPr>
+                  <pic:blipFill>
+                    <a:blip r:embed="rId9"/>
+                    <a:stretch>
+                      <a:fillRect/>
+                    </a:stretch>
+                  </pic:blipFill>
+                  <pic:spPr>
+                    <a:xfrm>
+                      <a:off x="0" y="0"/>
+                      <a:ext cx="5090601" cy="4549534"/>
+                    </a:xfrm>
+                    <a:prstGeom prst="rect">
+                      <a:avLst/>
+                    </a:prstGeom>
+                  </pic:spPr>
+                </pic:pic>
+              </a:graphicData>
+            </a:graphic>
+          </wp:inline>
+        </w:drawing>
+      </w:r>
+    </w:p>
+    <w:p/>
+    <w:p>
+      <w:r>
+        <w:lastRenderedPageBreak/>
+        <w:drawing>
+          <wp:inline distT="0" distB="0" distL="0" distR="0" wp14:anchorId="6DE442E2" wp14:editId="1E24EC8F">
+            <wp:extent cx="5612130" cy="3398520"/>
+            <wp:effectExtent l="0" t="0" r="7620" b="0"/>
+            <wp:docPr id="6" name="Imagen 6"/>
+            <wp:cNvGraphicFramePr>
+              <a:graphicFrameLocks xmlns:a="http://schemas.openxmlformats.org/drawingml/2006/main" noChangeAspect="1"/>
+            </wp:cNvGraphicFramePr>
+            <a:graphic xmlns:a="http://schemas.openxmlformats.org/drawingml/2006/main">
+              <a:graphicData uri="http://schemas.openxmlformats.org/drawingml/2006/picture">
+                <pic:pic xmlns:pic="http://schemas.openxmlformats.org/drawingml/2006/picture">
+                  <pic:nvPicPr>
+                    <pic:cNvPr id="1" name=""/>
+                    <pic:cNvPicPr/>
+                  </pic:nvPicPr>
+                  <pic:blipFill>
+                    <a:blip r:embed="rId10"/>
+                    <a:stretch>
+                      <a:fillRect/>
+                    </a:stretch>
+                  </pic:blipFill>
+                  <pic:spPr>
+                    <a:xfrm>
+                      <a:off x="0" y="0"/>
+                      <a:ext cx="5612130" cy="3398520"/>
+                    </a:xfrm>
+                    <a:prstGeom prst="rect">
+                      <a:avLst/>
+                    </a:prstGeom>
+                  </pic:spPr>
+                </pic:pic>
+              </a:graphicData>
+            </a:graphic>
+          </wp:inline>
+        </w:drawing>
+      </w:r>
+    </w:p>
+    <w:p>
+      <w:pPr>
+        <w:rPr>
+          <w:noProof/>
+        </w:rPr>
+      </w:pPr>
+      <w:r>
+        <w:drawing>
+          <wp:inline distT="0" distB="0" distL="0" distR="0" wp14:anchorId="7EB661C9" wp14:editId="3B8860B0">
+            <wp:extent cx="5612130" cy="4359275"/>
+            <wp:effectExtent l="0" t="0" r="7620" b="3175"/>
+            <wp:docPr id="7" name="Imagen 7"/>
+            <wp:cNvGraphicFramePr>
+              <a:graphicFrameLocks xmlns:a="http://schemas.openxmlformats.org/drawingml/2006/main" noChangeAspect="1"/>
+            </wp:cNvGraphicFramePr>
+            <a:graphic xmlns:a="http://schemas.openxmlformats.org/drawingml/2006/main">
+              <a:graphicData uri="http://schemas.openxmlformats.org/drawingml/2006/picture">
+                <pic:pic xmlns:pic="http://schemas.openxmlformats.org/drawingml/2006/picture">
+                  <pic:nvPicPr>
+                    <pic:cNvPr id="1" name=""/>
+                    <pic:cNvPicPr/>
+                  </pic:nvPicPr>
+                  <pic:blipFill>
+                    <a:blip r:embed="rId11"/>
+                    <a:stretch>
+                      <a:fillRect/>
+                    </a:stretch>
+                  </pic:blipFill>
+                  <pic:spPr>
+                    <a:xfrm>
+                      <a:off x="0" y="0"/>
+                      <a:ext cx="5612130" cy="4359275"/>
+                    </a:xfrm>
+                    <a:prstGeom prst="rect">
+                      <a:avLst/>
+                    </a:prstGeom>
+                  </pic:spPr>
+                </pic:pic>
+              </a:graphicData>
+            </a:graphic>
+          </wp:inline>
+        </w:drawing>
+      </w:r>
+      <w:r>
+        <w:rPr>
+          <w:noProof/>
+        </w:rPr>
+        <w:t xml:space="preserve">   </w:t>
+      </w:r>
+    </w:p>
+    <w:p>
+      <w:pPr>
+        <w:rPr>
+          <w:noProof/>
+        </w:rPr>
+      </w:pPr>
+    </w:p>
+    <w:p>
+      <w:r>
+        <w:lastRenderedPageBreak/>
+        <w:drawing>
+          <wp:inline distT="0" distB="0" distL="0" distR="0" wp14:anchorId="76416A95" wp14:editId="05143023">
+            <wp:extent cx="5612130" cy="3844290"/>
+            <wp:effectExtent l="0" t="0" r="7620" b="3810"/>
+            <wp:docPr id="18" name="Imagen 18"/>
+            <wp:cNvGraphicFramePr>
+              <a:graphicFrameLocks xmlns:a="http://schemas.openxmlformats.org/drawingml/2006/main" noChangeAspect="1"/>
+            </wp:cNvGraphicFramePr>
+            <a:graphic xmlns:a="http://schemas.openxmlformats.org/drawingml/2006/main">
+              <a:graphicData uri="http://schemas.openxmlformats.org/drawingml/2006/picture">
+                <pic:pic xmlns:pic="http://schemas.openxmlformats.org/drawingml/2006/picture">
+                  <pic:nvPicPr>
+                    <pic:cNvPr id="1" name=""/>
+                    <pic:cNvPicPr/>
+                  </pic:nvPicPr>
+                  <pic:blipFill>
+                    <a:blip r:embed="rId12"/>
+                    <a:stretch>
+                      <a:fillRect/>
+                    </a:stretch>
+                  </pic:blipFill>
+                  <pic:spPr>
+                    <a:xfrm>
+                      <a:off x="0" y="0"/>
+                      <a:ext cx="5612130" cy="3844290"/>
+                    </a:xfrm>
+                    <a:prstGeom prst="rect">
+                      <a:avLst/>
+                    </a:prstGeom>
+                  </pic:spPr>
+                </pic:pic>
+              </a:graphicData>
+            </a:graphic>
+          </wp:inline>
+        </w:drawing>
+      </w:r>
+    </w:p>
+    <w:p>
+      <w:r>
+        <w:drawing>
+          <wp:inline distT="0" distB="0" distL="0" distR="0" wp14:anchorId="6D175A2C" wp14:editId="45CAD5EC">
+            <wp:extent cx="5612130" cy="1517650"/>
+            <wp:effectExtent l="0" t="0" r="7620" b="6350"/>
+            <wp:docPr id="19" name="Imagen 19"/>
+            <wp:cNvGraphicFramePr>
+              <a:graphicFrameLocks xmlns:a="http://schemas.openxmlformats.org/drawingml/2006/main" noChangeAspect="1"/>
+            </wp:cNvGraphicFramePr>
+            <a:graphic xmlns:a="http://schemas.openxmlformats.org/drawingml/2006/main">
+              <a:graphicData uri="http://schemas.openxmlformats.org/drawingml/2006/picture">
+                <pic:pic xmlns:pic="http://schemas.openxmlformats.org/drawingml/2006/picture">
+                  <pic:nvPicPr>
+                    <pic:cNvPr id="1" name=""/>
+                    <pic:cNvPicPr/>
+                  </pic:nvPicPr>
+                  <pic:blipFill>
+                    <a:blip r:embed="rId13"/>
+                    <a:stretch>
+                      <a:fillRect/>
+                    </a:stretch>
+                  </pic:blipFill>
+                  <pic:spPr>
+                    <a:xfrm>
+                      <a:off x="0" y="0"/>
+                      <a:ext cx="5612130" cy="1517650"/>
                     </a:xfrm>
                     <a:prstGeom prst="rect">
                       <a:avLst/>
@@ -2464,6 +3351,234 @@
       <w:lang w:eastAsia="es-CO"/>
     </w:rPr>
   </w:style>
+  <w:style w:type="table" w:styleId="Tablaconcuadrcula4-nfasis1">
+    <w:name w:val="Grid Table 4 Accent 1"/>
+    <w:basedOn w:val="Tablanormal"/>
+    <w:uiPriority w:val="49"/>
+    <w:rsid w:val="00481691"/>
+    <w:pPr>
+      <w:spacing w:after="0" w:line="240" w:lineRule="auto"/>
+    </w:pPr>
+    <w:tblPr>
+      <w:tblStyleRowBandSize w:val="1"/>
+      <w:tblStyleColBandSize w:val="1"/>
+      <w:tblBorders>
+        <w:top w:val="single" w:sz="4" w:space="0" w:color="8EAADB" w:themeColor="accent1" w:themeTint="99"/>
+        <w:left w:val="single" w:sz="4" w:space="0" w:color="8EAADB" w:themeColor="accent1" w:themeTint="99"/>
+        <w:bottom w:val="single" w:sz="4" w:space="0" w:color="8EAADB" w:themeColor="accent1" w:themeTint="99"/>
+        <w:right w:val="single" w:sz="4" w:space="0" w:color="8EAADB" w:themeColor="accent1" w:themeTint="99"/>
+        <w:insideH w:val="single" w:sz="4" w:space="0" w:color="8EAADB" w:themeColor="accent1" w:themeTint="99"/>
+        <w:insideV w:val="single" w:sz="4" w:space="0" w:color="8EAADB" w:themeColor="accent1" w:themeTint="99"/>
+      </w:tblBorders>
+    </w:tblPr>
+    <w:tblStylePr w:type="firstRow">
+      <w:rPr>
+        <w:b/>
+        <w:bCs/>
+        <w:color w:val="FFFFFF" w:themeColor="background1"/>
+      </w:rPr>
+      <w:tblPr/>
+      <w:tcPr>
+        <w:tcBorders>
+          <w:top w:val="single" w:sz="4" w:space="0" w:color="4472C4" w:themeColor="accent1"/>
+          <w:left w:val="single" w:sz="4" w:space="0" w:color="4472C4" w:themeColor="accent1"/>
+          <w:bottom w:val="single" w:sz="4" w:space="0" w:color="4472C4" w:themeColor="accent1"/>
+          <w:right w:val="single" w:sz="4" w:space="0" w:color="4472C4" w:themeColor="accent1"/>
+          <w:insideH w:val="nil"/>
+          <w:insideV w:val="nil"/>
+        </w:tcBorders>
+        <w:shd w:val="clear" w:color="auto" w:fill="4472C4" w:themeFill="accent1"/>
+      </w:tcPr>
+    </w:tblStylePr>
+    <w:tblStylePr w:type="lastRow">
+      <w:rPr>
+        <w:b/>
+        <w:bCs/>
+      </w:rPr>
+      <w:tblPr/>
+      <w:tcPr>
+        <w:tcBorders>
+          <w:top w:val="double" w:sz="4" w:space="0" w:color="4472C4" w:themeColor="accent1"/>
+        </w:tcBorders>
+      </w:tcPr>
+    </w:tblStylePr>
+    <w:tblStylePr w:type="firstCol">
+      <w:rPr>
+        <w:b/>
+        <w:bCs/>
+      </w:rPr>
+    </w:tblStylePr>
+    <w:tblStylePr w:type="lastCol">
+      <w:rPr>
+        <w:b/>
+        <w:bCs/>
+      </w:rPr>
+    </w:tblStylePr>
+    <w:tblStylePr w:type="band1Vert">
+      <w:tblPr/>
+      <w:tcPr>
+        <w:shd w:val="clear" w:color="auto" w:fill="D9E2F3" w:themeFill="accent1" w:themeFillTint="33"/>
+      </w:tcPr>
+    </w:tblStylePr>
+    <w:tblStylePr w:type="band1Horz">
+      <w:tblPr/>
+      <w:tcPr>
+        <w:shd w:val="clear" w:color="auto" w:fill="D9E2F3" w:themeFill="accent1" w:themeFillTint="33"/>
+      </w:tcPr>
+    </w:tblStylePr>
+  </w:style>
+  <w:style w:type="table" w:styleId="Tablaconcuadrcula4-nfasis6">
+    <w:name w:val="Grid Table 4 Accent 6"/>
+    <w:basedOn w:val="Tablanormal"/>
+    <w:uiPriority w:val="49"/>
+    <w:rsid w:val="00481691"/>
+    <w:pPr>
+      <w:spacing w:after="0" w:line="240" w:lineRule="auto"/>
+    </w:pPr>
+    <w:tblPr>
+      <w:tblStyleRowBandSize w:val="1"/>
+      <w:tblStyleColBandSize w:val="1"/>
+      <w:tblBorders>
+        <w:top w:val="single" w:sz="4" w:space="0" w:color="A8D08D" w:themeColor="accent6" w:themeTint="99"/>
+        <w:left w:val="single" w:sz="4" w:space="0" w:color="A8D08D" w:themeColor="accent6" w:themeTint="99"/>
+        <w:bottom w:val="single" w:sz="4" w:space="0" w:color="A8D08D" w:themeColor="accent6" w:themeTint="99"/>
+        <w:right w:val="single" w:sz="4" w:space="0" w:color="A8D08D" w:themeColor="accent6" w:themeTint="99"/>
+        <w:insideH w:val="single" w:sz="4" w:space="0" w:color="A8D08D" w:themeColor="accent6" w:themeTint="99"/>
+        <w:insideV w:val="single" w:sz="4" w:space="0" w:color="A8D08D" w:themeColor="accent6" w:themeTint="99"/>
+      </w:tblBorders>
+    </w:tblPr>
+    <w:tblStylePr w:type="firstRow">
+      <w:rPr>
+        <w:b/>
+        <w:bCs/>
+        <w:color w:val="FFFFFF" w:themeColor="background1"/>
+      </w:rPr>
+      <w:tblPr/>
+      <w:tcPr>
+        <w:tcBorders>
+          <w:top w:val="single" w:sz="4" w:space="0" w:color="70AD47" w:themeColor="accent6"/>
+          <w:left w:val="single" w:sz="4" w:space="0" w:color="70AD47" w:themeColor="accent6"/>
+          <w:bottom w:val="single" w:sz="4" w:space="0" w:color="70AD47" w:themeColor="accent6"/>
+          <w:right w:val="single" w:sz="4" w:space="0" w:color="70AD47" w:themeColor="accent6"/>
+          <w:insideH w:val="nil"/>
+          <w:insideV w:val="nil"/>
+        </w:tcBorders>
+        <w:shd w:val="clear" w:color="auto" w:fill="70AD47" w:themeFill="accent6"/>
+      </w:tcPr>
+    </w:tblStylePr>
+    <w:tblStylePr w:type="lastRow">
+      <w:rPr>
+        <w:b/>
+        <w:bCs/>
+      </w:rPr>
+      <w:tblPr/>
+      <w:tcPr>
+        <w:tcBorders>
+          <w:top w:val="double" w:sz="4" w:space="0" w:color="70AD47" w:themeColor="accent6"/>
+        </w:tcBorders>
+      </w:tcPr>
+    </w:tblStylePr>
+    <w:tblStylePr w:type="firstCol">
+      <w:rPr>
+        <w:b/>
+        <w:bCs/>
+      </w:rPr>
+    </w:tblStylePr>
+    <w:tblStylePr w:type="lastCol">
+      <w:rPr>
+        <w:b/>
+        <w:bCs/>
+      </w:rPr>
+    </w:tblStylePr>
+    <w:tblStylePr w:type="band1Vert">
+      <w:tblPr/>
+      <w:tcPr>
+        <w:shd w:val="clear" w:color="auto" w:fill="E2EFD9" w:themeFill="accent6" w:themeFillTint="33"/>
+      </w:tcPr>
+    </w:tblStylePr>
+    <w:tblStylePr w:type="band1Horz">
+      <w:tblPr/>
+      <w:tcPr>
+        <w:shd w:val="clear" w:color="auto" w:fill="E2EFD9" w:themeFill="accent6" w:themeFillTint="33"/>
+      </w:tcPr>
+    </w:tblStylePr>
+  </w:style>
+  <w:style w:type="table" w:styleId="Tabladecuadrcula4">
+    <w:name w:val="Grid Table 4"/>
+    <w:basedOn w:val="Tablanormal"/>
+    <w:uiPriority w:val="49"/>
+    <w:rsid w:val="00481691"/>
+    <w:pPr>
+      <w:spacing w:after="0" w:line="240" w:lineRule="auto"/>
+    </w:pPr>
+    <w:tblPr>
+      <w:tblStyleRowBandSize w:val="1"/>
+      <w:tblStyleColBandSize w:val="1"/>
+      <w:tblBorders>
+        <w:top w:val="single" w:sz="4" w:space="0" w:color="666666" w:themeColor="text1" w:themeTint="99"/>
+        <w:left w:val="single" w:sz="4" w:space="0" w:color="666666" w:themeColor="text1" w:themeTint="99"/>
+        <w:bottom w:val="single" w:sz="4" w:space="0" w:color="666666" w:themeColor="text1" w:themeTint="99"/>
+        <w:right w:val="single" w:sz="4" w:space="0" w:color="666666" w:themeColor="text1" w:themeTint="99"/>
+        <w:insideH w:val="single" w:sz="4" w:space="0" w:color="666666" w:themeColor="text1" w:themeTint="99"/>
+        <w:insideV w:val="single" w:sz="4" w:space="0" w:color="666666" w:themeColor="text1" w:themeTint="99"/>
+      </w:tblBorders>
+    </w:tblPr>
+    <w:tblStylePr w:type="firstRow">
+      <w:rPr>
+        <w:b/>
+        <w:bCs/>
+        <w:color w:val="FFFFFF" w:themeColor="background1"/>
+      </w:rPr>
+      <w:tblPr/>
+      <w:tcPr>
+        <w:tcBorders>
+          <w:top w:val="single" w:sz="4" w:space="0" w:color="000000" w:themeColor="text1"/>
+          <w:left w:val="single" w:sz="4" w:space="0" w:color="000000" w:themeColor="text1"/>
+          <w:bottom w:val="single" w:sz="4" w:space="0" w:color="000000" w:themeColor="text1"/>
+          <w:right w:val="single" w:sz="4" w:space="0" w:color="000000" w:themeColor="text1"/>
+          <w:insideH w:val="nil"/>
+          <w:insideV w:val="nil"/>
+        </w:tcBorders>
+        <w:shd w:val="clear" w:color="auto" w:fill="000000" w:themeFill="text1"/>
+      </w:tcPr>
+    </w:tblStylePr>
+    <w:tblStylePr w:type="lastRow">
+      <w:rPr>
+        <w:b/>
+        <w:bCs/>
+      </w:rPr>
+      <w:tblPr/>
+      <w:tcPr>
+        <w:tcBorders>
+          <w:top w:val="double" w:sz="4" w:space="0" w:color="000000" w:themeColor="text1"/>
+        </w:tcBorders>
+      </w:tcPr>
+    </w:tblStylePr>
+    <w:tblStylePr w:type="firstCol">
+      <w:rPr>
+        <w:b/>
+        <w:bCs/>
+      </w:rPr>
+    </w:tblStylePr>
+    <w:tblStylePr w:type="lastCol">
+      <w:rPr>
+        <w:b/>
+        <w:bCs/>
+      </w:rPr>
+    </w:tblStylePr>
+    <w:tblStylePr w:type="band1Vert">
+      <w:tblPr/>
+      <w:tcPr>
+        <w:shd w:val="clear" w:color="auto" w:fill="CCCCCC" w:themeFill="text1" w:themeFillTint="33"/>
+      </w:tcPr>
+    </w:tblStylePr>
+    <w:tblStylePr w:type="band1Horz">
+      <w:tblPr/>
+      <w:tcPr>
+        <w:shd w:val="clear" w:color="auto" w:fill="CCCCCC" w:themeFill="text1" w:themeFillTint="33"/>
+      </w:tcPr>
+    </w:tblStylePr>
+  </w:style>
 </w:styles>
 </file>
 

</xml_diff>

<commit_message>
Se realizan distintas consultas en la base de datos
</commit_message>
<xml_diff>
--- a/RETO BD Documentacion.docx
+++ b/RETO BD Documentacion.docx
@@ -1700,6 +1700,9 @@
     </w:p>
     <w:p>
       <w:r>
+        <w:rPr>
+          <w:noProof/>
+        </w:rPr>
         <w:drawing>
           <wp:inline distT="0" distB="0" distL="0" distR="0" wp14:anchorId="1F355132" wp14:editId="5B78BC89">
             <wp:extent cx="5090601" cy="4549534"/>
@@ -1740,6 +1743,9 @@
     <w:p/>
     <w:p>
       <w:r>
+        <w:rPr>
+          <w:noProof/>
+        </w:rPr>
         <w:lastRenderedPageBreak/>
         <w:drawing>
           <wp:inline distT="0" distB="0" distL="0" distR="0" wp14:anchorId="6DE442E2" wp14:editId="1E24EC8F">
@@ -1785,6 +1791,9 @@
         </w:rPr>
       </w:pPr>
       <w:r>
+        <w:rPr>
+          <w:noProof/>
+        </w:rPr>
         <w:drawing>
           <wp:inline distT="0" distB="0" distL="0" distR="0" wp14:anchorId="7EB661C9" wp14:editId="3B8860B0">
             <wp:extent cx="5612130" cy="4359275"/>
@@ -1837,6 +1846,9 @@
     </w:p>
     <w:p>
       <w:r>
+        <w:rPr>
+          <w:noProof/>
+        </w:rPr>
         <w:lastRenderedPageBreak/>
         <w:drawing>
           <wp:inline distT="0" distB="0" distL="0" distR="0" wp14:anchorId="76416A95" wp14:editId="05143023">
@@ -1877,6 +1889,9 @@
     </w:p>
     <w:p>
       <w:r>
+        <w:rPr>
+          <w:noProof/>
+        </w:rPr>
         <w:drawing>
           <wp:inline distT="0" distB="0" distL="0" distR="0" wp14:anchorId="6D175A2C" wp14:editId="45CAD5EC">
             <wp:extent cx="5612130" cy="1517650"/>
@@ -1914,7 +1929,1677 @@
         </w:drawing>
       </w:r>
     </w:p>
-    <w:p/>
+    <w:p>
+      <w:r>
+        <w:t>De esta manera es posible crear la base de datos del negocio de don pepe:</w:t>
+      </w:r>
+    </w:p>
+    <w:p>
+      <w:r>
+        <w:drawing>
+          <wp:inline distT="0" distB="0" distL="0" distR="0" wp14:anchorId="279BD980" wp14:editId="20F3C9DC">
+            <wp:extent cx="2301439" cy="2133785"/>
+            <wp:effectExtent l="0" t="0" r="3810" b="0"/>
+            <wp:docPr id="8" name="Imagen 8"/>
+            <wp:cNvGraphicFramePr>
+              <a:graphicFrameLocks xmlns:a="http://schemas.openxmlformats.org/drawingml/2006/main" noChangeAspect="1"/>
+            </wp:cNvGraphicFramePr>
+            <a:graphic xmlns:a="http://schemas.openxmlformats.org/drawingml/2006/main">
+              <a:graphicData uri="http://schemas.openxmlformats.org/drawingml/2006/picture">
+                <pic:pic xmlns:pic="http://schemas.openxmlformats.org/drawingml/2006/picture">
+                  <pic:nvPicPr>
+                    <pic:cNvPr id="1" name=""/>
+                    <pic:cNvPicPr/>
+                  </pic:nvPicPr>
+                  <pic:blipFill>
+                    <a:blip r:embed="rId14"/>
+                    <a:stretch>
+                      <a:fillRect/>
+                    </a:stretch>
+                  </pic:blipFill>
+                  <pic:spPr>
+                    <a:xfrm>
+                      <a:off x="0" y="0"/>
+                      <a:ext cx="2301439" cy="2133785"/>
+                    </a:xfrm>
+                    <a:prstGeom prst="rect">
+                      <a:avLst/>
+                    </a:prstGeom>
+                  </pic:spPr>
+                </pic:pic>
+              </a:graphicData>
+            </a:graphic>
+          </wp:inline>
+        </w:drawing>
+      </w:r>
+    </w:p>
+    <w:p>
+      <w:r>
+        <w:lastRenderedPageBreak/>
+        <w:t>Ahora que se ha logrado crear la base de datos, creare distintas consultas que permiten obtener información de la tabla.</w:t>
+      </w:r>
+    </w:p>
+    <w:p>
+      <w:pPr>
+        <w:pStyle w:val="Prrafodelista"/>
+        <w:numPr>
+          <w:ilvl w:val="0"/>
+          <w:numId w:val="8"/>
+        </w:numPr>
+        <w:rPr>
+          <w:b/>
+          <w:bCs/>
+        </w:rPr>
+      </w:pPr>
+      <w:r>
+        <w:rPr>
+          <w:b/>
+          <w:bCs/>
+        </w:rPr>
+        <w:t xml:space="preserve">Obtener cedula y nombre del cliente acompañado del id de la zona y el </w:t>
+      </w:r>
+      <w:r>
+        <w:rPr>
+          <w:b/>
+          <w:bCs/>
+        </w:rPr>
+        <w:t>código</w:t>
+      </w:r>
+      <w:r>
+        <w:rPr>
+          <w:b/>
+          <w:bCs/>
+        </w:rPr>
+        <w:t xml:space="preserve"> postal</w:t>
+      </w:r>
+    </w:p>
+    <w:p>
+      <w:r>
+        <w:drawing>
+          <wp:inline distT="0" distB="0" distL="0" distR="0" wp14:anchorId="5BE3B690" wp14:editId="4AFBA032">
+            <wp:extent cx="5612130" cy="752475"/>
+            <wp:effectExtent l="0" t="0" r="7620" b="9525"/>
+            <wp:docPr id="9" name="Imagen 9"/>
+            <wp:cNvGraphicFramePr>
+              <a:graphicFrameLocks xmlns:a="http://schemas.openxmlformats.org/drawingml/2006/main" noChangeAspect="1"/>
+            </wp:cNvGraphicFramePr>
+            <a:graphic xmlns:a="http://schemas.openxmlformats.org/drawingml/2006/main">
+              <a:graphicData uri="http://schemas.openxmlformats.org/drawingml/2006/picture">
+                <pic:pic xmlns:pic="http://schemas.openxmlformats.org/drawingml/2006/picture">
+                  <pic:nvPicPr>
+                    <pic:cNvPr id="1" name=""/>
+                    <pic:cNvPicPr/>
+                  </pic:nvPicPr>
+                  <pic:blipFill>
+                    <a:blip r:embed="rId15"/>
+                    <a:stretch>
+                      <a:fillRect/>
+                    </a:stretch>
+                  </pic:blipFill>
+                  <pic:spPr>
+                    <a:xfrm>
+                      <a:off x="0" y="0"/>
+                      <a:ext cx="5612130" cy="752475"/>
+                    </a:xfrm>
+                    <a:prstGeom prst="rect">
+                      <a:avLst/>
+                    </a:prstGeom>
+                  </pic:spPr>
+                </pic:pic>
+              </a:graphicData>
+            </a:graphic>
+          </wp:inline>
+        </w:drawing>
+      </w:r>
+    </w:p>
+    <w:p>
+      <w:pPr>
+        <w:rPr>
+          <w:b/>
+          <w:bCs/>
+        </w:rPr>
+      </w:pPr>
+      <w:r>
+        <w:rPr>
+          <w:b/>
+          <w:bCs/>
+        </w:rPr>
+        <w:t>Resultado:</w:t>
+      </w:r>
+    </w:p>
+    <w:p>
+      <w:pPr>
+        <w:rPr>
+          <w:b/>
+          <w:bCs/>
+        </w:rPr>
+      </w:pPr>
+      <w:r>
+        <w:rPr>
+          <w:b/>
+          <w:bCs/>
+        </w:rPr>
+        <w:drawing>
+          <wp:inline distT="0" distB="0" distL="0" distR="0" wp14:anchorId="3D5DFA76" wp14:editId="3F4A76CF">
+            <wp:extent cx="3108960" cy="472440"/>
+            <wp:effectExtent l="0" t="0" r="0" b="3810"/>
+            <wp:docPr id="10" name="Imagen 10"/>
+            <wp:cNvGraphicFramePr>
+              <a:graphicFrameLocks xmlns:a="http://schemas.openxmlformats.org/drawingml/2006/main" noChangeAspect="1"/>
+            </wp:cNvGraphicFramePr>
+            <a:graphic xmlns:a="http://schemas.openxmlformats.org/drawingml/2006/main">
+              <a:graphicData uri="http://schemas.openxmlformats.org/drawingml/2006/picture">
+                <pic:pic xmlns:pic="http://schemas.openxmlformats.org/drawingml/2006/picture">
+                  <pic:nvPicPr>
+                    <pic:cNvPr id="1" name=""/>
+                    <pic:cNvPicPr/>
+                  </pic:nvPicPr>
+                  <pic:blipFill rotWithShape="1">
+                    <a:blip r:embed="rId16"/>
+                    <a:srcRect b="35416"/>
+                    <a:stretch/>
+                  </pic:blipFill>
+                  <pic:spPr bwMode="auto">
+                    <a:xfrm>
+                      <a:off x="0" y="0"/>
+                      <a:ext cx="3109229" cy="472481"/>
+                    </a:xfrm>
+                    <a:prstGeom prst="rect">
+                      <a:avLst/>
+                    </a:prstGeom>
+                    <a:ln>
+                      <a:noFill/>
+                    </a:ln>
+                    <a:extLst>
+                      <a:ext uri="{53640926-AAD7-44D8-BBD7-CCE9431645EC}">
+                        <a14:shadowObscured xmlns:a14="http://schemas.microsoft.com/office/drawing/2010/main"/>
+                      </a:ext>
+                    </a:extLst>
+                  </pic:spPr>
+                </pic:pic>
+              </a:graphicData>
+            </a:graphic>
+          </wp:inline>
+        </w:drawing>
+      </w:r>
+    </w:p>
+    <w:p>
+      <w:pPr>
+        <w:pStyle w:val="Prrafodelista"/>
+        <w:numPr>
+          <w:ilvl w:val="0"/>
+          <w:numId w:val="8"/>
+        </w:numPr>
+        <w:rPr>
+          <w:b/>
+          <w:bCs/>
+        </w:rPr>
+      </w:pPr>
+      <w:r>
+        <w:rPr>
+          <w:b/>
+          <w:bCs/>
+        </w:rPr>
+        <w:t>O</w:t>
+      </w:r>
+      <w:r>
+        <w:rPr>
+          <w:b/>
+          <w:bCs/>
+        </w:rPr>
+        <w:t xml:space="preserve">btener datos del cliente junto con su </w:t>
+      </w:r>
+      <w:r>
+        <w:rPr>
+          <w:b/>
+          <w:bCs/>
+        </w:rPr>
+        <w:t>número</w:t>
+      </w:r>
+      <w:r>
+        <w:rPr>
+          <w:b/>
+          <w:bCs/>
+        </w:rPr>
+        <w:t xml:space="preserve"> de </w:t>
+      </w:r>
+      <w:r>
+        <w:rPr>
+          <w:b/>
+          <w:bCs/>
+        </w:rPr>
+        <w:t>teléfono</w:t>
+      </w:r>
+      <w:r>
+        <w:rPr>
+          <w:b/>
+          <w:bCs/>
+        </w:rPr>
+        <w:t xml:space="preserve"> o sus </w:t>
+      </w:r>
+      <w:r>
+        <w:rPr>
+          <w:b/>
+          <w:bCs/>
+        </w:rPr>
+        <w:t>números</w:t>
+      </w:r>
+      <w:r>
+        <w:rPr>
+          <w:b/>
+          <w:bCs/>
+        </w:rPr>
+        <w:t xml:space="preserve"> de </w:t>
+      </w:r>
+      <w:r>
+        <w:rPr>
+          <w:b/>
+          <w:bCs/>
+        </w:rPr>
+        <w:t>teléfono</w:t>
+      </w:r>
+    </w:p>
+    <w:p>
+      <w:pPr>
+        <w:rPr>
+          <w:b/>
+          <w:bCs/>
+        </w:rPr>
+      </w:pPr>
+      <w:r>
+        <w:drawing>
+          <wp:inline distT="0" distB="0" distL="0" distR="0" wp14:anchorId="31F37F1E" wp14:editId="1C6B87C9">
+            <wp:extent cx="5612130" cy="1053465"/>
+            <wp:effectExtent l="0" t="0" r="7620" b="0"/>
+            <wp:docPr id="11" name="Imagen 11"/>
+            <wp:cNvGraphicFramePr>
+              <a:graphicFrameLocks xmlns:a="http://schemas.openxmlformats.org/drawingml/2006/main" noChangeAspect="1"/>
+            </wp:cNvGraphicFramePr>
+            <a:graphic xmlns:a="http://schemas.openxmlformats.org/drawingml/2006/main">
+              <a:graphicData uri="http://schemas.openxmlformats.org/drawingml/2006/picture">
+                <pic:pic xmlns:pic="http://schemas.openxmlformats.org/drawingml/2006/picture">
+                  <pic:nvPicPr>
+                    <pic:cNvPr id="1" name=""/>
+                    <pic:cNvPicPr/>
+                  </pic:nvPicPr>
+                  <pic:blipFill>
+                    <a:blip r:embed="rId17"/>
+                    <a:stretch>
+                      <a:fillRect/>
+                    </a:stretch>
+                  </pic:blipFill>
+                  <pic:spPr>
+                    <a:xfrm>
+                      <a:off x="0" y="0"/>
+                      <a:ext cx="5612130" cy="1053465"/>
+                    </a:xfrm>
+                    <a:prstGeom prst="rect">
+                      <a:avLst/>
+                    </a:prstGeom>
+                  </pic:spPr>
+                </pic:pic>
+              </a:graphicData>
+            </a:graphic>
+          </wp:inline>
+        </w:drawing>
+      </w:r>
+    </w:p>
+    <w:p>
+      <w:pPr>
+        <w:rPr>
+          <w:b/>
+          <w:bCs/>
+        </w:rPr>
+      </w:pPr>
+      <w:r>
+        <w:rPr>
+          <w:b/>
+          <w:bCs/>
+        </w:rPr>
+        <w:t>Resultado:</w:t>
+      </w:r>
+    </w:p>
+    <w:p>
+      <w:pPr>
+        <w:rPr>
+          <w:b/>
+          <w:bCs/>
+        </w:rPr>
+      </w:pPr>
+      <w:r>
+        <w:rPr>
+          <w:b/>
+          <w:bCs/>
+        </w:rPr>
+        <w:drawing>
+          <wp:inline distT="0" distB="0" distL="0" distR="0" wp14:anchorId="78BFDA4D" wp14:editId="7326BE92">
+            <wp:extent cx="3215919" cy="480102"/>
+            <wp:effectExtent l="0" t="0" r="3810" b="0"/>
+            <wp:docPr id="12" name="Imagen 12"/>
+            <wp:cNvGraphicFramePr>
+              <a:graphicFrameLocks xmlns:a="http://schemas.openxmlformats.org/drawingml/2006/main" noChangeAspect="1"/>
+            </wp:cNvGraphicFramePr>
+            <a:graphic xmlns:a="http://schemas.openxmlformats.org/drawingml/2006/main">
+              <a:graphicData uri="http://schemas.openxmlformats.org/drawingml/2006/picture">
+                <pic:pic xmlns:pic="http://schemas.openxmlformats.org/drawingml/2006/picture">
+                  <pic:nvPicPr>
+                    <pic:cNvPr id="1" name=""/>
+                    <pic:cNvPicPr/>
+                  </pic:nvPicPr>
+                  <pic:blipFill>
+                    <a:blip r:embed="rId18"/>
+                    <a:stretch>
+                      <a:fillRect/>
+                    </a:stretch>
+                  </pic:blipFill>
+                  <pic:spPr>
+                    <a:xfrm>
+                      <a:off x="0" y="0"/>
+                      <a:ext cx="3215919" cy="480102"/>
+                    </a:xfrm>
+                    <a:prstGeom prst="rect">
+                      <a:avLst/>
+                    </a:prstGeom>
+                  </pic:spPr>
+                </pic:pic>
+              </a:graphicData>
+            </a:graphic>
+          </wp:inline>
+        </w:drawing>
+      </w:r>
+    </w:p>
+    <w:p>
+      <w:pPr>
+        <w:pStyle w:val="Prrafodelista"/>
+        <w:numPr>
+          <w:ilvl w:val="0"/>
+          <w:numId w:val="8"/>
+        </w:numPr>
+        <w:rPr>
+          <w:b/>
+          <w:bCs/>
+        </w:rPr>
+      </w:pPr>
+      <w:r>
+        <w:rPr>
+          <w:b/>
+          <w:bCs/>
+        </w:rPr>
+        <w:t>obtener el número de cédula de un cliente, su nombre, el nombre de los productos que compró y las unidades compradas</w:t>
+      </w:r>
+    </w:p>
+    <w:p>
+      <w:pPr>
+        <w:ind w:left="360"/>
+        <w:rPr>
+          <w:b/>
+          <w:bCs/>
+        </w:rPr>
+      </w:pPr>
+      <w:r>
+        <w:rPr>
+          <w:b/>
+          <w:bCs/>
+        </w:rPr>
+        <w:drawing>
+          <wp:inline distT="0" distB="0" distL="0" distR="0" wp14:anchorId="373F943F" wp14:editId="398E947F">
+            <wp:extent cx="5612130" cy="560070"/>
+            <wp:effectExtent l="0" t="0" r="7620" b="0"/>
+            <wp:docPr id="13" name="Imagen 13"/>
+            <wp:cNvGraphicFramePr>
+              <a:graphicFrameLocks xmlns:a="http://schemas.openxmlformats.org/drawingml/2006/main" noChangeAspect="1"/>
+            </wp:cNvGraphicFramePr>
+            <a:graphic xmlns:a="http://schemas.openxmlformats.org/drawingml/2006/main">
+              <a:graphicData uri="http://schemas.openxmlformats.org/drawingml/2006/picture">
+                <pic:pic xmlns:pic="http://schemas.openxmlformats.org/drawingml/2006/picture">
+                  <pic:nvPicPr>
+                    <pic:cNvPr id="1" name=""/>
+                    <pic:cNvPicPr/>
+                  </pic:nvPicPr>
+                  <pic:blipFill>
+                    <a:blip r:embed="rId19"/>
+                    <a:stretch>
+                      <a:fillRect/>
+                    </a:stretch>
+                  </pic:blipFill>
+                  <pic:spPr>
+                    <a:xfrm>
+                      <a:off x="0" y="0"/>
+                      <a:ext cx="5612130" cy="560070"/>
+                    </a:xfrm>
+                    <a:prstGeom prst="rect">
+                      <a:avLst/>
+                    </a:prstGeom>
+                  </pic:spPr>
+                </pic:pic>
+              </a:graphicData>
+            </a:graphic>
+          </wp:inline>
+        </w:drawing>
+      </w:r>
+    </w:p>
+    <w:p>
+      <w:pPr>
+        <w:ind w:left="360"/>
+        <w:rPr>
+          <w:b/>
+          <w:bCs/>
+        </w:rPr>
+      </w:pPr>
+      <w:r>
+        <w:rPr>
+          <w:b/>
+          <w:bCs/>
+        </w:rPr>
+        <w:t>Resultado:</w:t>
+      </w:r>
+    </w:p>
+    <w:p>
+      <w:pPr>
+        <w:ind w:left="360"/>
+        <w:rPr>
+          <w:b/>
+          <w:bCs/>
+        </w:rPr>
+      </w:pPr>
+      <w:r>
+        <w:rPr>
+          <w:b/>
+          <w:bCs/>
+        </w:rPr>
+        <w:drawing>
+          <wp:inline distT="0" distB="0" distL="0" distR="0" wp14:anchorId="32C5E483" wp14:editId="6CDC3AD2">
+            <wp:extent cx="4008467" cy="670618"/>
+            <wp:effectExtent l="0" t="0" r="0" b="0"/>
+            <wp:docPr id="14" name="Imagen 14"/>
+            <wp:cNvGraphicFramePr>
+              <a:graphicFrameLocks xmlns:a="http://schemas.openxmlformats.org/drawingml/2006/main" noChangeAspect="1"/>
+            </wp:cNvGraphicFramePr>
+            <a:graphic xmlns:a="http://schemas.openxmlformats.org/drawingml/2006/main">
+              <a:graphicData uri="http://schemas.openxmlformats.org/drawingml/2006/picture">
+                <pic:pic xmlns:pic="http://schemas.openxmlformats.org/drawingml/2006/picture">
+                  <pic:nvPicPr>
+                    <pic:cNvPr id="1" name=""/>
+                    <pic:cNvPicPr/>
+                  </pic:nvPicPr>
+                  <pic:blipFill>
+                    <a:blip r:embed="rId20"/>
+                    <a:stretch>
+                      <a:fillRect/>
+                    </a:stretch>
+                  </pic:blipFill>
+                  <pic:spPr>
+                    <a:xfrm>
+                      <a:off x="0" y="0"/>
+                      <a:ext cx="4008467" cy="670618"/>
+                    </a:xfrm>
+                    <a:prstGeom prst="rect">
+                      <a:avLst/>
+                    </a:prstGeom>
+                  </pic:spPr>
+                </pic:pic>
+              </a:graphicData>
+            </a:graphic>
+          </wp:inline>
+        </w:drawing>
+      </w:r>
+    </w:p>
+    <w:p>
+      <w:pPr>
+        <w:rPr>
+          <w:b/>
+          <w:bCs/>
+        </w:rPr>
+      </w:pPr>
+    </w:p>
+    <w:p>
+      <w:pPr>
+        <w:rPr>
+          <w:b/>
+          <w:bCs/>
+        </w:rPr>
+      </w:pPr>
+    </w:p>
+    <w:p>
+      <w:pPr>
+        <w:rPr>
+          <w:b/>
+          <w:bCs/>
+        </w:rPr>
+      </w:pPr>
+    </w:p>
+    <w:p>
+      <w:pPr>
+        <w:rPr>
+          <w:b/>
+          <w:bCs/>
+        </w:rPr>
+      </w:pPr>
+    </w:p>
+    <w:p>
+      <w:pPr>
+        <w:pStyle w:val="Prrafodelista"/>
+        <w:numPr>
+          <w:ilvl w:val="0"/>
+          <w:numId w:val="8"/>
+        </w:numPr>
+        <w:rPr>
+          <w:b/>
+          <w:bCs/>
+        </w:rPr>
+      </w:pPr>
+      <w:r>
+        <w:rPr>
+          <w:b/>
+          <w:bCs/>
+        </w:rPr>
+        <w:lastRenderedPageBreak/>
+        <w:t>Obtener la cedula del cliente, el nombre del cliente, el código del pedido y el nombre del domiciliario asignado</w:t>
+      </w:r>
+    </w:p>
+    <w:p>
+      <w:pPr>
+        <w:rPr>
+          <w:b/>
+          <w:bCs/>
+        </w:rPr>
+      </w:pPr>
+      <w:r>
+        <w:rPr>
+          <w:b/>
+          <w:bCs/>
+        </w:rPr>
+        <w:drawing>
+          <wp:inline distT="0" distB="0" distL="0" distR="0" wp14:anchorId="157A4010" wp14:editId="211E005F">
+            <wp:extent cx="5612130" cy="690880"/>
+            <wp:effectExtent l="0" t="0" r="7620" b="0"/>
+            <wp:docPr id="15" name="Imagen 15"/>
+            <wp:cNvGraphicFramePr>
+              <a:graphicFrameLocks xmlns:a="http://schemas.openxmlformats.org/drawingml/2006/main" noChangeAspect="1"/>
+            </wp:cNvGraphicFramePr>
+            <a:graphic xmlns:a="http://schemas.openxmlformats.org/drawingml/2006/main">
+              <a:graphicData uri="http://schemas.openxmlformats.org/drawingml/2006/picture">
+                <pic:pic xmlns:pic="http://schemas.openxmlformats.org/drawingml/2006/picture">
+                  <pic:nvPicPr>
+                    <pic:cNvPr id="1" name=""/>
+                    <pic:cNvPicPr/>
+                  </pic:nvPicPr>
+                  <pic:blipFill>
+                    <a:blip r:embed="rId21"/>
+                    <a:stretch>
+                      <a:fillRect/>
+                    </a:stretch>
+                  </pic:blipFill>
+                  <pic:spPr>
+                    <a:xfrm>
+                      <a:off x="0" y="0"/>
+                      <a:ext cx="5612130" cy="690880"/>
+                    </a:xfrm>
+                    <a:prstGeom prst="rect">
+                      <a:avLst/>
+                    </a:prstGeom>
+                  </pic:spPr>
+                </pic:pic>
+              </a:graphicData>
+            </a:graphic>
+          </wp:inline>
+        </w:drawing>
+      </w:r>
+    </w:p>
+    <w:p>
+      <w:pPr>
+        <w:rPr>
+          <w:b/>
+          <w:bCs/>
+        </w:rPr>
+      </w:pPr>
+      <w:r>
+        <w:rPr>
+          <w:b/>
+          <w:bCs/>
+        </w:rPr>
+        <w:t>Resultado:</w:t>
+      </w:r>
+    </w:p>
+    <w:p>
+      <w:pPr>
+        <w:rPr>
+          <w:b/>
+          <w:bCs/>
+        </w:rPr>
+      </w:pPr>
+      <w:r>
+        <w:rPr>
+          <w:b/>
+          <w:bCs/>
+        </w:rPr>
+        <w:drawing>
+          <wp:inline distT="0" distB="0" distL="0" distR="0" wp14:anchorId="4BE3E545" wp14:editId="00DF60B6">
+            <wp:extent cx="3673158" cy="739204"/>
+            <wp:effectExtent l="0" t="0" r="3810" b="3810"/>
+            <wp:docPr id="16" name="Imagen 16"/>
+            <wp:cNvGraphicFramePr>
+              <a:graphicFrameLocks xmlns:a="http://schemas.openxmlformats.org/drawingml/2006/main" noChangeAspect="1"/>
+            </wp:cNvGraphicFramePr>
+            <a:graphic xmlns:a="http://schemas.openxmlformats.org/drawingml/2006/main">
+              <a:graphicData uri="http://schemas.openxmlformats.org/drawingml/2006/picture">
+                <pic:pic xmlns:pic="http://schemas.openxmlformats.org/drawingml/2006/picture">
+                  <pic:nvPicPr>
+                    <pic:cNvPr id="1" name=""/>
+                    <pic:cNvPicPr/>
+                  </pic:nvPicPr>
+                  <pic:blipFill>
+                    <a:blip r:embed="rId22"/>
+                    <a:stretch>
+                      <a:fillRect/>
+                    </a:stretch>
+                  </pic:blipFill>
+                  <pic:spPr>
+                    <a:xfrm>
+                      <a:off x="0" y="0"/>
+                      <a:ext cx="3673158" cy="739204"/>
+                    </a:xfrm>
+                    <a:prstGeom prst="rect">
+                      <a:avLst/>
+                    </a:prstGeom>
+                  </pic:spPr>
+                </pic:pic>
+              </a:graphicData>
+            </a:graphic>
+          </wp:inline>
+        </w:drawing>
+      </w:r>
+    </w:p>
+    <w:p>
+      <w:pPr>
+        <w:rPr>
+          <w:b/>
+          <w:bCs/>
+        </w:rPr>
+      </w:pPr>
+    </w:p>
+    <w:p>
+      <w:pPr>
+        <w:pStyle w:val="Prrafodelista"/>
+        <w:numPr>
+          <w:ilvl w:val="0"/>
+          <w:numId w:val="8"/>
+        </w:numPr>
+        <w:rPr>
+          <w:b/>
+          <w:bCs/>
+        </w:rPr>
+      </w:pPr>
+      <w:r>
+        <w:rPr>
+          <w:b/>
+          <w:bCs/>
+        </w:rPr>
+        <w:t>Obtener una tabla con los siguientes atributos: CodigoPedido, FechaPedido, DireccionEntrega, ImporteTotal, y DatosDePago de pedido</w:t>
+      </w:r>
+      <w:r>
+        <w:rPr>
+          <w:b/>
+          <w:bCs/>
+        </w:rPr>
+        <w:t>.</w:t>
+      </w:r>
+    </w:p>
+    <w:p>
+      <w:pPr>
+        <w:rPr>
+          <w:b/>
+          <w:bCs/>
+        </w:rPr>
+      </w:pPr>
+      <w:r>
+        <w:rPr>
+          <w:b/>
+          <w:bCs/>
+        </w:rPr>
+        <w:drawing>
+          <wp:inline distT="0" distB="0" distL="0" distR="0" wp14:anchorId="3BE98A4F" wp14:editId="096BC2A8">
+            <wp:extent cx="5547841" cy="426757"/>
+            <wp:effectExtent l="0" t="0" r="0" b="0"/>
+            <wp:docPr id="17" name="Imagen 17"/>
+            <wp:cNvGraphicFramePr>
+              <a:graphicFrameLocks xmlns:a="http://schemas.openxmlformats.org/drawingml/2006/main" noChangeAspect="1"/>
+            </wp:cNvGraphicFramePr>
+            <a:graphic xmlns:a="http://schemas.openxmlformats.org/drawingml/2006/main">
+              <a:graphicData uri="http://schemas.openxmlformats.org/drawingml/2006/picture">
+                <pic:pic xmlns:pic="http://schemas.openxmlformats.org/drawingml/2006/picture">
+                  <pic:nvPicPr>
+                    <pic:cNvPr id="1" name=""/>
+                    <pic:cNvPicPr/>
+                  </pic:nvPicPr>
+                  <pic:blipFill>
+                    <a:blip r:embed="rId23"/>
+                    <a:stretch>
+                      <a:fillRect/>
+                    </a:stretch>
+                  </pic:blipFill>
+                  <pic:spPr>
+                    <a:xfrm>
+                      <a:off x="0" y="0"/>
+                      <a:ext cx="5547841" cy="426757"/>
+                    </a:xfrm>
+                    <a:prstGeom prst="rect">
+                      <a:avLst/>
+                    </a:prstGeom>
+                  </pic:spPr>
+                </pic:pic>
+              </a:graphicData>
+            </a:graphic>
+          </wp:inline>
+        </w:drawing>
+      </w:r>
+    </w:p>
+    <w:p>
+      <w:pPr>
+        <w:rPr>
+          <w:b/>
+          <w:bCs/>
+        </w:rPr>
+      </w:pPr>
+      <w:r>
+        <w:rPr>
+          <w:b/>
+          <w:bCs/>
+        </w:rPr>
+        <w:t>Resultados:</w:t>
+      </w:r>
+    </w:p>
+    <w:p>
+      <w:pPr>
+        <w:rPr>
+          <w:b/>
+          <w:bCs/>
+        </w:rPr>
+      </w:pPr>
+      <w:r>
+        <w:rPr>
+          <w:b/>
+          <w:bCs/>
+        </w:rPr>
+        <w:drawing>
+          <wp:inline distT="0" distB="0" distL="0" distR="0" wp14:anchorId="12477F5A" wp14:editId="5BED641A">
+            <wp:extent cx="4244708" cy="891617"/>
+            <wp:effectExtent l="0" t="0" r="3810" b="3810"/>
+            <wp:docPr id="20" name="Imagen 20"/>
+            <wp:cNvGraphicFramePr>
+              <a:graphicFrameLocks xmlns:a="http://schemas.openxmlformats.org/drawingml/2006/main" noChangeAspect="1"/>
+            </wp:cNvGraphicFramePr>
+            <a:graphic xmlns:a="http://schemas.openxmlformats.org/drawingml/2006/main">
+              <a:graphicData uri="http://schemas.openxmlformats.org/drawingml/2006/picture">
+                <pic:pic xmlns:pic="http://schemas.openxmlformats.org/drawingml/2006/picture">
+                  <pic:nvPicPr>
+                    <pic:cNvPr id="1" name=""/>
+                    <pic:cNvPicPr/>
+                  </pic:nvPicPr>
+                  <pic:blipFill>
+                    <a:blip r:embed="rId24"/>
+                    <a:stretch>
+                      <a:fillRect/>
+                    </a:stretch>
+                  </pic:blipFill>
+                  <pic:spPr>
+                    <a:xfrm>
+                      <a:off x="0" y="0"/>
+                      <a:ext cx="4244708" cy="891617"/>
+                    </a:xfrm>
+                    <a:prstGeom prst="rect">
+                      <a:avLst/>
+                    </a:prstGeom>
+                  </pic:spPr>
+                </pic:pic>
+              </a:graphicData>
+            </a:graphic>
+          </wp:inline>
+        </w:drawing>
+      </w:r>
+    </w:p>
+    <w:p>
+      <w:pPr>
+        <w:pStyle w:val="Prrafodelista"/>
+        <w:numPr>
+          <w:ilvl w:val="0"/>
+          <w:numId w:val="8"/>
+        </w:numPr>
+        <w:rPr>
+          <w:b/>
+          <w:bCs/>
+        </w:rPr>
+      </w:pPr>
+      <w:r>
+        <w:rPr>
+          <w:b/>
+          <w:bCs/>
+        </w:rPr>
+        <w:t xml:space="preserve">Obtener todas las </w:t>
+      </w:r>
+      <w:r>
+        <w:rPr>
+          <w:b/>
+          <w:bCs/>
+        </w:rPr>
+        <w:t>categorías</w:t>
+      </w:r>
+      <w:r>
+        <w:rPr>
+          <w:b/>
+          <w:bCs/>
+        </w:rPr>
+        <w:t xml:space="preserve"> y las condiciones de almacenamiento</w:t>
+      </w:r>
+      <w:r>
+        <w:rPr>
+          <w:b/>
+          <w:bCs/>
+        </w:rPr>
+        <w:t>.</w:t>
+      </w:r>
+    </w:p>
+    <w:p>
+      <w:pPr>
+        <w:rPr>
+          <w:b/>
+          <w:bCs/>
+        </w:rPr>
+      </w:pPr>
+      <w:r>
+        <w:rPr>
+          <w:b/>
+          <w:bCs/>
+        </w:rPr>
+        <w:drawing>
+          <wp:inline distT="0" distB="0" distL="0" distR="0" wp14:anchorId="643DC3FB" wp14:editId="30946A1F">
+            <wp:extent cx="5052498" cy="365792"/>
+            <wp:effectExtent l="0" t="0" r="0" b="0"/>
+            <wp:docPr id="21" name="Imagen 21"/>
+            <wp:cNvGraphicFramePr>
+              <a:graphicFrameLocks xmlns:a="http://schemas.openxmlformats.org/drawingml/2006/main" noChangeAspect="1"/>
+            </wp:cNvGraphicFramePr>
+            <a:graphic xmlns:a="http://schemas.openxmlformats.org/drawingml/2006/main">
+              <a:graphicData uri="http://schemas.openxmlformats.org/drawingml/2006/picture">
+                <pic:pic xmlns:pic="http://schemas.openxmlformats.org/drawingml/2006/picture">
+                  <pic:nvPicPr>
+                    <pic:cNvPr id="1" name=""/>
+                    <pic:cNvPicPr/>
+                  </pic:nvPicPr>
+                  <pic:blipFill>
+                    <a:blip r:embed="rId25"/>
+                    <a:stretch>
+                      <a:fillRect/>
+                    </a:stretch>
+                  </pic:blipFill>
+                  <pic:spPr>
+                    <a:xfrm>
+                      <a:off x="0" y="0"/>
+                      <a:ext cx="5052498" cy="365792"/>
+                    </a:xfrm>
+                    <a:prstGeom prst="rect">
+                      <a:avLst/>
+                    </a:prstGeom>
+                  </pic:spPr>
+                </pic:pic>
+              </a:graphicData>
+            </a:graphic>
+          </wp:inline>
+        </w:drawing>
+      </w:r>
+    </w:p>
+    <w:p>
+      <w:pPr>
+        <w:rPr>
+          <w:b/>
+          <w:bCs/>
+        </w:rPr>
+      </w:pPr>
+      <w:r>
+        <w:rPr>
+          <w:b/>
+          <w:bCs/>
+        </w:rPr>
+        <w:t>Resultados:</w:t>
+      </w:r>
+      <w:r>
+        <w:rPr>
+          <w:b/>
+          <w:bCs/>
+        </w:rPr>
+        <w:br/>
+      </w:r>
+      <w:r>
+        <w:rPr>
+          <w:b/>
+          <w:bCs/>
+        </w:rPr>
+        <w:drawing>
+          <wp:inline distT="0" distB="0" distL="0" distR="0" wp14:anchorId="13A82538" wp14:editId="34A87F74">
+            <wp:extent cx="2004234" cy="784928"/>
+            <wp:effectExtent l="0" t="0" r="0" b="0"/>
+            <wp:docPr id="22" name="Imagen 22"/>
+            <wp:cNvGraphicFramePr>
+              <a:graphicFrameLocks xmlns:a="http://schemas.openxmlformats.org/drawingml/2006/main" noChangeAspect="1"/>
+            </wp:cNvGraphicFramePr>
+            <a:graphic xmlns:a="http://schemas.openxmlformats.org/drawingml/2006/main">
+              <a:graphicData uri="http://schemas.openxmlformats.org/drawingml/2006/picture">
+                <pic:pic xmlns:pic="http://schemas.openxmlformats.org/drawingml/2006/picture">
+                  <pic:nvPicPr>
+                    <pic:cNvPr id="1" name=""/>
+                    <pic:cNvPicPr/>
+                  </pic:nvPicPr>
+                  <pic:blipFill>
+                    <a:blip r:embed="rId26"/>
+                    <a:stretch>
+                      <a:fillRect/>
+                    </a:stretch>
+                  </pic:blipFill>
+                  <pic:spPr>
+                    <a:xfrm>
+                      <a:off x="0" y="0"/>
+                      <a:ext cx="2004234" cy="784928"/>
+                    </a:xfrm>
+                    <a:prstGeom prst="rect">
+                      <a:avLst/>
+                    </a:prstGeom>
+                  </pic:spPr>
+                </pic:pic>
+              </a:graphicData>
+            </a:graphic>
+          </wp:inline>
+        </w:drawing>
+      </w:r>
+    </w:p>
+    <w:p>
+      <w:pPr>
+        <w:rPr>
+          <w:b/>
+          <w:bCs/>
+        </w:rPr>
+      </w:pPr>
+    </w:p>
+    <w:p>
+      <w:pPr>
+        <w:rPr>
+          <w:b/>
+          <w:bCs/>
+        </w:rPr>
+      </w:pPr>
+    </w:p>
+    <w:p>
+      <w:pPr>
+        <w:rPr>
+          <w:b/>
+          <w:bCs/>
+        </w:rPr>
+      </w:pPr>
+    </w:p>
+    <w:p>
+      <w:pPr>
+        <w:rPr>
+          <w:b/>
+          <w:bCs/>
+        </w:rPr>
+      </w:pPr>
+    </w:p>
+    <w:p>
+      <w:pPr>
+        <w:rPr>
+          <w:b/>
+          <w:bCs/>
+        </w:rPr>
+      </w:pPr>
+    </w:p>
+    <w:p>
+      <w:pPr>
+        <w:pStyle w:val="Prrafodelista"/>
+        <w:numPr>
+          <w:ilvl w:val="0"/>
+          <w:numId w:val="8"/>
+        </w:numPr>
+        <w:rPr>
+          <w:b/>
+          <w:bCs/>
+        </w:rPr>
+      </w:pPr>
+      <w:r>
+        <w:rPr>
+          <w:b/>
+          <w:bCs/>
+        </w:rPr>
+        <w:lastRenderedPageBreak/>
+        <w:t xml:space="preserve">Obtener ID de zona, </w:t>
+      </w:r>
+      <w:r>
+        <w:rPr>
+          <w:b/>
+          <w:bCs/>
+        </w:rPr>
+        <w:t>código</w:t>
+      </w:r>
+      <w:r>
+        <w:rPr>
+          <w:b/>
+          <w:bCs/>
+        </w:rPr>
+        <w:t xml:space="preserve"> posta</w:t>
+      </w:r>
+      <w:r>
+        <w:rPr>
+          <w:b/>
+          <w:bCs/>
+        </w:rPr>
+        <w:t>l</w:t>
+      </w:r>
+      <w:r>
+        <w:rPr>
+          <w:b/>
+          <w:bCs/>
+        </w:rPr>
+        <w:t>, y numero de domiciliarios en la</w:t>
+      </w:r>
+      <w:r>
+        <w:rPr>
+          <w:b/>
+          <w:bCs/>
+        </w:rPr>
+        <w:t>s</w:t>
+      </w:r>
+      <w:r>
+        <w:rPr>
+          <w:b/>
+          <w:bCs/>
+        </w:rPr>
+        <w:t xml:space="preserve"> zona</w:t>
+      </w:r>
+      <w:r>
+        <w:rPr>
+          <w:b/>
+          <w:bCs/>
+        </w:rPr>
+        <w:t>s</w:t>
+      </w:r>
+    </w:p>
+    <w:p>
+      <w:pPr>
+        <w:rPr>
+          <w:b/>
+          <w:bCs/>
+        </w:rPr>
+      </w:pPr>
+      <w:r>
+        <w:drawing>
+          <wp:inline distT="0" distB="0" distL="0" distR="0" wp14:anchorId="741A2EBB" wp14:editId="2AF7EAFD">
+            <wp:extent cx="5612130" cy="772160"/>
+            <wp:effectExtent l="0" t="0" r="7620" b="8890"/>
+            <wp:docPr id="23" name="Imagen 23"/>
+            <wp:cNvGraphicFramePr>
+              <a:graphicFrameLocks xmlns:a="http://schemas.openxmlformats.org/drawingml/2006/main" noChangeAspect="1"/>
+            </wp:cNvGraphicFramePr>
+            <a:graphic xmlns:a="http://schemas.openxmlformats.org/drawingml/2006/main">
+              <a:graphicData uri="http://schemas.openxmlformats.org/drawingml/2006/picture">
+                <pic:pic xmlns:pic="http://schemas.openxmlformats.org/drawingml/2006/picture">
+                  <pic:nvPicPr>
+                    <pic:cNvPr id="1" name=""/>
+                    <pic:cNvPicPr/>
+                  </pic:nvPicPr>
+                  <pic:blipFill>
+                    <a:blip r:embed="rId27"/>
+                    <a:stretch>
+                      <a:fillRect/>
+                    </a:stretch>
+                  </pic:blipFill>
+                  <pic:spPr>
+                    <a:xfrm>
+                      <a:off x="0" y="0"/>
+                      <a:ext cx="5612130" cy="772160"/>
+                    </a:xfrm>
+                    <a:prstGeom prst="rect">
+                      <a:avLst/>
+                    </a:prstGeom>
+                  </pic:spPr>
+                </pic:pic>
+              </a:graphicData>
+            </a:graphic>
+          </wp:inline>
+        </w:drawing>
+      </w:r>
+    </w:p>
+    <w:p>
+      <w:pPr>
+        <w:rPr>
+          <w:b/>
+          <w:bCs/>
+        </w:rPr>
+      </w:pPr>
+      <w:r>
+        <w:rPr>
+          <w:b/>
+          <w:bCs/>
+        </w:rPr>
+        <w:t>Resultados:</w:t>
+      </w:r>
+    </w:p>
+    <w:p>
+      <w:pPr>
+        <w:rPr>
+          <w:b/>
+          <w:bCs/>
+        </w:rPr>
+      </w:pPr>
+      <w:r>
+        <w:rPr>
+          <w:b/>
+          <w:bCs/>
+        </w:rPr>
+        <w:drawing>
+          <wp:inline distT="0" distB="0" distL="0" distR="0" wp14:anchorId="186DB0A4" wp14:editId="431E3ACD">
+            <wp:extent cx="2552921" cy="769687"/>
+            <wp:effectExtent l="0" t="0" r="0" b="0"/>
+            <wp:docPr id="24" name="Imagen 24"/>
+            <wp:cNvGraphicFramePr>
+              <a:graphicFrameLocks xmlns:a="http://schemas.openxmlformats.org/drawingml/2006/main" noChangeAspect="1"/>
+            </wp:cNvGraphicFramePr>
+            <a:graphic xmlns:a="http://schemas.openxmlformats.org/drawingml/2006/main">
+              <a:graphicData uri="http://schemas.openxmlformats.org/drawingml/2006/picture">
+                <pic:pic xmlns:pic="http://schemas.openxmlformats.org/drawingml/2006/picture">
+                  <pic:nvPicPr>
+                    <pic:cNvPr id="1" name=""/>
+                    <pic:cNvPicPr/>
+                  </pic:nvPicPr>
+                  <pic:blipFill>
+                    <a:blip r:embed="rId28"/>
+                    <a:stretch>
+                      <a:fillRect/>
+                    </a:stretch>
+                  </pic:blipFill>
+                  <pic:spPr>
+                    <a:xfrm>
+                      <a:off x="0" y="0"/>
+                      <a:ext cx="2552921" cy="769687"/>
+                    </a:xfrm>
+                    <a:prstGeom prst="rect">
+                      <a:avLst/>
+                    </a:prstGeom>
+                  </pic:spPr>
+                </pic:pic>
+              </a:graphicData>
+            </a:graphic>
+          </wp:inline>
+        </w:drawing>
+      </w:r>
+    </w:p>
+    <w:p>
+      <w:pPr>
+        <w:pStyle w:val="Prrafodelista"/>
+        <w:numPr>
+          <w:ilvl w:val="0"/>
+          <w:numId w:val="8"/>
+        </w:numPr>
+        <w:rPr>
+          <w:b/>
+          <w:bCs/>
+        </w:rPr>
+      </w:pPr>
+      <w:r>
+        <w:rPr>
+          <w:b/>
+          <w:bCs/>
+        </w:rPr>
+        <w:t xml:space="preserve">Obtener ID de zona, </w:t>
+      </w:r>
+      <w:r>
+        <w:rPr>
+          <w:b/>
+          <w:bCs/>
+        </w:rPr>
+        <w:t>código</w:t>
+      </w:r>
+      <w:r>
+        <w:rPr>
+          <w:b/>
+          <w:bCs/>
+        </w:rPr>
+        <w:t xml:space="preserve"> postal, y </w:t>
+      </w:r>
+      <w:r>
+        <w:rPr>
+          <w:b/>
+          <w:bCs/>
+        </w:rPr>
+        <w:t>número</w:t>
+      </w:r>
+      <w:r>
+        <w:rPr>
+          <w:b/>
+          <w:bCs/>
+        </w:rPr>
+        <w:t xml:space="preserve"> de clientes en las zonas</w:t>
+      </w:r>
+    </w:p>
+    <w:p>
+      <w:pPr>
+        <w:rPr>
+          <w:b/>
+          <w:bCs/>
+        </w:rPr>
+      </w:pPr>
+      <w:r>
+        <w:rPr>
+          <w:b/>
+          <w:bCs/>
+        </w:rPr>
+        <w:drawing>
+          <wp:inline distT="0" distB="0" distL="0" distR="0" wp14:anchorId="20D3E06D" wp14:editId="76A4579B">
+            <wp:extent cx="5612130" cy="835025"/>
+            <wp:effectExtent l="0" t="0" r="7620" b="3175"/>
+            <wp:docPr id="25" name="Imagen 25"/>
+            <wp:cNvGraphicFramePr>
+              <a:graphicFrameLocks xmlns:a="http://schemas.openxmlformats.org/drawingml/2006/main" noChangeAspect="1"/>
+            </wp:cNvGraphicFramePr>
+            <a:graphic xmlns:a="http://schemas.openxmlformats.org/drawingml/2006/main">
+              <a:graphicData uri="http://schemas.openxmlformats.org/drawingml/2006/picture">
+                <pic:pic xmlns:pic="http://schemas.openxmlformats.org/drawingml/2006/picture">
+                  <pic:nvPicPr>
+                    <pic:cNvPr id="1" name=""/>
+                    <pic:cNvPicPr/>
+                  </pic:nvPicPr>
+                  <pic:blipFill>
+                    <a:blip r:embed="rId29"/>
+                    <a:stretch>
+                      <a:fillRect/>
+                    </a:stretch>
+                  </pic:blipFill>
+                  <pic:spPr>
+                    <a:xfrm>
+                      <a:off x="0" y="0"/>
+                      <a:ext cx="5612130" cy="835025"/>
+                    </a:xfrm>
+                    <a:prstGeom prst="rect">
+                      <a:avLst/>
+                    </a:prstGeom>
+                  </pic:spPr>
+                </pic:pic>
+              </a:graphicData>
+            </a:graphic>
+          </wp:inline>
+        </w:drawing>
+      </w:r>
+    </w:p>
+    <w:p>
+      <w:pPr>
+        <w:rPr>
+          <w:b/>
+          <w:bCs/>
+        </w:rPr>
+      </w:pPr>
+      <w:r>
+        <w:rPr>
+          <w:b/>
+          <w:bCs/>
+        </w:rPr>
+        <w:t>Resultado:</w:t>
+      </w:r>
+    </w:p>
+    <w:p>
+      <w:pPr>
+        <w:rPr>
+          <w:b/>
+          <w:bCs/>
+        </w:rPr>
+      </w:pPr>
+      <w:r>
+        <w:rPr>
+          <w:b/>
+          <w:bCs/>
+        </w:rPr>
+        <w:drawing>
+          <wp:inline distT="0" distB="0" distL="0" distR="0" wp14:anchorId="5B36EA3C" wp14:editId="64C4EFD0">
+            <wp:extent cx="2537680" cy="594412"/>
+            <wp:effectExtent l="0" t="0" r="0" b="0"/>
+            <wp:docPr id="26" name="Imagen 26"/>
+            <wp:cNvGraphicFramePr>
+              <a:graphicFrameLocks xmlns:a="http://schemas.openxmlformats.org/drawingml/2006/main" noChangeAspect="1"/>
+            </wp:cNvGraphicFramePr>
+            <a:graphic xmlns:a="http://schemas.openxmlformats.org/drawingml/2006/main">
+              <a:graphicData uri="http://schemas.openxmlformats.org/drawingml/2006/picture">
+                <pic:pic xmlns:pic="http://schemas.openxmlformats.org/drawingml/2006/picture">
+                  <pic:nvPicPr>
+                    <pic:cNvPr id="1" name=""/>
+                    <pic:cNvPicPr/>
+                  </pic:nvPicPr>
+                  <pic:blipFill>
+                    <a:blip r:embed="rId30"/>
+                    <a:stretch>
+                      <a:fillRect/>
+                    </a:stretch>
+                  </pic:blipFill>
+                  <pic:spPr>
+                    <a:xfrm>
+                      <a:off x="0" y="0"/>
+                      <a:ext cx="2537680" cy="594412"/>
+                    </a:xfrm>
+                    <a:prstGeom prst="rect">
+                      <a:avLst/>
+                    </a:prstGeom>
+                  </pic:spPr>
+                </pic:pic>
+              </a:graphicData>
+            </a:graphic>
+          </wp:inline>
+        </w:drawing>
+      </w:r>
+    </w:p>
+    <w:p>
+      <w:pPr>
+        <w:pStyle w:val="Prrafodelista"/>
+        <w:numPr>
+          <w:ilvl w:val="0"/>
+          <w:numId w:val="8"/>
+        </w:numPr>
+        <w:rPr>
+          <w:b/>
+          <w:bCs/>
+        </w:rPr>
+      </w:pPr>
+      <w:r>
+        <w:rPr>
+          <w:b/>
+          <w:bCs/>
+        </w:rPr>
+        <w:t xml:space="preserve">Obtener </w:t>
+      </w:r>
+      <w:r>
+        <w:rPr>
+          <w:b/>
+          <w:bCs/>
+        </w:rPr>
+        <w:t>número</w:t>
+      </w:r>
+      <w:r>
+        <w:rPr>
+          <w:b/>
+          <w:bCs/>
+        </w:rPr>
+        <w:t xml:space="preserve"> de pedidos realizados por cada cliente</w:t>
+      </w:r>
+    </w:p>
+    <w:p>
+      <w:pPr>
+        <w:rPr>
+          <w:b/>
+          <w:bCs/>
+        </w:rPr>
+      </w:pPr>
+      <w:r>
+        <w:rPr>
+          <w:b/>
+          <w:bCs/>
+        </w:rPr>
+        <w:drawing>
+          <wp:inline distT="0" distB="0" distL="0" distR="0" wp14:anchorId="044E4D01" wp14:editId="729D1E0A">
+            <wp:extent cx="5612130" cy="784860"/>
+            <wp:effectExtent l="0" t="0" r="7620" b="0"/>
+            <wp:docPr id="27" name="Imagen 27"/>
+            <wp:cNvGraphicFramePr>
+              <a:graphicFrameLocks xmlns:a="http://schemas.openxmlformats.org/drawingml/2006/main" noChangeAspect="1"/>
+            </wp:cNvGraphicFramePr>
+            <a:graphic xmlns:a="http://schemas.openxmlformats.org/drawingml/2006/main">
+              <a:graphicData uri="http://schemas.openxmlformats.org/drawingml/2006/picture">
+                <pic:pic xmlns:pic="http://schemas.openxmlformats.org/drawingml/2006/picture">
+                  <pic:nvPicPr>
+                    <pic:cNvPr id="1" name=""/>
+                    <pic:cNvPicPr/>
+                  </pic:nvPicPr>
+                  <pic:blipFill>
+                    <a:blip r:embed="rId31"/>
+                    <a:stretch>
+                      <a:fillRect/>
+                    </a:stretch>
+                  </pic:blipFill>
+                  <pic:spPr>
+                    <a:xfrm>
+                      <a:off x="0" y="0"/>
+                      <a:ext cx="5612130" cy="784860"/>
+                    </a:xfrm>
+                    <a:prstGeom prst="rect">
+                      <a:avLst/>
+                    </a:prstGeom>
+                  </pic:spPr>
+                </pic:pic>
+              </a:graphicData>
+            </a:graphic>
+          </wp:inline>
+        </w:drawing>
+      </w:r>
+    </w:p>
+    <w:p>
+      <w:pPr>
+        <w:rPr>
+          <w:b/>
+          <w:bCs/>
+        </w:rPr>
+      </w:pPr>
+      <w:r>
+        <w:rPr>
+          <w:b/>
+          <w:bCs/>
+        </w:rPr>
+        <w:t>Resultado:</w:t>
+      </w:r>
+      <w:r>
+        <w:rPr>
+          <w:b/>
+          <w:bCs/>
+        </w:rPr>
+        <w:br/>
+      </w:r>
+      <w:r>
+        <w:rPr>
+          <w:b/>
+          <w:bCs/>
+        </w:rPr>
+        <w:drawing>
+          <wp:inline distT="0" distB="0" distL="0" distR="0" wp14:anchorId="71360A81" wp14:editId="413DF7F7">
+            <wp:extent cx="2743438" cy="838273"/>
+            <wp:effectExtent l="0" t="0" r="0" b="0"/>
+            <wp:docPr id="28" name="Imagen 28"/>
+            <wp:cNvGraphicFramePr>
+              <a:graphicFrameLocks xmlns:a="http://schemas.openxmlformats.org/drawingml/2006/main" noChangeAspect="1"/>
+            </wp:cNvGraphicFramePr>
+            <a:graphic xmlns:a="http://schemas.openxmlformats.org/drawingml/2006/main">
+              <a:graphicData uri="http://schemas.openxmlformats.org/drawingml/2006/picture">
+                <pic:pic xmlns:pic="http://schemas.openxmlformats.org/drawingml/2006/picture">
+                  <pic:nvPicPr>
+                    <pic:cNvPr id="1" name=""/>
+                    <pic:cNvPicPr/>
+                  </pic:nvPicPr>
+                  <pic:blipFill>
+                    <a:blip r:embed="rId32"/>
+                    <a:stretch>
+                      <a:fillRect/>
+                    </a:stretch>
+                  </pic:blipFill>
+                  <pic:spPr>
+                    <a:xfrm>
+                      <a:off x="0" y="0"/>
+                      <a:ext cx="2743438" cy="838273"/>
+                    </a:xfrm>
+                    <a:prstGeom prst="rect">
+                      <a:avLst/>
+                    </a:prstGeom>
+                  </pic:spPr>
+                </pic:pic>
+              </a:graphicData>
+            </a:graphic>
+          </wp:inline>
+        </w:drawing>
+      </w:r>
+    </w:p>
+    <w:p>
+      <w:pPr>
+        <w:pStyle w:val="Prrafodelista"/>
+        <w:numPr>
+          <w:ilvl w:val="0"/>
+          <w:numId w:val="8"/>
+        </w:numPr>
+        <w:rPr>
+          <w:b/>
+          <w:bCs/>
+        </w:rPr>
+      </w:pPr>
+      <w:r>
+        <w:rPr>
+          <w:b/>
+          <w:bCs/>
+        </w:rPr>
+        <w:t xml:space="preserve">Obtener </w:t>
+      </w:r>
+      <w:r>
+        <w:rPr>
+          <w:b/>
+          <w:bCs/>
+        </w:rPr>
+        <w:t>número</w:t>
+      </w:r>
+      <w:r>
+        <w:rPr>
+          <w:b/>
+          <w:bCs/>
+        </w:rPr>
+        <w:t xml:space="preserve"> de productos en una </w:t>
+      </w:r>
+      <w:r>
+        <w:rPr>
+          <w:b/>
+          <w:bCs/>
+        </w:rPr>
+        <w:t>categoría</w:t>
+      </w:r>
+    </w:p>
+    <w:p>
+      <w:pPr>
+        <w:rPr>
+          <w:b/>
+          <w:bCs/>
+        </w:rPr>
+      </w:pPr>
+      <w:r>
+        <w:rPr>
+          <w:b/>
+          <w:bCs/>
+        </w:rPr>
+        <w:drawing>
+          <wp:inline distT="0" distB="0" distL="0" distR="0" wp14:anchorId="7B7257EE" wp14:editId="6CA4516D">
+            <wp:extent cx="3779848" cy="823031"/>
+            <wp:effectExtent l="0" t="0" r="0" b="0"/>
+            <wp:docPr id="29" name="Imagen 29"/>
+            <wp:cNvGraphicFramePr>
+              <a:graphicFrameLocks xmlns:a="http://schemas.openxmlformats.org/drawingml/2006/main" noChangeAspect="1"/>
+            </wp:cNvGraphicFramePr>
+            <a:graphic xmlns:a="http://schemas.openxmlformats.org/drawingml/2006/main">
+              <a:graphicData uri="http://schemas.openxmlformats.org/drawingml/2006/picture">
+                <pic:pic xmlns:pic="http://schemas.openxmlformats.org/drawingml/2006/picture">
+                  <pic:nvPicPr>
+                    <pic:cNvPr id="1" name=""/>
+                    <pic:cNvPicPr/>
+                  </pic:nvPicPr>
+                  <pic:blipFill>
+                    <a:blip r:embed="rId33"/>
+                    <a:stretch>
+                      <a:fillRect/>
+                    </a:stretch>
+                  </pic:blipFill>
+                  <pic:spPr>
+                    <a:xfrm>
+                      <a:off x="0" y="0"/>
+                      <a:ext cx="3779848" cy="823031"/>
+                    </a:xfrm>
+                    <a:prstGeom prst="rect">
+                      <a:avLst/>
+                    </a:prstGeom>
+                  </pic:spPr>
+                </pic:pic>
+              </a:graphicData>
+            </a:graphic>
+          </wp:inline>
+        </w:drawing>
+      </w:r>
+    </w:p>
+    <w:p>
+      <w:pPr>
+        <w:rPr>
+          <w:b/>
+          <w:bCs/>
+        </w:rPr>
+      </w:pPr>
+      <w:r>
+        <w:rPr>
+          <w:b/>
+          <w:bCs/>
+        </w:rPr>
+        <w:lastRenderedPageBreak/>
+        <w:t>Resultados:</w:t>
+      </w:r>
+    </w:p>
+    <w:p>
+      <w:pPr>
+        <w:rPr>
+          <w:b/>
+          <w:bCs/>
+        </w:rPr>
+      </w:pPr>
+      <w:r>
+        <w:rPr>
+          <w:b/>
+          <w:bCs/>
+        </w:rPr>
+        <w:drawing>
+          <wp:inline distT="0" distB="0" distL="0" distR="0" wp14:anchorId="429D1CFD" wp14:editId="206DE94F">
+            <wp:extent cx="2065199" cy="647756"/>
+            <wp:effectExtent l="0" t="0" r="0" b="0"/>
+            <wp:docPr id="30" name="Imagen 30"/>
+            <wp:cNvGraphicFramePr>
+              <a:graphicFrameLocks xmlns:a="http://schemas.openxmlformats.org/drawingml/2006/main" noChangeAspect="1"/>
+            </wp:cNvGraphicFramePr>
+            <a:graphic xmlns:a="http://schemas.openxmlformats.org/drawingml/2006/main">
+              <a:graphicData uri="http://schemas.openxmlformats.org/drawingml/2006/picture">
+                <pic:pic xmlns:pic="http://schemas.openxmlformats.org/drawingml/2006/picture">
+                  <pic:nvPicPr>
+                    <pic:cNvPr id="1" name=""/>
+                    <pic:cNvPicPr/>
+                  </pic:nvPicPr>
+                  <pic:blipFill>
+                    <a:blip r:embed="rId34"/>
+                    <a:stretch>
+                      <a:fillRect/>
+                    </a:stretch>
+                  </pic:blipFill>
+                  <pic:spPr>
+                    <a:xfrm>
+                      <a:off x="0" y="0"/>
+                      <a:ext cx="2065199" cy="647756"/>
+                    </a:xfrm>
+                    <a:prstGeom prst="rect">
+                      <a:avLst/>
+                    </a:prstGeom>
+                  </pic:spPr>
+                </pic:pic>
+              </a:graphicData>
+            </a:graphic>
+          </wp:inline>
+        </w:drawing>
+      </w:r>
+    </w:p>
+    <w:p>
+      <w:pPr>
+        <w:rPr>
+          <w:b/>
+          <w:bCs/>
+        </w:rPr>
+      </w:pPr>
+    </w:p>
     <w:sectPr>
       <w:pgSz w:w="12240" w:h="15840"/>
       <w:pgMar w:top="1417" w:right="1701" w:bottom="1417" w:left="1701" w:header="708" w:footer="708" w:gutter="0"/>
@@ -1928,6 +3613,119 @@
 <file path=word/numbering.xml><?xml version="1.0" encoding="utf-8"?>
 <w:numbering xmlns:wpc="http://schemas.microsoft.com/office/word/2010/wordprocessingCanvas" xmlns:cx="http://schemas.microsoft.com/office/drawing/2014/chartex" xmlns:cx1="http://schemas.microsoft.com/office/drawing/2015/9/8/chartex" xmlns:cx2="http://schemas.microsoft.com/office/drawing/2015/10/21/chartex" xmlns:cx3="http://schemas.microsoft.com/office/drawing/2016/5/9/chartex" xmlns:cx4="http://schemas.microsoft.com/office/drawing/2016/5/10/chartex" xmlns:cx5="http://schemas.microsoft.com/office/drawing/2016/5/11/chartex" xmlns:cx6="http://schemas.microsoft.com/office/drawing/2016/5/12/chartex" xmlns:cx7="http://schemas.microsoft.com/office/drawing/2016/5/13/chartex" xmlns:cx8="http://schemas.microsoft.com/office/drawing/2016/5/14/chartex" xmlns:mc="http://schemas.openxmlformats.org/markup-compatibility/2006" xmlns:aink="http://schemas.microsoft.com/office/drawing/2016/ink" xmlns:am3d="http://schemas.microsoft.com/office/drawing/2017/model3d" xmlns:o="urn:schemas-microsoft-com:office:office" xmlns:oel="http://schemas.microsoft.com/office/2019/extlst" xmlns:r="http://schemas.openxmlformats.org/officeDocument/2006/relationships" xmlns:m="http://schemas.openxmlformats.org/officeDocument/2006/math" xmlns:v="urn:schemas-microsoft-com:vml" xmlns:wp14="http://schemas.microsoft.com/office/word/2010/wordprocessingDrawing" xmlns:wp="http://schemas.openxmlformats.org/drawingml/2006/wordprocessingDrawing" xmlns:w10="urn:schemas-microsoft-com:office:word" xmlns:w="http://schemas.openxmlformats.org/wordprocessingml/2006/main" xmlns:w14="http://schemas.microsoft.com/office/word/2010/wordml" xmlns:w15="http://schemas.microsoft.com/office/word/2012/wordml" xmlns:w16cex="http://schemas.microsoft.com/office/word/2018/wordml/cex" xmlns:w16cid="http://schemas.microsoft.com/office/word/2016/wordml/cid" xmlns:w16="http://schemas.microsoft.com/office/word/2018/wordml" xmlns:w16sdtdh="http://schemas.microsoft.com/office/word/2020/wordml/sdtdatahash" xmlns:w16se="http://schemas.microsoft.com/office/word/2015/wordml/symex" xmlns:wpg="http://schemas.microsoft.com/office/word/2010/wordprocessingGroup" xmlns:wpi="http://schemas.microsoft.com/office/word/2010/wordprocessingInk" xmlns:wne="http://schemas.microsoft.com/office/word/2006/wordml" xmlns:wps="http://schemas.microsoft.com/office/word/2010/wordprocessingShape" mc:Ignorable="w14 w15 w16se w16cid w16 w16cex w16sdtdh wp14">
   <w:abstractNum w:abstractNumId="0" w15:restartNumberingAfterBreak="0">
+    <w:nsid w:val="1CBF066B"/>
+    <w:multiLevelType w:val="hybridMultilevel"/>
+    <w:tmpl w:val="32425D5A"/>
+    <w:lvl w:ilvl="0" w:tplc="240A0001">
+      <w:start w:val="1"/>
+      <w:numFmt w:val="bullet"/>
+      <w:lvlText w:val=""/>
+      <w:lvlJc w:val="left"/>
+      <w:pPr>
+        <w:ind w:left="720" w:hanging="360"/>
+      </w:pPr>
+      <w:rPr>
+        <w:rFonts w:ascii="Symbol" w:hAnsi="Symbol" w:hint="default"/>
+      </w:rPr>
+    </w:lvl>
+    <w:lvl w:ilvl="1" w:tplc="240A0003" w:tentative="1">
+      <w:start w:val="1"/>
+      <w:numFmt w:val="bullet"/>
+      <w:lvlText w:val="o"/>
+      <w:lvlJc w:val="left"/>
+      <w:pPr>
+        <w:ind w:left="1440" w:hanging="360"/>
+      </w:pPr>
+      <w:rPr>
+        <w:rFonts w:ascii="Courier New" w:hAnsi="Courier New" w:cs="Courier New" w:hint="default"/>
+      </w:rPr>
+    </w:lvl>
+    <w:lvl w:ilvl="2" w:tplc="240A0005" w:tentative="1">
+      <w:start w:val="1"/>
+      <w:numFmt w:val="bullet"/>
+      <w:lvlText w:val=""/>
+      <w:lvlJc w:val="left"/>
+      <w:pPr>
+        <w:ind w:left="2160" w:hanging="360"/>
+      </w:pPr>
+      <w:rPr>
+        <w:rFonts w:ascii="Wingdings" w:hAnsi="Wingdings" w:hint="default"/>
+      </w:rPr>
+    </w:lvl>
+    <w:lvl w:ilvl="3" w:tplc="240A0001" w:tentative="1">
+      <w:start w:val="1"/>
+      <w:numFmt w:val="bullet"/>
+      <w:lvlText w:val=""/>
+      <w:lvlJc w:val="left"/>
+      <w:pPr>
+        <w:ind w:left="2880" w:hanging="360"/>
+      </w:pPr>
+      <w:rPr>
+        <w:rFonts w:ascii="Symbol" w:hAnsi="Symbol" w:hint="default"/>
+      </w:rPr>
+    </w:lvl>
+    <w:lvl w:ilvl="4" w:tplc="240A0003" w:tentative="1">
+      <w:start w:val="1"/>
+      <w:numFmt w:val="bullet"/>
+      <w:lvlText w:val="o"/>
+      <w:lvlJc w:val="left"/>
+      <w:pPr>
+        <w:ind w:left="3600" w:hanging="360"/>
+      </w:pPr>
+      <w:rPr>
+        <w:rFonts w:ascii="Courier New" w:hAnsi="Courier New" w:cs="Courier New" w:hint="default"/>
+      </w:rPr>
+    </w:lvl>
+    <w:lvl w:ilvl="5" w:tplc="240A0005" w:tentative="1">
+      <w:start w:val="1"/>
+      <w:numFmt w:val="bullet"/>
+      <w:lvlText w:val=""/>
+      <w:lvlJc w:val="left"/>
+      <w:pPr>
+        <w:ind w:left="4320" w:hanging="360"/>
+      </w:pPr>
+      <w:rPr>
+        <w:rFonts w:ascii="Wingdings" w:hAnsi="Wingdings" w:hint="default"/>
+      </w:rPr>
+    </w:lvl>
+    <w:lvl w:ilvl="6" w:tplc="240A0001" w:tentative="1">
+      <w:start w:val="1"/>
+      <w:numFmt w:val="bullet"/>
+      <w:lvlText w:val=""/>
+      <w:lvlJc w:val="left"/>
+      <w:pPr>
+        <w:ind w:left="5040" w:hanging="360"/>
+      </w:pPr>
+      <w:rPr>
+        <w:rFonts w:ascii="Symbol" w:hAnsi="Symbol" w:hint="default"/>
+      </w:rPr>
+    </w:lvl>
+    <w:lvl w:ilvl="7" w:tplc="240A0003" w:tentative="1">
+      <w:start w:val="1"/>
+      <w:numFmt w:val="bullet"/>
+      <w:lvlText w:val="o"/>
+      <w:lvlJc w:val="left"/>
+      <w:pPr>
+        <w:ind w:left="5760" w:hanging="360"/>
+      </w:pPr>
+      <w:rPr>
+        <w:rFonts w:ascii="Courier New" w:hAnsi="Courier New" w:cs="Courier New" w:hint="default"/>
+      </w:rPr>
+    </w:lvl>
+    <w:lvl w:ilvl="8" w:tplc="240A0005" w:tentative="1">
+      <w:start w:val="1"/>
+      <w:numFmt w:val="bullet"/>
+      <w:lvlText w:val=""/>
+      <w:lvlJc w:val="left"/>
+      <w:pPr>
+        <w:ind w:left="6480" w:hanging="360"/>
+      </w:pPr>
+      <w:rPr>
+        <w:rFonts w:ascii="Wingdings" w:hAnsi="Wingdings" w:hint="default"/>
+      </w:rPr>
+    </w:lvl>
+  </w:abstractNum>
+  <w:abstractNum w:abstractNumId="1" w15:restartNumberingAfterBreak="0">
     <w:nsid w:val="38A96A7D"/>
     <w:multiLevelType w:val="hybridMultilevel"/>
     <w:tmpl w:val="FD427BD6"/>
@@ -2040,7 +3838,7 @@
       </w:rPr>
     </w:lvl>
   </w:abstractNum>
-  <w:abstractNum w:abstractNumId="1" w15:restartNumberingAfterBreak="0">
+  <w:abstractNum w:abstractNumId="2" w15:restartNumberingAfterBreak="0">
     <w:nsid w:val="3AFF018C"/>
     <w:multiLevelType w:val="multilevel"/>
     <w:tmpl w:val="1EFCF818"/>
@@ -2189,7 +3987,7 @@
       </w:rPr>
     </w:lvl>
   </w:abstractNum>
-  <w:abstractNum w:abstractNumId="2" w15:restartNumberingAfterBreak="0">
+  <w:abstractNum w:abstractNumId="3" w15:restartNumberingAfterBreak="0">
     <w:nsid w:val="3C2765CA"/>
     <w:multiLevelType w:val="hybridMultilevel"/>
     <w:tmpl w:val="6360D79E"/>
@@ -2302,7 +4100,7 @@
       </w:rPr>
     </w:lvl>
   </w:abstractNum>
-  <w:abstractNum w:abstractNumId="3" w15:restartNumberingAfterBreak="0">
+  <w:abstractNum w:abstractNumId="4" w15:restartNumberingAfterBreak="0">
     <w:nsid w:val="46597C14"/>
     <w:multiLevelType w:val="hybridMultilevel"/>
     <w:tmpl w:val="A6CC8CF4"/>
@@ -2415,7 +4213,7 @@
       </w:rPr>
     </w:lvl>
   </w:abstractNum>
-  <w:abstractNum w:abstractNumId="4" w15:restartNumberingAfterBreak="0">
+  <w:abstractNum w:abstractNumId="5" w15:restartNumberingAfterBreak="0">
     <w:nsid w:val="62052755"/>
     <w:multiLevelType w:val="hybridMultilevel"/>
     <w:tmpl w:val="5E38E628"/>
@@ -2528,7 +4326,7 @@
       </w:rPr>
     </w:lvl>
   </w:abstractNum>
-  <w:abstractNum w:abstractNumId="5" w15:restartNumberingAfterBreak="0">
+  <w:abstractNum w:abstractNumId="6" w15:restartNumberingAfterBreak="0">
     <w:nsid w:val="7AA30472"/>
     <w:multiLevelType w:val="multilevel"/>
     <w:tmpl w:val="6CD0D7D8"/>
@@ -2677,7 +4475,7 @@
       </w:rPr>
     </w:lvl>
   </w:abstractNum>
-  <w:abstractNum w:abstractNumId="6" w15:restartNumberingAfterBreak="0">
+  <w:abstractNum w:abstractNumId="7" w15:restartNumberingAfterBreak="0">
     <w:nsid w:val="7FD44B1A"/>
     <w:multiLevelType w:val="multilevel"/>
     <w:tmpl w:val="E92CE7A8"/>
@@ -2827,24 +4625,27 @@
     </w:lvl>
   </w:abstractNum>
   <w:num w:numId="1" w16cid:durableId="1382822285">
+    <w:abstractNumId w:val="2"/>
+  </w:num>
+  <w:num w:numId="2" w16cid:durableId="572589172">
+    <w:abstractNumId w:val="6"/>
+  </w:num>
+  <w:num w:numId="3" w16cid:durableId="1473670447">
+    <w:abstractNumId w:val="5"/>
+  </w:num>
+  <w:num w:numId="4" w16cid:durableId="1453210732">
+    <w:abstractNumId w:val="4"/>
+  </w:num>
+  <w:num w:numId="5" w16cid:durableId="900562636">
+    <w:abstractNumId w:val="7"/>
+  </w:num>
+  <w:num w:numId="6" w16cid:durableId="640574388">
+    <w:abstractNumId w:val="3"/>
+  </w:num>
+  <w:num w:numId="7" w16cid:durableId="502015322">
     <w:abstractNumId w:val="1"/>
   </w:num>
-  <w:num w:numId="2" w16cid:durableId="572589172">
-    <w:abstractNumId w:val="5"/>
-  </w:num>
-  <w:num w:numId="3" w16cid:durableId="1473670447">
-    <w:abstractNumId w:val="4"/>
-  </w:num>
-  <w:num w:numId="4" w16cid:durableId="1453210732">
-    <w:abstractNumId w:val="3"/>
-  </w:num>
-  <w:num w:numId="5" w16cid:durableId="900562636">
-    <w:abstractNumId w:val="6"/>
-  </w:num>
-  <w:num w:numId="6" w16cid:durableId="640574388">
-    <w:abstractNumId w:val="2"/>
-  </w:num>
-  <w:num w:numId="7" w16cid:durableId="502015322">
+  <w:num w:numId="8" w16cid:durableId="1685666933">
     <w:abstractNumId w:val="0"/>
   </w:num>
 </w:numbering>

</xml_diff>

<commit_message>
Se crean las vistas consideradas importantes
</commit_message>
<xml_diff>
--- a/RETO BD Documentacion.docx
+++ b/RETO BD Documentacion.docx
@@ -1936,6 +1936,9 @@
     </w:p>
     <w:p>
       <w:r>
+        <w:rPr>
+          <w:noProof/>
+        </w:rPr>
         <w:drawing>
           <wp:inline distT="0" distB="0" distL="0" distR="0" wp14:anchorId="279BD980" wp14:editId="20F3C9DC">
             <wp:extent cx="2301439" cy="2133785"/>
@@ -1996,25 +1999,14 @@
           <w:b/>
           <w:bCs/>
         </w:rPr>
-        <w:t xml:space="preserve">Obtener cedula y nombre del cliente acompañado del id de la zona y el </w:t>
-      </w:r>
-      <w:r>
-        <w:rPr>
-          <w:b/>
-          <w:bCs/>
-        </w:rPr>
-        <w:t>código</w:t>
-      </w:r>
-      <w:r>
-        <w:rPr>
-          <w:b/>
-          <w:bCs/>
-        </w:rPr>
-        <w:t xml:space="preserve"> postal</w:t>
-      </w:r>
-    </w:p>
-    <w:p>
-      <w:r>
+        <w:t>Obtener cedula y nombre del cliente acompañado del id de la zona y el código postal</w:t>
+      </w:r>
+    </w:p>
+    <w:p>
+      <w:r>
+        <w:rPr>
+          <w:noProof/>
+        </w:rPr>
         <w:drawing>
           <wp:inline distT="0" distB="0" distL="0" distR="0" wp14:anchorId="5BE3B690" wp14:editId="4AFBA032">
             <wp:extent cx="5612130" cy="752475"/>
@@ -2078,6 +2070,7 @@
         <w:rPr>
           <w:b/>
           <w:bCs/>
+          <w:noProof/>
         </w:rPr>
         <w:drawing>
           <wp:inline distT="0" distB="0" distL="0" distR="0" wp14:anchorId="3D5DFA76" wp14:editId="3F4A76CF">
@@ -2147,66 +2140,20 @@
           <w:b/>
           <w:bCs/>
         </w:rPr>
-        <w:t xml:space="preserve">btener datos del cliente junto con su </w:t>
-      </w:r>
-      <w:r>
-        <w:rPr>
-          <w:b/>
-          <w:bCs/>
-        </w:rPr>
-        <w:t>número</w:t>
-      </w:r>
-      <w:r>
-        <w:rPr>
-          <w:b/>
-          <w:bCs/>
-        </w:rPr>
-        <w:t xml:space="preserve"> de </w:t>
-      </w:r>
-      <w:r>
-        <w:rPr>
-          <w:b/>
-          <w:bCs/>
-        </w:rPr>
-        <w:t>teléfono</w:t>
-      </w:r>
-      <w:r>
-        <w:rPr>
-          <w:b/>
-          <w:bCs/>
-        </w:rPr>
-        <w:t xml:space="preserve"> o sus </w:t>
-      </w:r>
-      <w:r>
-        <w:rPr>
-          <w:b/>
-          <w:bCs/>
-        </w:rPr>
-        <w:t>números</w:t>
-      </w:r>
-      <w:r>
-        <w:rPr>
-          <w:b/>
-          <w:bCs/>
-        </w:rPr>
-        <w:t xml:space="preserve"> de </w:t>
-      </w:r>
-      <w:r>
-        <w:rPr>
-          <w:b/>
-          <w:bCs/>
-        </w:rPr>
-        <w:t>teléfono</w:t>
-      </w:r>
-    </w:p>
-    <w:p>
-      <w:pPr>
-        <w:rPr>
-          <w:b/>
-          <w:bCs/>
-        </w:rPr>
-      </w:pPr>
-      <w:r>
+        <w:t>btener datos del cliente junto con su número de teléfono o sus números de teléfono</w:t>
+      </w:r>
+    </w:p>
+    <w:p>
+      <w:pPr>
+        <w:rPr>
+          <w:b/>
+          <w:bCs/>
+        </w:rPr>
+      </w:pPr>
+      <w:r>
+        <w:rPr>
+          <w:noProof/>
+        </w:rPr>
         <w:drawing>
           <wp:inline distT="0" distB="0" distL="0" distR="0" wp14:anchorId="31F37F1E" wp14:editId="1C6B87C9">
             <wp:extent cx="5612130" cy="1053465"/>
@@ -2270,6 +2217,7 @@
         <w:rPr>
           <w:b/>
           <w:bCs/>
+          <w:noProof/>
         </w:rPr>
         <w:drawing>
           <wp:inline distT="0" distB="0" distL="0" distR="0" wp14:anchorId="78BFDA4D" wp14:editId="7326BE92">
@@ -2340,6 +2288,7 @@
         <w:rPr>
           <w:b/>
           <w:bCs/>
+          <w:noProof/>
         </w:rPr>
         <w:drawing>
           <wp:inline distT="0" distB="0" distL="0" distR="0" wp14:anchorId="373F943F" wp14:editId="398E947F">
@@ -2406,6 +2355,7 @@
         <w:rPr>
           <w:b/>
           <w:bCs/>
+          <w:noProof/>
         </w:rPr>
         <w:drawing>
           <wp:inline distT="0" distB="0" distL="0" distR="0" wp14:anchorId="32C5E483" wp14:editId="6CDC3AD2">
@@ -2508,6 +2458,7 @@
         <w:rPr>
           <w:b/>
           <w:bCs/>
+          <w:noProof/>
         </w:rPr>
         <w:drawing>
           <wp:inline distT="0" distB="0" distL="0" distR="0" wp14:anchorId="157A4010" wp14:editId="211E005F">
@@ -2572,6 +2523,7 @@
         <w:rPr>
           <w:b/>
           <w:bCs/>
+          <w:noProof/>
         </w:rPr>
         <w:drawing>
           <wp:inline distT="0" distB="0" distL="0" distR="0" wp14:anchorId="4BE3E545" wp14:editId="00DF60B6">
@@ -2656,6 +2608,7 @@
         <w:rPr>
           <w:b/>
           <w:bCs/>
+          <w:noProof/>
         </w:rPr>
         <w:drawing>
           <wp:inline distT="0" distB="0" distL="0" distR="0" wp14:anchorId="3BE98A4F" wp14:editId="096BC2A8">
@@ -2720,6 +2673,7 @@
         <w:rPr>
           <w:b/>
           <w:bCs/>
+          <w:noProof/>
         </w:rPr>
         <w:drawing>
           <wp:inline distT="0" distB="0" distL="0" distR="0" wp14:anchorId="12477F5A" wp14:editId="5BED641A">
@@ -2775,21 +2729,7 @@
           <w:b/>
           <w:bCs/>
         </w:rPr>
-        <w:t xml:space="preserve">Obtener todas las </w:t>
-      </w:r>
-      <w:r>
-        <w:rPr>
-          <w:b/>
-          <w:bCs/>
-        </w:rPr>
-        <w:t>categorías</w:t>
-      </w:r>
-      <w:r>
-        <w:rPr>
-          <w:b/>
-          <w:bCs/>
-        </w:rPr>
-        <w:t xml:space="preserve"> y las condiciones de almacenamiento</w:t>
+        <w:t>Obtener todas las categorías y las condiciones de almacenamiento</w:t>
       </w:r>
       <w:r>
         <w:rPr>
@@ -2810,6 +2750,7 @@
         <w:rPr>
           <w:b/>
           <w:bCs/>
+          <w:noProof/>
         </w:rPr>
         <w:drawing>
           <wp:inline distT="0" distB="0" distL="0" distR="0" wp14:anchorId="643DC3FB" wp14:editId="30946A1F">
@@ -2873,6 +2814,7 @@
         <w:rPr>
           <w:b/>
           <w:bCs/>
+          <w:noProof/>
         </w:rPr>
         <w:drawing>
           <wp:inline distT="0" distB="0" distL="0" distR="0" wp14:anchorId="13A82538" wp14:editId="34A87F74">
@@ -2969,21 +2911,7 @@
           <w:bCs/>
         </w:rPr>
         <w:lastRenderedPageBreak/>
-        <w:t xml:space="preserve">Obtener ID de zona, </w:t>
-      </w:r>
-      <w:r>
-        <w:rPr>
-          <w:b/>
-          <w:bCs/>
-        </w:rPr>
-        <w:t>código</w:t>
-      </w:r>
-      <w:r>
-        <w:rPr>
-          <w:b/>
-          <w:bCs/>
-        </w:rPr>
-        <w:t xml:space="preserve"> posta</w:t>
+        <w:t>Obtener ID de zona, código posta</w:t>
       </w:r>
       <w:r>
         <w:rPr>
@@ -3029,6 +2957,9 @@
         </w:rPr>
       </w:pPr>
       <w:r>
+        <w:rPr>
+          <w:noProof/>
+        </w:rPr>
         <w:drawing>
           <wp:inline distT="0" distB="0" distL="0" distR="0" wp14:anchorId="741A2EBB" wp14:editId="2AF7EAFD">
             <wp:extent cx="5612130" cy="772160"/>
@@ -3092,6 +3023,7 @@
         <w:rPr>
           <w:b/>
           <w:bCs/>
+          <w:noProof/>
         </w:rPr>
         <w:drawing>
           <wp:inline distT="0" distB="0" distL="0" distR="0" wp14:anchorId="186DB0A4" wp14:editId="431E3ACD">
@@ -3147,48 +3079,21 @@
           <w:b/>
           <w:bCs/>
         </w:rPr>
-        <w:t xml:space="preserve">Obtener ID de zona, </w:t>
-      </w:r>
-      <w:r>
-        <w:rPr>
-          <w:b/>
-          <w:bCs/>
-        </w:rPr>
-        <w:t>código</w:t>
-      </w:r>
-      <w:r>
-        <w:rPr>
-          <w:b/>
-          <w:bCs/>
-        </w:rPr>
-        <w:t xml:space="preserve"> postal, y </w:t>
-      </w:r>
-      <w:r>
-        <w:rPr>
-          <w:b/>
-          <w:bCs/>
-        </w:rPr>
-        <w:t>número</w:t>
-      </w:r>
-      <w:r>
-        <w:rPr>
-          <w:b/>
-          <w:bCs/>
-        </w:rPr>
-        <w:t xml:space="preserve"> de clientes en las zonas</w:t>
-      </w:r>
-    </w:p>
-    <w:p>
-      <w:pPr>
-        <w:rPr>
-          <w:b/>
-          <w:bCs/>
-        </w:rPr>
-      </w:pPr>
-      <w:r>
-        <w:rPr>
-          <w:b/>
-          <w:bCs/>
+        <w:t>Obtener ID de zona, código postal, y número de clientes en las zonas</w:t>
+      </w:r>
+    </w:p>
+    <w:p>
+      <w:pPr>
+        <w:rPr>
+          <w:b/>
+          <w:bCs/>
+        </w:rPr>
+      </w:pPr>
+      <w:r>
+        <w:rPr>
+          <w:b/>
+          <w:bCs/>
+          <w:noProof/>
         </w:rPr>
         <w:drawing>
           <wp:inline distT="0" distB="0" distL="0" distR="0" wp14:anchorId="20D3E06D" wp14:editId="76A4579B">
@@ -3253,6 +3158,7 @@
         <w:rPr>
           <w:b/>
           <w:bCs/>
+          <w:noProof/>
         </w:rPr>
         <w:drawing>
           <wp:inline distT="0" distB="0" distL="0" distR="0" wp14:anchorId="5B36EA3C" wp14:editId="64C4EFD0">
@@ -3308,34 +3214,21 @@
           <w:b/>
           <w:bCs/>
         </w:rPr>
-        <w:t xml:space="preserve">Obtener </w:t>
-      </w:r>
-      <w:r>
-        <w:rPr>
-          <w:b/>
-          <w:bCs/>
-        </w:rPr>
-        <w:t>número</w:t>
-      </w:r>
-      <w:r>
-        <w:rPr>
-          <w:b/>
-          <w:bCs/>
-        </w:rPr>
-        <w:t xml:space="preserve"> de pedidos realizados por cada cliente</w:t>
-      </w:r>
-    </w:p>
-    <w:p>
-      <w:pPr>
-        <w:rPr>
-          <w:b/>
-          <w:bCs/>
-        </w:rPr>
-      </w:pPr>
-      <w:r>
-        <w:rPr>
-          <w:b/>
-          <w:bCs/>
+        <w:t>Obtener número de pedidos realizados por cada cliente</w:t>
+      </w:r>
+    </w:p>
+    <w:p>
+      <w:pPr>
+        <w:rPr>
+          <w:b/>
+          <w:bCs/>
+        </w:rPr>
+      </w:pPr>
+      <w:r>
+        <w:rPr>
+          <w:b/>
+          <w:bCs/>
+          <w:noProof/>
         </w:rPr>
         <w:drawing>
           <wp:inline distT="0" distB="0" distL="0" distR="0" wp14:anchorId="044E4D01" wp14:editId="729D1E0A">
@@ -3399,6 +3292,7 @@
         <w:rPr>
           <w:b/>
           <w:bCs/>
+          <w:noProof/>
         </w:rPr>
         <w:drawing>
           <wp:inline distT="0" distB="0" distL="0" distR="0" wp14:anchorId="71360A81" wp14:editId="413DF7F7">
@@ -3454,41 +3348,21 @@
           <w:b/>
           <w:bCs/>
         </w:rPr>
-        <w:t xml:space="preserve">Obtener </w:t>
-      </w:r>
-      <w:r>
-        <w:rPr>
-          <w:b/>
-          <w:bCs/>
-        </w:rPr>
-        <w:t>número</w:t>
-      </w:r>
-      <w:r>
-        <w:rPr>
-          <w:b/>
-          <w:bCs/>
-        </w:rPr>
-        <w:t xml:space="preserve"> de productos en una </w:t>
-      </w:r>
-      <w:r>
-        <w:rPr>
-          <w:b/>
-          <w:bCs/>
-        </w:rPr>
-        <w:t>categoría</w:t>
-      </w:r>
-    </w:p>
-    <w:p>
-      <w:pPr>
-        <w:rPr>
-          <w:b/>
-          <w:bCs/>
-        </w:rPr>
-      </w:pPr>
-      <w:r>
-        <w:rPr>
-          <w:b/>
-          <w:bCs/>
+        <w:t>Obtener número de productos en una categoría</w:t>
+      </w:r>
+    </w:p>
+    <w:p>
+      <w:pPr>
+        <w:rPr>
+          <w:b/>
+          <w:bCs/>
+        </w:rPr>
+      </w:pPr>
+      <w:r>
+        <w:rPr>
+          <w:b/>
+          <w:bCs/>
+          <w:noProof/>
         </w:rPr>
         <w:drawing>
           <wp:inline distT="0" distB="0" distL="0" distR="0" wp14:anchorId="7B7257EE" wp14:editId="6CA4516D">
@@ -3554,6 +3428,7 @@
         <w:rPr>
           <w:b/>
           <w:bCs/>
+          <w:noProof/>
         </w:rPr>
         <w:drawing>
           <wp:inline distT="0" distB="0" distL="0" distR="0" wp14:anchorId="429D1CFD" wp14:editId="206DE94F">
@@ -3600,6 +3475,487 @@
         </w:rPr>
       </w:pPr>
     </w:p>
+    <w:p>
+      <w:pPr>
+        <w:rPr>
+          <w:b/>
+          <w:bCs/>
+        </w:rPr>
+      </w:pPr>
+      <w:r>
+        <w:rPr>
+          <w:b/>
+          <w:bCs/>
+        </w:rPr>
+        <w:t>VISTAS</w:t>
+      </w:r>
+    </w:p>
+    <w:p>
+      <w:r>
+        <w:t>Una vez generadas distintas consultas que nos permitieron ver información de las distintas tablas</w:t>
+      </w:r>
+      <w:r>
+        <w:t>, crearemos 5 vistas que permitan obtener la información mas importante de la base de datos de la Tienda Don Pepe.</w:t>
+      </w:r>
+    </w:p>
+    <w:p>
+      <w:pPr>
+        <w:rPr>
+          <w:b/>
+          <w:bCs/>
+        </w:rPr>
+      </w:pPr>
+      <w:r>
+        <w:rPr>
+          <w:b/>
+          <w:bCs/>
+        </w:rPr>
+        <w:t>Numero de pedidos hechos por un cliente:</w:t>
+      </w:r>
+    </w:p>
+    <w:p>
+      <w:r>
+        <w:t>Como administrador de la tienda es importante saber que cliente realiza mas pedidos, ya que con esta información es posible ofrecerle mas ofertas a los clientes fieles maximizando las ganancias y haciendo crecer el negocio.</w:t>
+      </w:r>
+    </w:p>
+    <w:p>
+      <w:r>
+        <w:drawing>
+          <wp:inline distT="0" distB="0" distL="0" distR="0" wp14:anchorId="7CF1F81B" wp14:editId="080F7254">
+            <wp:extent cx="5612130" cy="1306830"/>
+            <wp:effectExtent l="0" t="0" r="7620" b="7620"/>
+            <wp:docPr id="31" name="Imagen 31"/>
+            <wp:cNvGraphicFramePr>
+              <a:graphicFrameLocks xmlns:a="http://schemas.openxmlformats.org/drawingml/2006/main" noChangeAspect="1"/>
+            </wp:cNvGraphicFramePr>
+            <a:graphic xmlns:a="http://schemas.openxmlformats.org/drawingml/2006/main">
+              <a:graphicData uri="http://schemas.openxmlformats.org/drawingml/2006/picture">
+                <pic:pic xmlns:pic="http://schemas.openxmlformats.org/drawingml/2006/picture">
+                  <pic:nvPicPr>
+                    <pic:cNvPr id="1" name=""/>
+                    <pic:cNvPicPr/>
+                  </pic:nvPicPr>
+                  <pic:blipFill>
+                    <a:blip r:embed="rId35"/>
+                    <a:stretch>
+                      <a:fillRect/>
+                    </a:stretch>
+                  </pic:blipFill>
+                  <pic:spPr>
+                    <a:xfrm>
+                      <a:off x="0" y="0"/>
+                      <a:ext cx="5612130" cy="1306830"/>
+                    </a:xfrm>
+                    <a:prstGeom prst="rect">
+                      <a:avLst/>
+                    </a:prstGeom>
+                  </pic:spPr>
+                </pic:pic>
+              </a:graphicData>
+            </a:graphic>
+          </wp:inline>
+        </w:drawing>
+      </w:r>
+    </w:p>
+    <w:p>
+      <w:r>
+        <w:t>Resultado:</w:t>
+      </w:r>
+    </w:p>
+    <w:p>
+      <w:r>
+        <w:drawing>
+          <wp:inline distT="0" distB="0" distL="0" distR="0" wp14:anchorId="7619C750" wp14:editId="56003AB4">
+            <wp:extent cx="2758679" cy="784928"/>
+            <wp:effectExtent l="0" t="0" r="3810" b="0"/>
+            <wp:docPr id="32" name="Imagen 32"/>
+            <wp:cNvGraphicFramePr>
+              <a:graphicFrameLocks xmlns:a="http://schemas.openxmlformats.org/drawingml/2006/main" noChangeAspect="1"/>
+            </wp:cNvGraphicFramePr>
+            <a:graphic xmlns:a="http://schemas.openxmlformats.org/drawingml/2006/main">
+              <a:graphicData uri="http://schemas.openxmlformats.org/drawingml/2006/picture">
+                <pic:pic xmlns:pic="http://schemas.openxmlformats.org/drawingml/2006/picture">
+                  <pic:nvPicPr>
+                    <pic:cNvPr id="1" name=""/>
+                    <pic:cNvPicPr/>
+                  </pic:nvPicPr>
+                  <pic:blipFill>
+                    <a:blip r:embed="rId36"/>
+                    <a:stretch>
+                      <a:fillRect/>
+                    </a:stretch>
+                  </pic:blipFill>
+                  <pic:spPr>
+                    <a:xfrm>
+                      <a:off x="0" y="0"/>
+                      <a:ext cx="2758679" cy="784928"/>
+                    </a:xfrm>
+                    <a:prstGeom prst="rect">
+                      <a:avLst/>
+                    </a:prstGeom>
+                  </pic:spPr>
+                </pic:pic>
+              </a:graphicData>
+            </a:graphic>
+          </wp:inline>
+        </w:drawing>
+      </w:r>
+    </w:p>
+    <w:p>
+      <w:pPr>
+        <w:rPr>
+          <w:b/>
+          <w:bCs/>
+        </w:rPr>
+      </w:pPr>
+      <w:r>
+        <w:rPr>
+          <w:b/>
+          <w:bCs/>
+        </w:rPr>
+        <w:t>Detalles pedidos del cliente:</w:t>
+      </w:r>
+    </w:p>
+    <w:p>
+      <w:r>
+        <w:t xml:space="preserve">Con esta vista se responden las mayores preguntas en el mundo de las entregas, ¿Quién lo pidió?, ¿Cuál es el código de ese pedido?, y ¿Quién lo entrega?, es muy importante tener esta información presente para que la logística pueda funcionar de la manera </w:t>
+      </w:r>
+      <w:proofErr w:type="spellStart"/>
+      <w:r>
+        <w:t>mas</w:t>
+      </w:r>
+      <w:proofErr w:type="spellEnd"/>
+      <w:r>
+        <w:t xml:space="preserve"> fluida posible.</w:t>
+      </w:r>
+    </w:p>
+    <w:p>
+      <w:pPr>
+        <w:rPr>
+          <w:b/>
+          <w:bCs/>
+        </w:rPr>
+      </w:pPr>
+      <w:r>
+        <w:rPr>
+          <w:b/>
+          <w:bCs/>
+        </w:rPr>
+        <w:br/>
+      </w:r>
+      <w:r>
+        <w:rPr>
+          <w:b/>
+          <w:bCs/>
+        </w:rPr>
+        <w:drawing>
+          <wp:inline distT="0" distB="0" distL="0" distR="0" wp14:anchorId="0D353F15" wp14:editId="16FD78D9">
+            <wp:extent cx="5612130" cy="956945"/>
+            <wp:effectExtent l="0" t="0" r="7620" b="0"/>
+            <wp:docPr id="33" name="Imagen 33"/>
+            <wp:cNvGraphicFramePr>
+              <a:graphicFrameLocks xmlns:a="http://schemas.openxmlformats.org/drawingml/2006/main" noChangeAspect="1"/>
+            </wp:cNvGraphicFramePr>
+            <a:graphic xmlns:a="http://schemas.openxmlformats.org/drawingml/2006/main">
+              <a:graphicData uri="http://schemas.openxmlformats.org/drawingml/2006/picture">
+                <pic:pic xmlns:pic="http://schemas.openxmlformats.org/drawingml/2006/picture">
+                  <pic:nvPicPr>
+                    <pic:cNvPr id="1" name=""/>
+                    <pic:cNvPicPr/>
+                  </pic:nvPicPr>
+                  <pic:blipFill>
+                    <a:blip r:embed="rId37"/>
+                    <a:stretch>
+                      <a:fillRect/>
+                    </a:stretch>
+                  </pic:blipFill>
+                  <pic:spPr>
+                    <a:xfrm>
+                      <a:off x="0" y="0"/>
+                      <a:ext cx="5612130" cy="956945"/>
+                    </a:xfrm>
+                    <a:prstGeom prst="rect">
+                      <a:avLst/>
+                    </a:prstGeom>
+                  </pic:spPr>
+                </pic:pic>
+              </a:graphicData>
+            </a:graphic>
+          </wp:inline>
+        </w:drawing>
+      </w:r>
+    </w:p>
+    <w:p>
+      <w:pPr>
+        <w:rPr>
+          <w:b/>
+          <w:bCs/>
+        </w:rPr>
+      </w:pPr>
+    </w:p>
+    <w:p>
+      <w:r>
+        <w:lastRenderedPageBreak/>
+        <w:t xml:space="preserve">Resultados: </w:t>
+      </w:r>
+    </w:p>
+    <w:p>
+      <w:r>
+        <w:drawing>
+          <wp:inline distT="0" distB="0" distL="0" distR="0" wp14:anchorId="7039C126" wp14:editId="72B3BF58">
+            <wp:extent cx="3696020" cy="647756"/>
+            <wp:effectExtent l="0" t="0" r="0" b="0"/>
+            <wp:docPr id="35" name="Imagen 35"/>
+            <wp:cNvGraphicFramePr>
+              <a:graphicFrameLocks xmlns:a="http://schemas.openxmlformats.org/drawingml/2006/main" noChangeAspect="1"/>
+            </wp:cNvGraphicFramePr>
+            <a:graphic xmlns:a="http://schemas.openxmlformats.org/drawingml/2006/main">
+              <a:graphicData uri="http://schemas.openxmlformats.org/drawingml/2006/picture">
+                <pic:pic xmlns:pic="http://schemas.openxmlformats.org/drawingml/2006/picture">
+                  <pic:nvPicPr>
+                    <pic:cNvPr id="1" name=""/>
+                    <pic:cNvPicPr/>
+                  </pic:nvPicPr>
+                  <pic:blipFill>
+                    <a:blip r:embed="rId38"/>
+                    <a:stretch>
+                      <a:fillRect/>
+                    </a:stretch>
+                  </pic:blipFill>
+                  <pic:spPr>
+                    <a:xfrm>
+                      <a:off x="0" y="0"/>
+                      <a:ext cx="3696020" cy="647756"/>
+                    </a:xfrm>
+                    <a:prstGeom prst="rect">
+                      <a:avLst/>
+                    </a:prstGeom>
+                  </pic:spPr>
+                </pic:pic>
+              </a:graphicData>
+            </a:graphic>
+          </wp:inline>
+        </w:drawing>
+      </w:r>
+    </w:p>
+    <w:p>
+      <w:pPr>
+        <w:rPr>
+          <w:b/>
+          <w:bCs/>
+        </w:rPr>
+      </w:pPr>
+      <w:r>
+        <w:rPr>
+          <w:b/>
+          <w:bCs/>
+        </w:rPr>
+        <w:t>Domiciliarios en zona:</w:t>
+      </w:r>
+    </w:p>
+    <w:p>
+      <w:r>
+        <w:t xml:space="preserve">Es importante saber cuantos domiciliarios hay disponibles en cada zona, y si en una zona donde un cliente pidió algo hay algún domiciliario, esto es importante debido a que uno de los requisitos </w:t>
+      </w:r>
+      <w:r>
+        <w:t>para realizar un pedido es que en la zona de entrega haya domiciliarios.</w:t>
+      </w:r>
+    </w:p>
+    <w:p>
+      <w:r>
+        <w:drawing>
+          <wp:inline distT="0" distB="0" distL="0" distR="0" wp14:anchorId="464D065C" wp14:editId="4B871DF3">
+            <wp:extent cx="5612130" cy="1115060"/>
+            <wp:effectExtent l="0" t="0" r="7620" b="8890"/>
+            <wp:docPr id="36" name="Imagen 36"/>
+            <wp:cNvGraphicFramePr>
+              <a:graphicFrameLocks xmlns:a="http://schemas.openxmlformats.org/drawingml/2006/main" noChangeAspect="1"/>
+            </wp:cNvGraphicFramePr>
+            <a:graphic xmlns:a="http://schemas.openxmlformats.org/drawingml/2006/main">
+              <a:graphicData uri="http://schemas.openxmlformats.org/drawingml/2006/picture">
+                <pic:pic xmlns:pic="http://schemas.openxmlformats.org/drawingml/2006/picture">
+                  <pic:nvPicPr>
+                    <pic:cNvPr id="1" name=""/>
+                    <pic:cNvPicPr/>
+                  </pic:nvPicPr>
+                  <pic:blipFill>
+                    <a:blip r:embed="rId39"/>
+                    <a:stretch>
+                      <a:fillRect/>
+                    </a:stretch>
+                  </pic:blipFill>
+                  <pic:spPr>
+                    <a:xfrm>
+                      <a:off x="0" y="0"/>
+                      <a:ext cx="5612130" cy="1115060"/>
+                    </a:xfrm>
+                    <a:prstGeom prst="rect">
+                      <a:avLst/>
+                    </a:prstGeom>
+                  </pic:spPr>
+                </pic:pic>
+              </a:graphicData>
+            </a:graphic>
+          </wp:inline>
+        </w:drawing>
+      </w:r>
+    </w:p>
+    <w:p>
+      <w:r>
+        <w:t>Resultados:</w:t>
+      </w:r>
+    </w:p>
+    <w:p>
+      <w:r>
+        <w:drawing>
+          <wp:inline distT="0" distB="0" distL="0" distR="0" wp14:anchorId="29EEC947" wp14:editId="48AC65DC">
+            <wp:extent cx="2530059" cy="777307"/>
+            <wp:effectExtent l="0" t="0" r="3810" b="3810"/>
+            <wp:docPr id="37" name="Imagen 37"/>
+            <wp:cNvGraphicFramePr>
+              <a:graphicFrameLocks xmlns:a="http://schemas.openxmlformats.org/drawingml/2006/main" noChangeAspect="1"/>
+            </wp:cNvGraphicFramePr>
+            <a:graphic xmlns:a="http://schemas.openxmlformats.org/drawingml/2006/main">
+              <a:graphicData uri="http://schemas.openxmlformats.org/drawingml/2006/picture">
+                <pic:pic xmlns:pic="http://schemas.openxmlformats.org/drawingml/2006/picture">
+                  <pic:nvPicPr>
+                    <pic:cNvPr id="1" name=""/>
+                    <pic:cNvPicPr/>
+                  </pic:nvPicPr>
+                  <pic:blipFill>
+                    <a:blip r:embed="rId40"/>
+                    <a:stretch>
+                      <a:fillRect/>
+                    </a:stretch>
+                  </pic:blipFill>
+                  <pic:spPr>
+                    <a:xfrm>
+                      <a:off x="0" y="0"/>
+                      <a:ext cx="2530059" cy="777307"/>
+                    </a:xfrm>
+                    <a:prstGeom prst="rect">
+                      <a:avLst/>
+                    </a:prstGeom>
+                  </pic:spPr>
+                </pic:pic>
+              </a:graphicData>
+            </a:graphic>
+          </wp:inline>
+        </w:drawing>
+      </w:r>
+    </w:p>
+    <w:p>
+      <w:pPr>
+        <w:rPr>
+          <w:b/>
+          <w:bCs/>
+        </w:rPr>
+      </w:pPr>
+      <w:r>
+        <w:rPr>
+          <w:b/>
+          <w:bCs/>
+        </w:rPr>
+        <w:t>Clientes en la zona</w:t>
+      </w:r>
+      <w:r>
+        <w:rPr>
+          <w:b/>
+          <w:bCs/>
+        </w:rPr>
+        <w:t>:</w:t>
+      </w:r>
+    </w:p>
+    <w:p>
+      <w:r>
+        <w:t>Así como es importante saber el numero de domiciliarios en las zonas, es importante saber el numero de clientes, ya que de esta manera es posible sectorizar la clientela, y de ser necesario contratar mas domiciliarios para las zonas con mayor flujo de compras.</w:t>
+      </w:r>
+    </w:p>
+    <w:p>
+      <w:r>
+        <w:drawing>
+          <wp:inline distT="0" distB="0" distL="0" distR="0" wp14:anchorId="08998248" wp14:editId="5A6B3940">
+            <wp:extent cx="5612130" cy="1315720"/>
+            <wp:effectExtent l="0" t="0" r="7620" b="0"/>
+            <wp:docPr id="38" name="Imagen 38"/>
+            <wp:cNvGraphicFramePr>
+              <a:graphicFrameLocks xmlns:a="http://schemas.openxmlformats.org/drawingml/2006/main" noChangeAspect="1"/>
+            </wp:cNvGraphicFramePr>
+            <a:graphic xmlns:a="http://schemas.openxmlformats.org/drawingml/2006/main">
+              <a:graphicData uri="http://schemas.openxmlformats.org/drawingml/2006/picture">
+                <pic:pic xmlns:pic="http://schemas.openxmlformats.org/drawingml/2006/picture">
+                  <pic:nvPicPr>
+                    <pic:cNvPr id="1" name=""/>
+                    <pic:cNvPicPr/>
+                  </pic:nvPicPr>
+                  <pic:blipFill>
+                    <a:blip r:embed="rId41"/>
+                    <a:stretch>
+                      <a:fillRect/>
+                    </a:stretch>
+                  </pic:blipFill>
+                  <pic:spPr>
+                    <a:xfrm>
+                      <a:off x="0" y="0"/>
+                      <a:ext cx="5612130" cy="1315720"/>
+                    </a:xfrm>
+                    <a:prstGeom prst="rect">
+                      <a:avLst/>
+                    </a:prstGeom>
+                  </pic:spPr>
+                </pic:pic>
+              </a:graphicData>
+            </a:graphic>
+          </wp:inline>
+        </w:drawing>
+      </w:r>
+    </w:p>
+    <w:p>
+      <w:r>
+        <w:t>Resultados:</w:t>
+      </w:r>
+    </w:p>
+    <w:p>
+      <w:r>
+        <w:drawing>
+          <wp:inline distT="0" distB="0" distL="0" distR="0" wp14:anchorId="2378CFC3" wp14:editId="6CC73292">
+            <wp:extent cx="2339543" cy="853514"/>
+            <wp:effectExtent l="0" t="0" r="3810" b="3810"/>
+            <wp:docPr id="39" name="Imagen 39"/>
+            <wp:cNvGraphicFramePr>
+              <a:graphicFrameLocks xmlns:a="http://schemas.openxmlformats.org/drawingml/2006/main" noChangeAspect="1"/>
+            </wp:cNvGraphicFramePr>
+            <a:graphic xmlns:a="http://schemas.openxmlformats.org/drawingml/2006/main">
+              <a:graphicData uri="http://schemas.openxmlformats.org/drawingml/2006/picture">
+                <pic:pic xmlns:pic="http://schemas.openxmlformats.org/drawingml/2006/picture">
+                  <pic:nvPicPr>
+                    <pic:cNvPr id="1" name=""/>
+                    <pic:cNvPicPr/>
+                  </pic:nvPicPr>
+                  <pic:blipFill>
+                    <a:blip r:embed="rId42"/>
+                    <a:stretch>
+                      <a:fillRect/>
+                    </a:stretch>
+                  </pic:blipFill>
+                  <pic:spPr>
+                    <a:xfrm>
+                      <a:off x="0" y="0"/>
+                      <a:ext cx="2339543" cy="853514"/>
+                    </a:xfrm>
+                    <a:prstGeom prst="rect">
+                      <a:avLst/>
+                    </a:prstGeom>
+                  </pic:spPr>
+                </pic:pic>
+              </a:graphicData>
+            </a:graphic>
+          </wp:inline>
+        </w:drawing>
+      </w:r>
+    </w:p>
+    <w:p/>
+    <w:p/>
     <w:sectPr>
       <w:pgSz w:w="12240" w:h="15840"/>
       <w:pgMar w:top="1417" w:right="1701" w:bottom="1417" w:left="1701" w:header="708" w:footer="708" w:gutter="0"/>

</xml_diff>

<commit_message>
Se crean los procedimientos y triggers
</commit_message>
<xml_diff>
--- a/RETO BD Documentacion.docx
+++ b/RETO BD Documentacion.docx
@@ -495,16 +495,8 @@
         <w:rPr>
           <w:lang w:eastAsia="es-CO"/>
         </w:rPr>
-        <w:t xml:space="preserve">Generar al menos 4 </w:t>
-      </w:r>
-      <w:proofErr w:type="spellStart"/>
-      <w:r>
-        <w:rPr>
-          <w:lang w:eastAsia="es-CO"/>
-        </w:rPr>
-        <w:t>triggers</w:t>
-      </w:r>
-      <w:proofErr w:type="spellEnd"/>
+        <w:t>Generar al menos 4 triggers</w:t>
+      </w:r>
     </w:p>
     <w:p>
       <w:pPr>
@@ -3520,6 +3512,9 @@
     </w:p>
     <w:p>
       <w:r>
+        <w:rPr>
+          <w:noProof/>
+        </w:rPr>
         <w:drawing>
           <wp:inline distT="0" distB="0" distL="0" distR="0" wp14:anchorId="7CF1F81B" wp14:editId="080F7254">
             <wp:extent cx="5612130" cy="1306830"/>
@@ -3564,6 +3559,9 @@
     </w:p>
     <w:p>
       <w:r>
+        <w:rPr>
+          <w:noProof/>
+        </w:rPr>
         <w:drawing>
           <wp:inline distT="0" distB="0" distL="0" distR="0" wp14:anchorId="7619C750" wp14:editId="56003AB4">
             <wp:extent cx="2758679" cy="784928"/>
@@ -3647,6 +3645,7 @@
         <w:rPr>
           <w:b/>
           <w:bCs/>
+          <w:noProof/>
         </w:rPr>
         <w:drawing>
           <wp:inline distT="0" distB="0" distL="0" distR="0" wp14:anchorId="0D353F15" wp14:editId="16FD78D9">
@@ -3701,6 +3700,9 @@
     </w:p>
     <w:p>
       <w:r>
+        <w:rPr>
+          <w:noProof/>
+        </w:rPr>
         <w:drawing>
           <wp:inline distT="0" distB="0" distL="0" distR="0" wp14:anchorId="7039C126" wp14:editId="72B3BF58">
             <wp:extent cx="3696020" cy="647756"/>
@@ -3763,6 +3765,9 @@
     </w:p>
     <w:p>
       <w:r>
+        <w:rPr>
+          <w:noProof/>
+        </w:rPr>
         <w:drawing>
           <wp:inline distT="0" distB="0" distL="0" distR="0" wp14:anchorId="464D065C" wp14:editId="4B871DF3">
             <wp:extent cx="5612130" cy="1115060"/>
@@ -3807,6 +3812,9 @@
     </w:p>
     <w:p>
       <w:r>
+        <w:rPr>
+          <w:noProof/>
+        </w:rPr>
         <w:drawing>
           <wp:inline distT="0" distB="0" distL="0" distR="0" wp14:anchorId="29EEC947" wp14:editId="48AC65DC">
             <wp:extent cx="2530059" cy="777307"/>
@@ -3873,6 +3881,9 @@
     </w:p>
     <w:p>
       <w:r>
+        <w:rPr>
+          <w:noProof/>
+        </w:rPr>
         <w:drawing>
           <wp:inline distT="0" distB="0" distL="0" distR="0" wp14:anchorId="08998248" wp14:editId="5A6B3940">
             <wp:extent cx="5612130" cy="1315720"/>
@@ -3917,6 +3928,9 @@
     </w:p>
     <w:p>
       <w:r>
+        <w:rPr>
+          <w:noProof/>
+        </w:rPr>
         <w:drawing>
           <wp:inline distT="0" distB="0" distL="0" distR="0" wp14:anchorId="2378CFC3" wp14:editId="6CC73292">
             <wp:extent cx="2339543" cy="853514"/>
@@ -3954,6 +3968,766 @@
         </w:drawing>
       </w:r>
     </w:p>
+    <w:p/>
+    <w:p>
+      <w:pPr>
+        <w:rPr>
+          <w:b/>
+          <w:bCs/>
+        </w:rPr>
+      </w:pPr>
+      <w:r>
+        <w:rPr>
+          <w:b/>
+          <w:bCs/>
+        </w:rPr>
+        <w:lastRenderedPageBreak/>
+        <w:t>PROCEDIMIENTO</w:t>
+      </w:r>
+    </w:p>
+    <w:p>
+      <w:r>
+        <w:t>Siguiendo con los requerimientos del ejercicio se realizan 4 procedimientos que permiten insertar datos en las distintas tablas.</w:t>
+      </w:r>
+    </w:p>
+    <w:p>
+      <w:pPr>
+        <w:rPr>
+          <w:b/>
+          <w:bCs/>
+        </w:rPr>
+      </w:pPr>
+      <w:r>
+        <w:rPr>
+          <w:b/>
+          <w:bCs/>
+        </w:rPr>
+        <w:t>Insertar datos en cesta de compras:</w:t>
+      </w:r>
+    </w:p>
+    <w:p>
+      <w:r>
+        <w:drawing>
+          <wp:inline distT="0" distB="0" distL="0" distR="0" wp14:anchorId="23C2A92B" wp14:editId="7DE094BC">
+            <wp:extent cx="5349704" cy="2171888"/>
+            <wp:effectExtent l="0" t="0" r="3810" b="0"/>
+            <wp:docPr id="34" name="Imagen 34"/>
+            <wp:cNvGraphicFramePr>
+              <a:graphicFrameLocks xmlns:a="http://schemas.openxmlformats.org/drawingml/2006/main" noChangeAspect="1"/>
+            </wp:cNvGraphicFramePr>
+            <a:graphic xmlns:a="http://schemas.openxmlformats.org/drawingml/2006/main">
+              <a:graphicData uri="http://schemas.openxmlformats.org/drawingml/2006/picture">
+                <pic:pic xmlns:pic="http://schemas.openxmlformats.org/drawingml/2006/picture">
+                  <pic:nvPicPr>
+                    <pic:cNvPr id="1" name=""/>
+                    <pic:cNvPicPr/>
+                  </pic:nvPicPr>
+                  <pic:blipFill>
+                    <a:blip r:embed="rId43"/>
+                    <a:stretch>
+                      <a:fillRect/>
+                    </a:stretch>
+                  </pic:blipFill>
+                  <pic:spPr>
+                    <a:xfrm>
+                      <a:off x="0" y="0"/>
+                      <a:ext cx="5349704" cy="2171888"/>
+                    </a:xfrm>
+                    <a:prstGeom prst="rect">
+                      <a:avLst/>
+                    </a:prstGeom>
+                  </pic:spPr>
+                </pic:pic>
+              </a:graphicData>
+            </a:graphic>
+          </wp:inline>
+        </w:drawing>
+      </w:r>
+    </w:p>
+    <w:p>
+      <w:r>
+        <w:drawing>
+          <wp:inline distT="0" distB="0" distL="0" distR="0" wp14:anchorId="50D5AF17" wp14:editId="30AAEA83">
+            <wp:extent cx="2781541" cy="891617"/>
+            <wp:effectExtent l="0" t="0" r="0" b="3810"/>
+            <wp:docPr id="40" name="Imagen 40"/>
+            <wp:cNvGraphicFramePr>
+              <a:graphicFrameLocks xmlns:a="http://schemas.openxmlformats.org/drawingml/2006/main" noChangeAspect="1"/>
+            </wp:cNvGraphicFramePr>
+            <a:graphic xmlns:a="http://schemas.openxmlformats.org/drawingml/2006/main">
+              <a:graphicData uri="http://schemas.openxmlformats.org/drawingml/2006/picture">
+                <pic:pic xmlns:pic="http://schemas.openxmlformats.org/drawingml/2006/picture">
+                  <pic:nvPicPr>
+                    <pic:cNvPr id="1" name=""/>
+                    <pic:cNvPicPr/>
+                  </pic:nvPicPr>
+                  <pic:blipFill>
+                    <a:blip r:embed="rId44"/>
+                    <a:stretch>
+                      <a:fillRect/>
+                    </a:stretch>
+                  </pic:blipFill>
+                  <pic:spPr>
+                    <a:xfrm>
+                      <a:off x="0" y="0"/>
+                      <a:ext cx="2781541" cy="891617"/>
+                    </a:xfrm>
+                    <a:prstGeom prst="rect">
+                      <a:avLst/>
+                    </a:prstGeom>
+                  </pic:spPr>
+                </pic:pic>
+              </a:graphicData>
+            </a:graphic>
+          </wp:inline>
+        </w:drawing>
+      </w:r>
+    </w:p>
+    <w:p>
+      <w:pPr>
+        <w:rPr>
+          <w:b/>
+          <w:bCs/>
+        </w:rPr>
+      </w:pPr>
+      <w:r>
+        <w:rPr>
+          <w:b/>
+          <w:bCs/>
+        </w:rPr>
+        <w:t>Llenar cesta de compras:</w:t>
+      </w:r>
+    </w:p>
+    <w:p>
+      <w:pPr>
+        <w:rPr>
+          <w:b/>
+          <w:bCs/>
+        </w:rPr>
+      </w:pPr>
+      <w:r>
+        <w:rPr>
+          <w:b/>
+          <w:bCs/>
+        </w:rPr>
+        <w:drawing>
+          <wp:inline distT="0" distB="0" distL="0" distR="0" wp14:anchorId="370908B0" wp14:editId="724A233B">
+            <wp:extent cx="5612130" cy="1861820"/>
+            <wp:effectExtent l="0" t="0" r="7620" b="5080"/>
+            <wp:docPr id="41" name="Imagen 41"/>
+            <wp:cNvGraphicFramePr>
+              <a:graphicFrameLocks xmlns:a="http://schemas.openxmlformats.org/drawingml/2006/main" noChangeAspect="1"/>
+            </wp:cNvGraphicFramePr>
+            <a:graphic xmlns:a="http://schemas.openxmlformats.org/drawingml/2006/main">
+              <a:graphicData uri="http://schemas.openxmlformats.org/drawingml/2006/picture">
+                <pic:pic xmlns:pic="http://schemas.openxmlformats.org/drawingml/2006/picture">
+                  <pic:nvPicPr>
+                    <pic:cNvPr id="1" name=""/>
+                    <pic:cNvPicPr/>
+                  </pic:nvPicPr>
+                  <pic:blipFill>
+                    <a:blip r:embed="rId45"/>
+                    <a:stretch>
+                      <a:fillRect/>
+                    </a:stretch>
+                  </pic:blipFill>
+                  <pic:spPr>
+                    <a:xfrm>
+                      <a:off x="0" y="0"/>
+                      <a:ext cx="5612130" cy="1861820"/>
+                    </a:xfrm>
+                    <a:prstGeom prst="rect">
+                      <a:avLst/>
+                    </a:prstGeom>
+                  </pic:spPr>
+                </pic:pic>
+              </a:graphicData>
+            </a:graphic>
+          </wp:inline>
+        </w:drawing>
+      </w:r>
+    </w:p>
+    <w:p>
+      <w:pPr>
+        <w:rPr>
+          <w:b/>
+          <w:bCs/>
+        </w:rPr>
+      </w:pPr>
+      <w:r>
+        <w:rPr>
+          <w:b/>
+          <w:bCs/>
+        </w:rPr>
+        <w:drawing>
+          <wp:inline distT="0" distB="0" distL="0" distR="0" wp14:anchorId="6F3A2325" wp14:editId="24633828">
+            <wp:extent cx="3330229" cy="914479"/>
+            <wp:effectExtent l="0" t="0" r="3810" b="0"/>
+            <wp:docPr id="42" name="Imagen 42"/>
+            <wp:cNvGraphicFramePr>
+              <a:graphicFrameLocks xmlns:a="http://schemas.openxmlformats.org/drawingml/2006/main" noChangeAspect="1"/>
+            </wp:cNvGraphicFramePr>
+            <a:graphic xmlns:a="http://schemas.openxmlformats.org/drawingml/2006/main">
+              <a:graphicData uri="http://schemas.openxmlformats.org/drawingml/2006/picture">
+                <pic:pic xmlns:pic="http://schemas.openxmlformats.org/drawingml/2006/picture">
+                  <pic:nvPicPr>
+                    <pic:cNvPr id="1" name=""/>
+                    <pic:cNvPicPr/>
+                  </pic:nvPicPr>
+                  <pic:blipFill>
+                    <a:blip r:embed="rId46"/>
+                    <a:stretch>
+                      <a:fillRect/>
+                    </a:stretch>
+                  </pic:blipFill>
+                  <pic:spPr>
+                    <a:xfrm>
+                      <a:off x="0" y="0"/>
+                      <a:ext cx="3330229" cy="914479"/>
+                    </a:xfrm>
+                    <a:prstGeom prst="rect">
+                      <a:avLst/>
+                    </a:prstGeom>
+                  </pic:spPr>
+                </pic:pic>
+              </a:graphicData>
+            </a:graphic>
+          </wp:inline>
+        </w:drawing>
+      </w:r>
+    </w:p>
+    <w:p>
+      <w:pPr>
+        <w:rPr>
+          <w:b/>
+          <w:bCs/>
+        </w:rPr>
+      </w:pPr>
+    </w:p>
+    <w:p>
+      <w:pPr>
+        <w:rPr>
+          <w:b/>
+          <w:bCs/>
+        </w:rPr>
+      </w:pPr>
+    </w:p>
+    <w:p>
+      <w:pPr>
+        <w:rPr>
+          <w:b/>
+          <w:bCs/>
+        </w:rPr>
+      </w:pPr>
+      <w:r>
+        <w:rPr>
+          <w:b/>
+          <w:bCs/>
+        </w:rPr>
+        <w:lastRenderedPageBreak/>
+        <w:t>Insertar pedido:</w:t>
+      </w:r>
+    </w:p>
+    <w:p>
+      <w:pPr>
+        <w:rPr>
+          <w:b/>
+          <w:bCs/>
+        </w:rPr>
+      </w:pPr>
+      <w:r>
+        <w:rPr>
+          <w:b/>
+          <w:bCs/>
+        </w:rPr>
+        <w:drawing>
+          <wp:inline distT="0" distB="0" distL="0" distR="0" wp14:anchorId="26C1FBAB" wp14:editId="3869E418">
+            <wp:extent cx="5612130" cy="1554480"/>
+            <wp:effectExtent l="0" t="0" r="7620" b="7620"/>
+            <wp:docPr id="43" name="Imagen 43"/>
+            <wp:cNvGraphicFramePr>
+              <a:graphicFrameLocks xmlns:a="http://schemas.openxmlformats.org/drawingml/2006/main" noChangeAspect="1"/>
+            </wp:cNvGraphicFramePr>
+            <a:graphic xmlns:a="http://schemas.openxmlformats.org/drawingml/2006/main">
+              <a:graphicData uri="http://schemas.openxmlformats.org/drawingml/2006/picture">
+                <pic:pic xmlns:pic="http://schemas.openxmlformats.org/drawingml/2006/picture">
+                  <pic:nvPicPr>
+                    <pic:cNvPr id="1" name=""/>
+                    <pic:cNvPicPr/>
+                  </pic:nvPicPr>
+                  <pic:blipFill>
+                    <a:blip r:embed="rId47"/>
+                    <a:stretch>
+                      <a:fillRect/>
+                    </a:stretch>
+                  </pic:blipFill>
+                  <pic:spPr>
+                    <a:xfrm>
+                      <a:off x="0" y="0"/>
+                      <a:ext cx="5612130" cy="1554480"/>
+                    </a:xfrm>
+                    <a:prstGeom prst="rect">
+                      <a:avLst/>
+                    </a:prstGeom>
+                  </pic:spPr>
+                </pic:pic>
+              </a:graphicData>
+            </a:graphic>
+          </wp:inline>
+        </w:drawing>
+      </w:r>
+    </w:p>
+    <w:p>
+      <w:pPr>
+        <w:rPr>
+          <w:b/>
+          <w:bCs/>
+        </w:rPr>
+      </w:pPr>
+      <w:r>
+        <w:rPr>
+          <w:b/>
+          <w:bCs/>
+        </w:rPr>
+        <w:drawing>
+          <wp:inline distT="0" distB="0" distL="0" distR="0" wp14:anchorId="543B58D9" wp14:editId="2F55DE0D">
+            <wp:extent cx="5612130" cy="782320"/>
+            <wp:effectExtent l="0" t="0" r="7620" b="0"/>
+            <wp:docPr id="44" name="Imagen 44"/>
+            <wp:cNvGraphicFramePr>
+              <a:graphicFrameLocks xmlns:a="http://schemas.openxmlformats.org/drawingml/2006/main" noChangeAspect="1"/>
+            </wp:cNvGraphicFramePr>
+            <a:graphic xmlns:a="http://schemas.openxmlformats.org/drawingml/2006/main">
+              <a:graphicData uri="http://schemas.openxmlformats.org/drawingml/2006/picture">
+                <pic:pic xmlns:pic="http://schemas.openxmlformats.org/drawingml/2006/picture">
+                  <pic:nvPicPr>
+                    <pic:cNvPr id="1" name=""/>
+                    <pic:cNvPicPr/>
+                  </pic:nvPicPr>
+                  <pic:blipFill>
+                    <a:blip r:embed="rId48"/>
+                    <a:stretch>
+                      <a:fillRect/>
+                    </a:stretch>
+                  </pic:blipFill>
+                  <pic:spPr>
+                    <a:xfrm>
+                      <a:off x="0" y="0"/>
+                      <a:ext cx="5612130" cy="782320"/>
+                    </a:xfrm>
+                    <a:prstGeom prst="rect">
+                      <a:avLst/>
+                    </a:prstGeom>
+                  </pic:spPr>
+                </pic:pic>
+              </a:graphicData>
+            </a:graphic>
+          </wp:inline>
+        </w:drawing>
+      </w:r>
+    </w:p>
+    <w:p>
+      <w:pPr>
+        <w:rPr>
+          <w:b/>
+          <w:bCs/>
+        </w:rPr>
+      </w:pPr>
+      <w:r>
+        <w:rPr>
+          <w:b/>
+          <w:bCs/>
+        </w:rPr>
+        <w:t>Insertar cliente:</w:t>
+      </w:r>
+    </w:p>
+    <w:p>
+      <w:pPr>
+        <w:rPr>
+          <w:b/>
+          <w:bCs/>
+        </w:rPr>
+      </w:pPr>
+      <w:r>
+        <w:rPr>
+          <w:b/>
+          <w:bCs/>
+        </w:rPr>
+        <w:drawing>
+          <wp:inline distT="0" distB="0" distL="0" distR="0" wp14:anchorId="75C386BE" wp14:editId="0B746903">
+            <wp:extent cx="5612130" cy="2368550"/>
+            <wp:effectExtent l="0" t="0" r="7620" b="0"/>
+            <wp:docPr id="62" name="Imagen 62"/>
+            <wp:cNvGraphicFramePr>
+              <a:graphicFrameLocks xmlns:a="http://schemas.openxmlformats.org/drawingml/2006/main" noChangeAspect="1"/>
+            </wp:cNvGraphicFramePr>
+            <a:graphic xmlns:a="http://schemas.openxmlformats.org/drawingml/2006/main">
+              <a:graphicData uri="http://schemas.openxmlformats.org/drawingml/2006/picture">
+                <pic:pic xmlns:pic="http://schemas.openxmlformats.org/drawingml/2006/picture">
+                  <pic:nvPicPr>
+                    <pic:cNvPr id="1" name=""/>
+                    <pic:cNvPicPr/>
+                  </pic:nvPicPr>
+                  <pic:blipFill>
+                    <a:blip r:embed="rId49"/>
+                    <a:stretch>
+                      <a:fillRect/>
+                    </a:stretch>
+                  </pic:blipFill>
+                  <pic:spPr>
+                    <a:xfrm>
+                      <a:off x="0" y="0"/>
+                      <a:ext cx="5612130" cy="2368550"/>
+                    </a:xfrm>
+                    <a:prstGeom prst="rect">
+                      <a:avLst/>
+                    </a:prstGeom>
+                  </pic:spPr>
+                </pic:pic>
+              </a:graphicData>
+            </a:graphic>
+          </wp:inline>
+        </w:drawing>
+      </w:r>
+    </w:p>
+    <w:p>
+      <w:pPr>
+        <w:rPr>
+          <w:b/>
+          <w:bCs/>
+        </w:rPr>
+      </w:pPr>
+      <w:r>
+        <w:rPr>
+          <w:b/>
+          <w:bCs/>
+        </w:rPr>
+        <w:drawing>
+          <wp:inline distT="0" distB="0" distL="0" distR="0" wp14:anchorId="709735AC" wp14:editId="73F2EEE2">
+            <wp:extent cx="4633362" cy="998307"/>
+            <wp:effectExtent l="0" t="0" r="0" b="0"/>
+            <wp:docPr id="63" name="Imagen 63"/>
+            <wp:cNvGraphicFramePr>
+              <a:graphicFrameLocks xmlns:a="http://schemas.openxmlformats.org/drawingml/2006/main" noChangeAspect="1"/>
+            </wp:cNvGraphicFramePr>
+            <a:graphic xmlns:a="http://schemas.openxmlformats.org/drawingml/2006/main">
+              <a:graphicData uri="http://schemas.openxmlformats.org/drawingml/2006/picture">
+                <pic:pic xmlns:pic="http://schemas.openxmlformats.org/drawingml/2006/picture">
+                  <pic:nvPicPr>
+                    <pic:cNvPr id="1" name=""/>
+                    <pic:cNvPicPr/>
+                  </pic:nvPicPr>
+                  <pic:blipFill>
+                    <a:blip r:embed="rId50"/>
+                    <a:stretch>
+                      <a:fillRect/>
+                    </a:stretch>
+                  </pic:blipFill>
+                  <pic:spPr>
+                    <a:xfrm>
+                      <a:off x="0" y="0"/>
+                      <a:ext cx="4633362" cy="998307"/>
+                    </a:xfrm>
+                    <a:prstGeom prst="rect">
+                      <a:avLst/>
+                    </a:prstGeom>
+                  </pic:spPr>
+                </pic:pic>
+              </a:graphicData>
+            </a:graphic>
+          </wp:inline>
+        </w:drawing>
+      </w:r>
+    </w:p>
+    <w:p>
+      <w:pPr>
+        <w:rPr>
+          <w:b/>
+          <w:bCs/>
+        </w:rPr>
+      </w:pPr>
+    </w:p>
+    <w:p>
+      <w:pPr>
+        <w:rPr>
+          <w:b/>
+          <w:bCs/>
+        </w:rPr>
+      </w:pPr>
+    </w:p>
+    <w:p>
+      <w:pPr>
+        <w:rPr>
+          <w:b/>
+          <w:bCs/>
+        </w:rPr>
+      </w:pPr>
+    </w:p>
+    <w:p>
+      <w:pPr>
+        <w:rPr>
+          <w:b/>
+          <w:bCs/>
+        </w:rPr>
+      </w:pPr>
+    </w:p>
+    <w:p>
+      <w:pPr>
+        <w:rPr>
+          <w:b/>
+          <w:bCs/>
+        </w:rPr>
+      </w:pPr>
+    </w:p>
+    <w:p>
+      <w:pPr>
+        <w:rPr>
+          <w:b/>
+          <w:bCs/>
+        </w:rPr>
+      </w:pPr>
+      <w:r>
+        <w:rPr>
+          <w:b/>
+          <w:bCs/>
+        </w:rPr>
+        <w:lastRenderedPageBreak/>
+        <w:t>TRIGGERS</w:t>
+      </w:r>
+    </w:p>
+    <w:p>
+      <w:r>
+        <w:t>A continuación, se crean distintos triggers que permitirán un monitoreo de la base de datos</w:t>
+      </w:r>
+    </w:p>
+    <w:p>
+      <w:r>
+        <w:t>Como primera medida se crean dos tablas para monitorear la creación y eliminación de pedidos, clientes:</w:t>
+      </w:r>
+    </w:p>
+    <w:p>
+      <w:pPr>
+        <w:jc w:val="center"/>
+      </w:pPr>
+      <w:r>
+        <w:drawing>
+          <wp:inline distT="0" distB="0" distL="0" distR="0" wp14:anchorId="373673A5" wp14:editId="3EFF62A6">
+            <wp:extent cx="3772227" cy="2263336"/>
+            <wp:effectExtent l="0" t="0" r="0" b="3810"/>
+            <wp:docPr id="64" name="Imagen 64"/>
+            <wp:cNvGraphicFramePr>
+              <a:graphicFrameLocks xmlns:a="http://schemas.openxmlformats.org/drawingml/2006/main" noChangeAspect="1"/>
+            </wp:cNvGraphicFramePr>
+            <a:graphic xmlns:a="http://schemas.openxmlformats.org/drawingml/2006/main">
+              <a:graphicData uri="http://schemas.openxmlformats.org/drawingml/2006/picture">
+                <pic:pic xmlns:pic="http://schemas.openxmlformats.org/drawingml/2006/picture">
+                  <pic:nvPicPr>
+                    <pic:cNvPr id="1" name=""/>
+                    <pic:cNvPicPr/>
+                  </pic:nvPicPr>
+                  <pic:blipFill>
+                    <a:blip r:embed="rId51"/>
+                    <a:stretch>
+                      <a:fillRect/>
+                    </a:stretch>
+                  </pic:blipFill>
+                  <pic:spPr>
+                    <a:xfrm>
+                      <a:off x="0" y="0"/>
+                      <a:ext cx="3772227" cy="2263336"/>
+                    </a:xfrm>
+                    <a:prstGeom prst="rect">
+                      <a:avLst/>
+                    </a:prstGeom>
+                  </pic:spPr>
+                </pic:pic>
+              </a:graphicData>
+            </a:graphic>
+          </wp:inline>
+        </w:drawing>
+      </w:r>
+    </w:p>
+    <w:p>
+      <w:r>
+        <w:t>Triggers para la tabla pedido</w:t>
+      </w:r>
+      <w:r>
+        <w:t>:</w:t>
+      </w:r>
+    </w:p>
+    <w:p>
+      <w:r>
+        <w:drawing>
+          <wp:inline distT="0" distB="0" distL="0" distR="0" wp14:anchorId="6E60DCBC" wp14:editId="150107F2">
+            <wp:extent cx="4549534" cy="4343776"/>
+            <wp:effectExtent l="0" t="0" r="3810" b="0"/>
+            <wp:docPr id="65" name="Imagen 65"/>
+            <wp:cNvGraphicFramePr>
+              <a:graphicFrameLocks xmlns:a="http://schemas.openxmlformats.org/drawingml/2006/main" noChangeAspect="1"/>
+            </wp:cNvGraphicFramePr>
+            <a:graphic xmlns:a="http://schemas.openxmlformats.org/drawingml/2006/main">
+              <a:graphicData uri="http://schemas.openxmlformats.org/drawingml/2006/picture">
+                <pic:pic xmlns:pic="http://schemas.openxmlformats.org/drawingml/2006/picture">
+                  <pic:nvPicPr>
+                    <pic:cNvPr id="1" name=""/>
+                    <pic:cNvPicPr/>
+                  </pic:nvPicPr>
+                  <pic:blipFill>
+                    <a:blip r:embed="rId52"/>
+                    <a:stretch>
+                      <a:fillRect/>
+                    </a:stretch>
+                  </pic:blipFill>
+                  <pic:spPr>
+                    <a:xfrm>
+                      <a:off x="0" y="0"/>
+                      <a:ext cx="4549534" cy="4343776"/>
+                    </a:xfrm>
+                    <a:prstGeom prst="rect">
+                      <a:avLst/>
+                    </a:prstGeom>
+                  </pic:spPr>
+                </pic:pic>
+              </a:graphicData>
+            </a:graphic>
+          </wp:inline>
+        </w:drawing>
+      </w:r>
+    </w:p>
+    <w:p>
+      <w:r>
+        <w:lastRenderedPageBreak/>
+        <w:t>Resultados:</w:t>
+      </w:r>
+    </w:p>
+    <w:p>
+      <w:r>
+        <w:drawing>
+          <wp:inline distT="0" distB="0" distL="0" distR="0" wp14:anchorId="7A147CB1" wp14:editId="7F0097D2">
+            <wp:extent cx="2880610" cy="998307"/>
+            <wp:effectExtent l="0" t="0" r="0" b="0"/>
+            <wp:docPr id="66" name="Imagen 66"/>
+            <wp:cNvGraphicFramePr>
+              <a:graphicFrameLocks xmlns:a="http://schemas.openxmlformats.org/drawingml/2006/main" noChangeAspect="1"/>
+            </wp:cNvGraphicFramePr>
+            <a:graphic xmlns:a="http://schemas.openxmlformats.org/drawingml/2006/main">
+              <a:graphicData uri="http://schemas.openxmlformats.org/drawingml/2006/picture">
+                <pic:pic xmlns:pic="http://schemas.openxmlformats.org/drawingml/2006/picture">
+                  <pic:nvPicPr>
+                    <pic:cNvPr id="1" name=""/>
+                    <pic:cNvPicPr/>
+                  </pic:nvPicPr>
+                  <pic:blipFill>
+                    <a:blip r:embed="rId53"/>
+                    <a:stretch>
+                      <a:fillRect/>
+                    </a:stretch>
+                  </pic:blipFill>
+                  <pic:spPr>
+                    <a:xfrm>
+                      <a:off x="0" y="0"/>
+                      <a:ext cx="2880610" cy="998307"/>
+                    </a:xfrm>
+                    <a:prstGeom prst="rect">
+                      <a:avLst/>
+                    </a:prstGeom>
+                  </pic:spPr>
+                </pic:pic>
+              </a:graphicData>
+            </a:graphic>
+          </wp:inline>
+        </w:drawing>
+      </w:r>
+    </w:p>
+    <w:p>
+      <w:r>
+        <w:t>Triggers para la tabla clientes:</w:t>
+      </w:r>
+    </w:p>
+    <w:p>
+      <w:r>
+        <w:drawing>
+          <wp:inline distT="0" distB="0" distL="0" distR="0" wp14:anchorId="204F1995" wp14:editId="15952A05">
+            <wp:extent cx="4496190" cy="4435224"/>
+            <wp:effectExtent l="0" t="0" r="0" b="3810"/>
+            <wp:docPr id="67" name="Imagen 67"/>
+            <wp:cNvGraphicFramePr>
+              <a:graphicFrameLocks xmlns:a="http://schemas.openxmlformats.org/drawingml/2006/main" noChangeAspect="1"/>
+            </wp:cNvGraphicFramePr>
+            <a:graphic xmlns:a="http://schemas.openxmlformats.org/drawingml/2006/main">
+              <a:graphicData uri="http://schemas.openxmlformats.org/drawingml/2006/picture">
+                <pic:pic xmlns:pic="http://schemas.openxmlformats.org/drawingml/2006/picture">
+                  <pic:nvPicPr>
+                    <pic:cNvPr id="1" name=""/>
+                    <pic:cNvPicPr/>
+                  </pic:nvPicPr>
+                  <pic:blipFill>
+                    <a:blip r:embed="rId54"/>
+                    <a:stretch>
+                      <a:fillRect/>
+                    </a:stretch>
+                  </pic:blipFill>
+                  <pic:spPr>
+                    <a:xfrm>
+                      <a:off x="0" y="0"/>
+                      <a:ext cx="4496190" cy="4435224"/>
+                    </a:xfrm>
+                    <a:prstGeom prst="rect">
+                      <a:avLst/>
+                    </a:prstGeom>
+                  </pic:spPr>
+                </pic:pic>
+              </a:graphicData>
+            </a:graphic>
+          </wp:inline>
+        </w:drawing>
+      </w:r>
+    </w:p>
+    <w:p>
+      <w:r>
+        <w:t>Resultados:</w:t>
+      </w:r>
+    </w:p>
+    <w:p>
+      <w:r>
+        <w:drawing>
+          <wp:inline distT="0" distB="0" distL="0" distR="0" wp14:anchorId="606939AC" wp14:editId="3FD65BB1">
+            <wp:extent cx="2842506" cy="1005927"/>
+            <wp:effectExtent l="0" t="0" r="0" b="3810"/>
+            <wp:docPr id="68" name="Imagen 68"/>
+            <wp:cNvGraphicFramePr>
+              <a:graphicFrameLocks xmlns:a="http://schemas.openxmlformats.org/drawingml/2006/main" noChangeAspect="1"/>
+            </wp:cNvGraphicFramePr>
+            <a:graphic xmlns:a="http://schemas.openxmlformats.org/drawingml/2006/main">
+              <a:graphicData uri="http://schemas.openxmlformats.org/drawingml/2006/picture">
+                <pic:pic xmlns:pic="http://schemas.openxmlformats.org/drawingml/2006/picture">
+                  <pic:nvPicPr>
+                    <pic:cNvPr id="1" name=""/>
+                    <pic:cNvPicPr/>
+                  </pic:nvPicPr>
+                  <pic:blipFill>
+                    <a:blip r:embed="rId55"/>
+                    <a:stretch>
+                      <a:fillRect/>
+                    </a:stretch>
+                  </pic:blipFill>
+                  <pic:spPr>
+                    <a:xfrm>
+                      <a:off x="0" y="0"/>
+                      <a:ext cx="2842506" cy="1005927"/>
+                    </a:xfrm>
+                    <a:prstGeom prst="rect">
+                      <a:avLst/>
+                    </a:prstGeom>
+                  </pic:spPr>
+                </pic:pic>
+              </a:graphicData>
+            </a:graphic>
+          </wp:inline>
+        </w:drawing>
+      </w:r>
+    </w:p>
+    <w:p/>
     <w:p/>
     <w:p/>
     <w:sectPr>

</xml_diff>